<commit_message>
Made some edits to state tracker system and combat score and added cass bugs to stebs playtest doc
</commit_message>
<xml_diff>
--- a/Miscellaneous/Kensei Playtest Session 2.docx
+++ b/Miscellaneous/Kensei Playtest Session 2.docx
@@ -4,21 +4,46 @@
   <w:body>
     <w:p>
       <w:pPr>
+        <w:ind w:left="720" w:hanging="360"/>
+      </w:pPr>
+      <w:proofErr w:type="spellStart"/>
+      <w:r>
+        <w:t>Stebs</w:t>
+      </w:r>
+      <w:proofErr w:type="spellEnd"/>
+      <w:r>
+        <w:t xml:space="preserve"> Comments:</w:t>
+      </w:r>
+    </w:p>
+    <w:p>
+      <w:pPr>
         <w:pStyle w:val="ListParagraph"/>
         <w:numPr>
           <w:ilvl w:val="0"/>
           <w:numId w:val="1"/>
         </w:numPr>
-      </w:pPr>
-      <w:r>
+        <w:rPr>
+          <w:highlight w:val="green"/>
+        </w:rPr>
+      </w:pPr>
+      <w:r>
+        <w:rPr>
+          <w:highlight w:val="green"/>
+        </w:rPr>
         <w:t xml:space="preserve">Running the </w:t>
       </w:r>
       <w:proofErr w:type="gramStart"/>
       <w:r>
+        <w:rPr>
+          <w:highlight w:val="green"/>
+        </w:rPr>
         <w:t>game</w:t>
       </w:r>
       <w:proofErr w:type="gramEnd"/>
       <w:r>
+        <w:rPr>
+          <w:highlight w:val="green"/>
+        </w:rPr>
         <w:t xml:space="preserve"> the first 2-3 times, clicking the play button seems to be non-functional for 10-20 seconds. I assume this is a loading issue.</w:t>
       </w:r>
     </w:p>
@@ -29,11 +54,20 @@
           <w:ilvl w:val="0"/>
           <w:numId w:val="1"/>
         </w:numPr>
-      </w:pPr>
-      <w:r>
+        <w:rPr>
+          <w:highlight w:val="green"/>
+        </w:rPr>
+      </w:pPr>
+      <w:r>
+        <w:rPr>
+          <w:highlight w:val="green"/>
+        </w:rPr>
         <w:t>Sound</w:t>
       </w:r>
       <w:r>
+        <w:rPr>
+          <w:highlight w:val="green"/>
+        </w:rPr>
         <w:t>…. Took me a while to realize that Unity Audio was disabled in project settings… might want to re-enable for playtesters.</w:t>
       </w:r>
     </w:p>
@@ -44,57 +78,103 @@
           <w:ilvl w:val="0"/>
           <w:numId w:val="1"/>
         </w:numPr>
-      </w:pPr>
-      <w:r>
+        <w:rPr>
+          <w:highlight w:val="yellow"/>
+        </w:rPr>
+      </w:pPr>
+      <w:r>
+        <w:rPr>
+          <w:highlight w:val="yellow"/>
+        </w:rPr>
         <w:t>Dialog box still can time out and cause player inability to move.</w:t>
       </w:r>
       <w:r>
+        <w:rPr>
+          <w:highlight w:val="yellow"/>
+        </w:rPr>
         <w:t xml:space="preserve"> It may not even be a timeout, as on 2</w:t>
       </w:r>
       <w:r>
         <w:rPr>
+          <w:highlight w:val="yellow"/>
           <w:vertAlign w:val="superscript"/>
         </w:rPr>
         <w:t>nd</w:t>
       </w:r>
       <w:r>
+        <w:rPr>
+          <w:highlight w:val="yellow"/>
+        </w:rPr>
         <w:t xml:space="preserve"> playthrough the final dialog with Father simply disappeared</w:t>
       </w:r>
       <w:r>
+        <w:rPr>
+          <w:highlight w:val="yellow"/>
+        </w:rPr>
         <w:t xml:space="preserve">. Also happening with </w:t>
       </w:r>
       <w:proofErr w:type="spellStart"/>
       <w:r>
+        <w:rPr>
+          <w:highlight w:val="yellow"/>
+        </w:rPr>
         <w:t>Kujo</w:t>
       </w:r>
       <w:proofErr w:type="spellEnd"/>
       <w:r>
+        <w:rPr>
+          <w:highlight w:val="yellow"/>
+        </w:rPr>
         <w:t xml:space="preserve">. </w:t>
       </w:r>
       <w:proofErr w:type="spellStart"/>
       <w:r>
+        <w:rPr>
+          <w:highlight w:val="yellow"/>
+        </w:rPr>
         <w:t>A</w:t>
       </w:r>
       <w:r>
+        <w:rPr>
+          <w:highlight w:val="yellow"/>
+        </w:rPr>
         <w:t>I</w:t>
       </w:r>
       <w:r>
+        <w:rPr>
+          <w:highlight w:val="yellow"/>
+        </w:rPr>
         <w:t>so</w:t>
       </w:r>
       <w:proofErr w:type="spellEnd"/>
       <w:r>
+        <w:rPr>
+          <w:highlight w:val="yellow"/>
+        </w:rPr>
         <w:t xml:space="preserve"> happened after losing my arm and discussing revenge with</w:t>
       </w:r>
       <w:r>
+        <w:rPr>
+          <w:highlight w:val="yellow"/>
+        </w:rPr>
         <w:t xml:space="preserve"> </w:t>
       </w:r>
       <w:r>
+        <w:rPr>
+          <w:highlight w:val="yellow"/>
+        </w:rPr>
         <w:t>Umami</w:t>
       </w:r>
       <w:r>
+        <w:rPr>
+          <w:highlight w:val="yellow"/>
+        </w:rPr>
         <w:t>.</w:t>
       </w:r>
       <w:r>
+        <w:rPr>
+          <w:highlight w:val="yellow"/>
+        </w:rPr>
         <w:t xml:space="preserve"> am running through Chrome on Windows 10 if that helps.</w:t>
       </w:r>
     </w:p>
@@ -105,8 +185,14 @@
           <w:ilvl w:val="0"/>
           <w:numId w:val="1"/>
         </w:numPr>
-      </w:pPr>
-      <w:r>
+        <w:rPr>
+          <w:highlight w:val="green"/>
+        </w:rPr>
+      </w:pPr>
+      <w:r>
+        <w:rPr>
+          <w:highlight w:val="green"/>
+        </w:rPr>
         <w:t>Dropping items vs keeping items (is this a known benefit/consequence to the player?)</w:t>
       </w:r>
     </w:p>
@@ -117,8 +203,14 @@
           <w:ilvl w:val="0"/>
           <w:numId w:val="1"/>
         </w:numPr>
-      </w:pPr>
-      <w:r>
+        <w:rPr>
+          <w:highlight w:val="green"/>
+        </w:rPr>
+      </w:pPr>
+      <w:r>
+        <w:rPr>
+          <w:highlight w:val="green"/>
+        </w:rPr>
         <w:t>How to use items? (I receive a sake bottle and encounter a person who may want to take it… can I give it to him? Clicking on it in my inventory seems to only drop it)</w:t>
       </w:r>
     </w:p>
@@ -129,25 +221,1916 @@
           <w:ilvl w:val="0"/>
           <w:numId w:val="1"/>
         </w:numPr>
-      </w:pPr>
-      <w:r>
+        <w:rPr>
+          <w:highlight w:val="yellow"/>
+        </w:rPr>
+      </w:pPr>
+      <w:r>
+        <w:rPr>
+          <w:highlight w:val="yellow"/>
+        </w:rPr>
         <w:t>Ultimately, after trying to naturally play the game 5-10 times</w:t>
       </w:r>
       <w:r>
+        <w:rPr>
+          <w:highlight w:val="yellow"/>
+        </w:rPr>
         <w:t xml:space="preserve"> (meaning without looking under the hood at the code or searching for storylines on Trello, as if </w:t>
       </w:r>
       <w:proofErr w:type="gramStart"/>
       <w:r>
+        <w:rPr>
+          <w:highlight w:val="yellow"/>
+        </w:rPr>
         <w:t>I’m</w:t>
       </w:r>
       <w:proofErr w:type="gramEnd"/>
       <w:r>
+        <w:rPr>
+          <w:highlight w:val="yellow"/>
+        </w:rPr>
         <w:t xml:space="preserve"> simply someone purchasing the game)</w:t>
       </w:r>
       <w:r>
+        <w:rPr>
+          <w:highlight w:val="yellow"/>
+        </w:rPr>
         <w:t>, I am still at a loss for what I am supposed to be doing and how to do it.</w:t>
       </w:r>
     </w:p>
+    <w:p/>
+    <w:p>
+      <w:r>
+        <w:t>Cass Bugs:</w:t>
+      </w:r>
+    </w:p>
+    <w:p>
+      <w:pPr>
+        <w:rPr>
+          <w:rFonts w:ascii="Arial" w:hAnsi="Arial" w:cs="Arial"/>
+          <w:color w:val="1D1C1D"/>
+          <w:sz w:val="23"/>
+          <w:szCs w:val="23"/>
+          <w:shd w:val="clear" w:color="auto" w:fill="FFFFFF"/>
+        </w:rPr>
+      </w:pPr>
+      <w:r>
+        <w:rPr>
+          <w:rFonts w:ascii="Arial" w:hAnsi="Arial" w:cs="Arial"/>
+          <w:color w:val="1D1C1D"/>
+          <w:sz w:val="23"/>
+          <w:szCs w:val="23"/>
+          <w:highlight w:val="yellow"/>
+          <w:shd w:val="clear" w:color="auto" w:fill="FFFFFF"/>
+        </w:rPr>
+        <w:t>It was hard to talk with the villagers in the opening segment since he would walk and it would close the conversation window.</w:t>
+      </w:r>
+      <w:r>
+        <w:rPr>
+          <w:rFonts w:ascii="Arial" w:hAnsi="Arial" w:cs="Arial"/>
+          <w:color w:val="1D1C1D"/>
+          <w:sz w:val="23"/>
+          <w:szCs w:val="23"/>
+        </w:rPr>
+        <w:br/>
+      </w:r>
+      <w:r>
+        <w:rPr>
+          <w:rFonts w:ascii="Arial" w:hAnsi="Arial" w:cs="Arial"/>
+          <w:color w:val="1D1C1D"/>
+          <w:sz w:val="23"/>
+          <w:szCs w:val="23"/>
+          <w:highlight w:val="red"/>
+          <w:shd w:val="clear" w:color="auto" w:fill="FFFFFF"/>
+        </w:rPr>
+        <w:t xml:space="preserve">Even without speaking with </w:t>
+      </w:r>
+      <w:proofErr w:type="spellStart"/>
+      <w:r>
+        <w:rPr>
+          <w:rFonts w:ascii="Arial" w:hAnsi="Arial" w:cs="Arial"/>
+          <w:color w:val="1D1C1D"/>
+          <w:sz w:val="23"/>
+          <w:szCs w:val="23"/>
+          <w:highlight w:val="red"/>
+          <w:shd w:val="clear" w:color="auto" w:fill="FFFFFF"/>
+        </w:rPr>
+        <w:t>Mushashi</w:t>
+      </w:r>
+      <w:proofErr w:type="spellEnd"/>
+      <w:r>
+        <w:rPr>
+          <w:rFonts w:ascii="Arial" w:hAnsi="Arial" w:cs="Arial"/>
+          <w:color w:val="1D1C1D"/>
+          <w:sz w:val="23"/>
+          <w:szCs w:val="23"/>
+          <w:highlight w:val="red"/>
+          <w:shd w:val="clear" w:color="auto" w:fill="FFFFFF"/>
+        </w:rPr>
+        <w:t>, your father's dialogue defaults to you losing the fight.</w:t>
+      </w:r>
+      <w:r>
+        <w:rPr>
+          <w:rFonts w:ascii="Arial" w:hAnsi="Arial" w:cs="Arial"/>
+          <w:color w:val="1D1C1D"/>
+          <w:sz w:val="23"/>
+          <w:szCs w:val="23"/>
+          <w:highlight w:val="red"/>
+        </w:rPr>
+        <w:br/>
+      </w:r>
+      <w:r>
+        <w:rPr>
+          <w:rFonts w:ascii="Arial" w:hAnsi="Arial" w:cs="Arial"/>
+          <w:color w:val="1D1C1D"/>
+          <w:sz w:val="23"/>
+          <w:szCs w:val="23"/>
+          <w:highlight w:val="red"/>
+          <w:shd w:val="clear" w:color="auto" w:fill="FFFFFF"/>
+        </w:rPr>
+        <w:t>There are a couple trees in the top right section of the map that are on the wrong layer and the player is walking below the tree roots.</w:t>
+      </w:r>
+      <w:r>
+        <w:rPr>
+          <w:rFonts w:ascii="Arial" w:hAnsi="Arial" w:cs="Arial"/>
+          <w:color w:val="1D1C1D"/>
+          <w:sz w:val="23"/>
+          <w:szCs w:val="23"/>
+        </w:rPr>
+        <w:br/>
+      </w:r>
+      <w:r>
+        <w:rPr>
+          <w:rFonts w:ascii="Arial" w:hAnsi="Arial" w:cs="Arial"/>
+          <w:color w:val="1D1C1D"/>
+          <w:sz w:val="23"/>
+          <w:szCs w:val="23"/>
+          <w:highlight w:val="yellow"/>
+          <w:shd w:val="clear" w:color="auto" w:fill="FFFFFF"/>
+        </w:rPr>
+        <w:t>I don't know why, but I kept defaulting to hitting Tab to open the inventory.</w:t>
+      </w:r>
+      <w:r>
+        <w:rPr>
+          <w:rFonts w:ascii="Arial" w:hAnsi="Arial" w:cs="Arial"/>
+          <w:color w:val="1D1C1D"/>
+          <w:sz w:val="23"/>
+          <w:szCs w:val="23"/>
+        </w:rPr>
+        <w:br/>
+      </w:r>
+      <w:r>
+        <w:rPr>
+          <w:rFonts w:ascii="Arial" w:hAnsi="Arial" w:cs="Arial"/>
+          <w:color w:val="1D1C1D"/>
+          <w:sz w:val="23"/>
+          <w:szCs w:val="23"/>
+          <w:highlight w:val="red"/>
+          <w:shd w:val="clear" w:color="auto" w:fill="FFFFFF"/>
+        </w:rPr>
+        <w:t>If you drop the key (on the grave) when picking up the blade fragment, there is no icon of a key that appears on the ground.</w:t>
+      </w:r>
+      <w:r>
+        <w:rPr>
+          <w:rFonts w:ascii="Arial" w:hAnsi="Arial" w:cs="Arial"/>
+          <w:color w:val="1D1C1D"/>
+          <w:sz w:val="23"/>
+          <w:szCs w:val="23"/>
+        </w:rPr>
+        <w:br/>
+      </w:r>
+      <w:r>
+        <w:rPr>
+          <w:rFonts w:ascii="Arial" w:hAnsi="Arial" w:cs="Arial"/>
+          <w:color w:val="1D1C1D"/>
+          <w:sz w:val="23"/>
+          <w:szCs w:val="23"/>
+          <w:shd w:val="clear" w:color="auto" w:fill="FFFFFF"/>
+        </w:rPr>
+        <w:t>(Taking the Ronin path)</w:t>
+      </w:r>
+      <w:r>
+        <w:rPr>
+          <w:rFonts w:ascii="Arial" w:hAnsi="Arial" w:cs="Arial"/>
+          <w:color w:val="1D1C1D"/>
+          <w:sz w:val="23"/>
+          <w:szCs w:val="23"/>
+        </w:rPr>
+        <w:br/>
+      </w:r>
+      <w:r>
+        <w:rPr>
+          <w:rFonts w:ascii="Arial" w:hAnsi="Arial" w:cs="Arial"/>
+          <w:color w:val="1D1C1D"/>
+          <w:sz w:val="23"/>
+          <w:szCs w:val="23"/>
+          <w:highlight w:val="red"/>
+          <w:shd w:val="clear" w:color="auto" w:fill="FFFFFF"/>
+        </w:rPr>
+        <w:t>In the forest clearing in the top right, the player can walk on top of the trees.</w:t>
+      </w:r>
+      <w:r>
+        <w:rPr>
+          <w:rFonts w:ascii="Arial" w:hAnsi="Arial" w:cs="Arial"/>
+          <w:color w:val="1D1C1D"/>
+          <w:sz w:val="23"/>
+          <w:szCs w:val="23"/>
+        </w:rPr>
+        <w:br/>
+      </w:r>
+      <w:r>
+        <w:rPr>
+          <w:rFonts w:ascii="Arial" w:hAnsi="Arial" w:cs="Arial"/>
+          <w:color w:val="1D1C1D"/>
+          <w:sz w:val="23"/>
+          <w:szCs w:val="23"/>
+          <w:highlight w:val="yellow"/>
+          <w:shd w:val="clear" w:color="auto" w:fill="FFFFFF"/>
+        </w:rPr>
+        <w:t>The player clips through the doorway to the temple in the forest</w:t>
+      </w:r>
+      <w:r>
+        <w:rPr>
+          <w:rFonts w:ascii="Arial" w:hAnsi="Arial" w:cs="Arial"/>
+          <w:color w:val="1D1C1D"/>
+          <w:sz w:val="23"/>
+          <w:szCs w:val="23"/>
+        </w:rPr>
+        <w:br/>
+      </w:r>
+      <w:r>
+        <w:rPr>
+          <w:rFonts w:ascii="Arial" w:hAnsi="Arial" w:cs="Arial"/>
+          <w:color w:val="1D1C1D"/>
+          <w:sz w:val="23"/>
+          <w:szCs w:val="23"/>
+          <w:highlight w:val="red"/>
+          <w:shd w:val="clear" w:color="auto" w:fill="FFFFFF"/>
+        </w:rPr>
+        <w:t>After taking the Ronin path, if you go to the temple and speak with the guy on the right, there is a button that says "Speak", but no dialogue appears.</w:t>
+      </w:r>
+      <w:r>
+        <w:rPr>
+          <w:rFonts w:ascii="Arial" w:hAnsi="Arial" w:cs="Arial"/>
+          <w:color w:val="1D1C1D"/>
+          <w:sz w:val="23"/>
+          <w:szCs w:val="23"/>
+        </w:rPr>
+        <w:br/>
+      </w:r>
+      <w:r>
+        <w:rPr>
+          <w:rFonts w:ascii="Arial" w:hAnsi="Arial" w:cs="Arial"/>
+          <w:color w:val="1D1C1D"/>
+          <w:sz w:val="23"/>
+          <w:szCs w:val="23"/>
+          <w:highlight w:val="green"/>
+          <w:shd w:val="clear" w:color="auto" w:fill="FFFFFF"/>
+        </w:rPr>
+        <w:t>There is no collision on the blue lanterns outside the temple (not sure if by design, but thought I'd mention)</w:t>
+      </w:r>
+      <w:r>
+        <w:rPr>
+          <w:rFonts w:ascii="Arial" w:hAnsi="Arial" w:cs="Arial"/>
+          <w:color w:val="1D1C1D"/>
+          <w:sz w:val="23"/>
+          <w:szCs w:val="23"/>
+        </w:rPr>
+        <w:br/>
+      </w:r>
+      <w:r>
+        <w:rPr>
+          <w:rFonts w:ascii="Arial" w:hAnsi="Arial" w:cs="Arial"/>
+          <w:color w:val="1D1C1D"/>
+          <w:sz w:val="23"/>
+          <w:szCs w:val="23"/>
+          <w:highlight w:val="red"/>
+          <w:shd w:val="clear" w:color="auto" w:fill="FFFFFF"/>
+        </w:rPr>
+        <w:t>Taking the Ronin path, I picked up the monk robes in the temple. Upon reaching the stronghold guards, I was given the option of "Do nothing" or "Fight". I'm sure that was a Ronin path choice, but I was expecting there to be a peaceful option since I was wearing</w:t>
+      </w:r>
+      <w:r>
+        <w:rPr>
+          <w:rFonts w:ascii="Arial" w:hAnsi="Arial" w:cs="Arial"/>
+          <w:color w:val="1D1C1D"/>
+          <w:sz w:val="23"/>
+          <w:szCs w:val="23"/>
+          <w:shd w:val="clear" w:color="auto" w:fill="FFFFFF"/>
+        </w:rPr>
+        <w:t xml:space="preserve"> </w:t>
+      </w:r>
+      <w:r>
+        <w:rPr>
+          <w:rFonts w:ascii="Arial" w:hAnsi="Arial" w:cs="Arial"/>
+          <w:color w:val="1D1C1D"/>
+          <w:sz w:val="23"/>
+          <w:szCs w:val="23"/>
+          <w:highlight w:val="red"/>
+          <w:shd w:val="clear" w:color="auto" w:fill="FFFFFF"/>
+        </w:rPr>
+        <w:t>Monk robes (I am a cool Combat Score 26 Monk though </w:t>
+      </w:r>
+      <w:r>
+        <w:rPr>
+          <w:rFonts w:ascii="Arial" w:hAnsi="Arial" w:cs="Arial"/>
+          <w:noProof/>
+          <w:color w:val="1D1C1D"/>
+          <w:sz w:val="23"/>
+          <w:szCs w:val="23"/>
+          <w:highlight w:val="red"/>
+          <w:shd w:val="clear" w:color="auto" w:fill="FFFFFF"/>
+        </w:rPr>
+        <w:drawing>
+          <wp:inline distT="0" distB="0" distL="0" distR="0" wp14:anchorId="44D6FAFB" wp14:editId="0D05D879">
+            <wp:extent cx="209550" cy="209550"/>
+            <wp:effectExtent l="0" t="0" r="0" b="0"/>
+            <wp:docPr id="1" name="Picture 1" descr=":stuck_out_tongue:"/>
+            <wp:cNvGraphicFramePr>
+              <a:graphicFrameLocks xmlns:a="http://schemas.openxmlformats.org/drawingml/2006/main" noChangeAspect="1"/>
+            </wp:cNvGraphicFramePr>
+            <a:graphic xmlns:a="http://schemas.openxmlformats.org/drawingml/2006/main">
+              <a:graphicData uri="http://schemas.openxmlformats.org/drawingml/2006/picture">
+                <pic:pic xmlns:pic="http://schemas.openxmlformats.org/drawingml/2006/picture">
+                  <pic:nvPicPr>
+                    <pic:cNvPr id="0" name="Picture 1" descr=":stuck_out_tongue:"/>
+                    <pic:cNvPicPr>
+                      <a:picLocks noChangeAspect="1" noChangeArrowheads="1"/>
+                    </pic:cNvPicPr>
+                  </pic:nvPicPr>
+                  <pic:blipFill>
+                    <a:blip r:embed="rId5">
+                      <a:extLst>
+                        <a:ext uri="{28A0092B-C50C-407E-A947-70E740481C1C}">
+                          <a14:useLocalDpi xmlns:a14="http://schemas.microsoft.com/office/drawing/2010/main" val="0"/>
+                        </a:ext>
+                      </a:extLst>
+                    </a:blip>
+                    <a:srcRect/>
+                    <a:stretch>
+                      <a:fillRect/>
+                    </a:stretch>
+                  </pic:blipFill>
+                  <pic:spPr bwMode="auto">
+                    <a:xfrm>
+                      <a:off x="0" y="0"/>
+                      <a:ext cx="209550" cy="209550"/>
+                    </a:xfrm>
+                    <a:prstGeom prst="rect">
+                      <a:avLst/>
+                    </a:prstGeom>
+                    <a:noFill/>
+                    <a:ln>
+                      <a:noFill/>
+                    </a:ln>
+                  </pic:spPr>
+                </pic:pic>
+              </a:graphicData>
+            </a:graphic>
+          </wp:inline>
+        </w:drawing>
+      </w:r>
+      <w:r>
+        <w:rPr>
+          <w:rFonts w:ascii="Arial" w:hAnsi="Arial" w:cs="Arial"/>
+          <w:color w:val="1D1C1D"/>
+          <w:sz w:val="23"/>
+          <w:szCs w:val="23"/>
+          <w:highlight w:val="red"/>
+          <w:shd w:val="clear" w:color="auto" w:fill="FFFFFF"/>
+        </w:rPr>
+        <w:t> )</w:t>
+      </w:r>
+      <w:r>
+        <w:rPr>
+          <w:rFonts w:ascii="Arial" w:hAnsi="Arial" w:cs="Arial"/>
+          <w:color w:val="1D1C1D"/>
+          <w:sz w:val="23"/>
+          <w:szCs w:val="23"/>
+        </w:rPr>
+        <w:br/>
+      </w:r>
+      <w:r>
+        <w:rPr>
+          <w:rFonts w:ascii="Arial" w:hAnsi="Arial" w:cs="Arial"/>
+          <w:color w:val="1D1C1D"/>
+          <w:sz w:val="23"/>
+          <w:szCs w:val="23"/>
+          <w:highlight w:val="cyan"/>
+          <w:shd w:val="clear" w:color="auto" w:fill="FFFFFF"/>
+        </w:rPr>
+        <w:t xml:space="preserve">Entering the stronghold, I went </w:t>
+      </w:r>
+      <w:proofErr w:type="gramStart"/>
+      <w:r>
+        <w:rPr>
+          <w:rFonts w:ascii="Arial" w:hAnsi="Arial" w:cs="Arial"/>
+          <w:color w:val="1D1C1D"/>
+          <w:sz w:val="23"/>
+          <w:szCs w:val="23"/>
+          <w:highlight w:val="cyan"/>
+          <w:shd w:val="clear" w:color="auto" w:fill="FFFFFF"/>
+        </w:rPr>
+        <w:t>south east</w:t>
+      </w:r>
+      <w:proofErr w:type="gramEnd"/>
+      <w:r>
+        <w:rPr>
+          <w:rFonts w:ascii="Arial" w:hAnsi="Arial" w:cs="Arial"/>
+          <w:color w:val="1D1C1D"/>
+          <w:sz w:val="23"/>
+          <w:szCs w:val="23"/>
+          <w:highlight w:val="cyan"/>
+          <w:shd w:val="clear" w:color="auto" w:fill="FFFFFF"/>
+        </w:rPr>
+        <w:t xml:space="preserve"> and found the Old Tachi (Clone) [the Clone tells me that is a Unity naming thing], </w:t>
+      </w:r>
+      <w:r>
+        <w:rPr>
+          <w:rFonts w:ascii="Arial" w:hAnsi="Arial" w:cs="Arial"/>
+          <w:color w:val="1D1C1D"/>
+          <w:sz w:val="23"/>
+          <w:szCs w:val="23"/>
+          <w:highlight w:val="red"/>
+          <w:shd w:val="clear" w:color="auto" w:fill="FFFFFF"/>
+        </w:rPr>
+        <w:t>picking it up, my combat score dropped from 26 to 21. Going back to my original blade, I went from 21 to 16. Maybe there was an extra 10 added in the score somewhere?</w:t>
+      </w:r>
+      <w:r>
+        <w:rPr>
+          <w:rFonts w:ascii="Arial" w:hAnsi="Arial" w:cs="Arial"/>
+          <w:color w:val="1D1C1D"/>
+          <w:sz w:val="23"/>
+          <w:szCs w:val="23"/>
+        </w:rPr>
+        <w:br/>
+      </w:r>
+      <w:r>
+        <w:rPr>
+          <w:rFonts w:ascii="Arial" w:hAnsi="Arial" w:cs="Arial"/>
+          <w:color w:val="1D1C1D"/>
+          <w:sz w:val="23"/>
+          <w:szCs w:val="23"/>
+          <w:highlight w:val="green"/>
+          <w:shd w:val="clear" w:color="auto" w:fill="FFFFFF"/>
+        </w:rPr>
+        <w:t>The person I fight just inside the stronghold (red pants, white/red shirt) - he begins following me. I can amusedly push him through walls, barriers, doors, and barrels.</w:t>
+      </w:r>
+      <w:r>
+        <w:rPr>
+          <w:rFonts w:ascii="Arial" w:hAnsi="Arial" w:cs="Arial"/>
+          <w:color w:val="1D1C1D"/>
+          <w:sz w:val="23"/>
+          <w:szCs w:val="23"/>
+        </w:rPr>
+        <w:br/>
+      </w:r>
+      <w:r>
+        <w:rPr>
+          <w:rFonts w:ascii="Arial" w:hAnsi="Arial" w:cs="Arial"/>
+          <w:color w:val="1D1C1D"/>
+          <w:sz w:val="23"/>
+          <w:szCs w:val="23"/>
+          <w:highlight w:val="yellow"/>
+          <w:shd w:val="clear" w:color="auto" w:fill="FFFFFF"/>
+        </w:rPr>
+        <w:lastRenderedPageBreak/>
+        <w:t>(Sake cup and bottle route) - It feels that conversation is a bit short. He seems to jump very quickly from "You come into my house!" to "Your plea has moved my heart" in 2-3 messages.</w:t>
+      </w:r>
+      <w:r>
+        <w:rPr>
+          <w:rFonts w:ascii="Arial" w:hAnsi="Arial" w:cs="Arial"/>
+          <w:color w:val="1D1C1D"/>
+          <w:sz w:val="23"/>
+          <w:szCs w:val="23"/>
+        </w:rPr>
+        <w:br/>
+      </w:r>
+      <w:r>
+        <w:rPr>
+          <w:rFonts w:ascii="Arial" w:hAnsi="Arial" w:cs="Arial"/>
+          <w:color w:val="1D1C1D"/>
+          <w:sz w:val="23"/>
+          <w:szCs w:val="23"/>
+          <w:highlight w:val="red"/>
+          <w:shd w:val="clear" w:color="auto" w:fill="FFFFFF"/>
+        </w:rPr>
+        <w:t>The animation is very smooth after the Daimyo conversation to placing the flowers on the grave (worth noting, the sword blade jumped back to being on top of the grave even though I swapped it in a different scene).</w:t>
+      </w:r>
+      <w:r>
+        <w:rPr>
+          <w:rFonts w:ascii="Arial" w:hAnsi="Arial" w:cs="Arial"/>
+          <w:color w:val="1D1C1D"/>
+          <w:sz w:val="23"/>
+          <w:szCs w:val="23"/>
+        </w:rPr>
+        <w:br/>
+      </w:r>
+      <w:r>
+        <w:rPr>
+          <w:rFonts w:ascii="Arial" w:hAnsi="Arial" w:cs="Arial"/>
+          <w:color w:val="1D1C1D"/>
+          <w:sz w:val="23"/>
+          <w:szCs w:val="23"/>
+          <w:shd w:val="clear" w:color="auto" w:fill="FFFFFF"/>
+        </w:rPr>
+        <w:t> </w:t>
+      </w:r>
+      <w:r>
+        <w:rPr>
+          <w:rFonts w:ascii="Arial" w:hAnsi="Arial" w:cs="Arial"/>
+          <w:color w:val="1D1C1D"/>
+          <w:sz w:val="23"/>
+          <w:szCs w:val="23"/>
+          <w:highlight w:val="cyan"/>
+          <w:shd w:val="clear" w:color="auto" w:fill="FFFFFF"/>
+        </w:rPr>
+        <w:t>In the village scene part 2, the 'Open Inventory' button is not available (not sure if by design or not).</w:t>
+      </w:r>
+      <w:r>
+        <w:rPr>
+          <w:rFonts w:ascii="Arial" w:hAnsi="Arial" w:cs="Arial"/>
+          <w:color w:val="1D1C1D"/>
+          <w:sz w:val="23"/>
+          <w:szCs w:val="23"/>
+        </w:rPr>
+        <w:br/>
+      </w:r>
+      <w:r>
+        <w:rPr>
+          <w:rFonts w:ascii="Arial" w:hAnsi="Arial" w:cs="Arial"/>
+          <w:color w:val="1D1C1D"/>
+          <w:sz w:val="23"/>
+          <w:szCs w:val="23"/>
+          <w:highlight w:val="yellow"/>
+          <w:shd w:val="clear" w:color="auto" w:fill="FFFFFF"/>
+        </w:rPr>
+        <w:t>I seem to have gotten stuck between two NPCs which soft locked it.</w:t>
+      </w:r>
+    </w:p>
+    <w:p>
+      <w:pPr>
+        <w:rPr>
+          <w:rFonts w:ascii="Arial" w:hAnsi="Arial" w:cs="Arial"/>
+          <w:color w:val="1D1C1D"/>
+          <w:sz w:val="23"/>
+          <w:szCs w:val="23"/>
+          <w:shd w:val="clear" w:color="auto" w:fill="FFFFFF"/>
+        </w:rPr>
+      </w:pPr>
+    </w:p>
+    <w:p>
+      <w:pPr>
+        <w:rPr>
+          <w:rFonts w:ascii="Arial" w:hAnsi="Arial" w:cs="Arial"/>
+          <w:color w:val="1D1C1D"/>
+          <w:sz w:val="23"/>
+          <w:szCs w:val="23"/>
+          <w:shd w:val="clear" w:color="auto" w:fill="FFFFFF"/>
+        </w:rPr>
+      </w:pPr>
+      <w:r>
+        <w:rPr>
+          <w:rFonts w:ascii="Arial" w:hAnsi="Arial" w:cs="Arial"/>
+          <w:color w:val="1D1C1D"/>
+          <w:sz w:val="23"/>
+          <w:szCs w:val="23"/>
+          <w:shd w:val="clear" w:color="auto" w:fill="FFFFFF"/>
+        </w:rPr>
+        <w:t>New playthrough -</w:t>
+      </w:r>
+      <w:r>
+        <w:rPr>
+          <w:rFonts w:ascii="Arial" w:hAnsi="Arial" w:cs="Arial"/>
+          <w:color w:val="1D1C1D"/>
+          <w:sz w:val="23"/>
+          <w:szCs w:val="23"/>
+        </w:rPr>
+        <w:br/>
+      </w:r>
+      <w:r>
+        <w:rPr>
+          <w:rFonts w:ascii="Arial" w:hAnsi="Arial" w:cs="Arial"/>
+          <w:color w:val="1D1C1D"/>
+          <w:sz w:val="23"/>
+          <w:szCs w:val="23"/>
+          <w:highlight w:val="red"/>
+          <w:shd w:val="clear" w:color="auto" w:fill="FFFFFF"/>
+        </w:rPr>
+        <w:t>On the path to the temple - you can walk on top of the trees and the statues</w:t>
+      </w:r>
+      <w:r>
+        <w:rPr>
+          <w:rFonts w:ascii="Arial" w:hAnsi="Arial" w:cs="Arial"/>
+          <w:color w:val="1D1C1D"/>
+          <w:sz w:val="23"/>
+          <w:szCs w:val="23"/>
+        </w:rPr>
+        <w:br/>
+      </w:r>
+      <w:r>
+        <w:rPr>
+          <w:rFonts w:ascii="Arial" w:hAnsi="Arial" w:cs="Arial"/>
+          <w:color w:val="1D1C1D"/>
+          <w:sz w:val="23"/>
+          <w:szCs w:val="23"/>
+          <w:highlight w:val="cyan"/>
+          <w:shd w:val="clear" w:color="auto" w:fill="FFFFFF"/>
+        </w:rPr>
+        <w:t>On the second playthrough in the temple spawned the monk robes and the farmers clothes (clone) I had discarded there in my second play through</w:t>
+      </w:r>
+      <w:r>
+        <w:rPr>
+          <w:rFonts w:ascii="Arial" w:hAnsi="Arial" w:cs="Arial"/>
+          <w:color w:val="1D1C1D"/>
+          <w:sz w:val="23"/>
+          <w:szCs w:val="23"/>
+        </w:rPr>
+        <w:br/>
+      </w:r>
+      <w:r>
+        <w:rPr>
+          <w:rFonts w:ascii="Arial" w:hAnsi="Arial" w:cs="Arial"/>
+          <w:color w:val="1D1C1D"/>
+          <w:sz w:val="23"/>
+          <w:szCs w:val="23"/>
+          <w:highlight w:val="yellow"/>
+          <w:shd w:val="clear" w:color="auto" w:fill="FFFFFF"/>
+        </w:rPr>
+        <w:t>The broken haniwa also was in the position I discarded it from the first playthrough.</w:t>
+      </w:r>
+      <w:r>
+        <w:rPr>
+          <w:rFonts w:ascii="Arial" w:hAnsi="Arial" w:cs="Arial"/>
+          <w:color w:val="1D1C1D"/>
+          <w:sz w:val="23"/>
+          <w:szCs w:val="23"/>
+          <w:highlight w:val="yellow"/>
+        </w:rPr>
+        <w:br/>
+      </w:r>
+      <w:r>
+        <w:rPr>
+          <w:rFonts w:ascii="Arial" w:hAnsi="Arial" w:cs="Arial"/>
+          <w:color w:val="1D1C1D"/>
+          <w:sz w:val="23"/>
+          <w:szCs w:val="23"/>
+          <w:highlight w:val="cyan"/>
+          <w:shd w:val="clear" w:color="auto" w:fill="FFFFFF"/>
+        </w:rPr>
+        <w:t>Each time you put an item down and pick it up, it adds a (Clone) to the end of the name. Currently my monk robes are Monk Robes (Clone)(Clone)(Clone)</w:t>
+      </w:r>
+      <w:r>
+        <w:rPr>
+          <w:rFonts w:ascii="Arial" w:hAnsi="Arial" w:cs="Arial"/>
+          <w:color w:val="1D1C1D"/>
+          <w:sz w:val="23"/>
+          <w:szCs w:val="23"/>
+        </w:rPr>
+        <w:br/>
+      </w:r>
+      <w:r>
+        <w:rPr>
+          <w:rFonts w:ascii="Arial" w:hAnsi="Arial" w:cs="Arial"/>
+          <w:color w:val="1D1C1D"/>
+          <w:sz w:val="23"/>
+          <w:szCs w:val="23"/>
+          <w:highlight w:val="red"/>
+          <w:shd w:val="clear" w:color="auto" w:fill="FFFFFF"/>
+        </w:rPr>
+        <w:t>Without picking the Monk or Ronin path, but wearing the monk robes, you can be granted entry to the Daimyo</w:t>
+      </w:r>
+      <w:r>
+        <w:rPr>
+          <w:rFonts w:ascii="Arial" w:hAnsi="Arial" w:cs="Arial"/>
+          <w:color w:val="1D1C1D"/>
+          <w:sz w:val="23"/>
+          <w:szCs w:val="23"/>
+        </w:rPr>
+        <w:br/>
+      </w:r>
+      <w:r>
+        <w:rPr>
+          <w:rFonts w:ascii="Arial" w:hAnsi="Arial" w:cs="Arial"/>
+          <w:color w:val="1D1C1D"/>
+          <w:sz w:val="23"/>
+          <w:szCs w:val="23"/>
+          <w:highlight w:val="red"/>
+          <w:shd w:val="clear" w:color="auto" w:fill="FFFFFF"/>
+        </w:rPr>
+        <w:t xml:space="preserve">I repaired the hand and received the </w:t>
+      </w:r>
+      <w:proofErr w:type="spellStart"/>
+      <w:r>
+        <w:rPr>
+          <w:rFonts w:ascii="Arial" w:hAnsi="Arial" w:cs="Arial"/>
+          <w:color w:val="1D1C1D"/>
+          <w:sz w:val="23"/>
+          <w:szCs w:val="23"/>
+          <w:highlight w:val="red"/>
+          <w:shd w:val="clear" w:color="auto" w:fill="FFFFFF"/>
+        </w:rPr>
+        <w:t>Acala's</w:t>
+      </w:r>
+      <w:proofErr w:type="spellEnd"/>
+      <w:r>
+        <w:rPr>
+          <w:rFonts w:ascii="Arial" w:hAnsi="Arial" w:cs="Arial"/>
+          <w:color w:val="1D1C1D"/>
+          <w:sz w:val="23"/>
+          <w:szCs w:val="23"/>
+          <w:highlight w:val="red"/>
+          <w:shd w:val="clear" w:color="auto" w:fill="FFFFFF"/>
+        </w:rPr>
+        <w:t xml:space="preserve"> Charm which gives me a Combat Score of 100, but currently my combat score only shows 11 (which was lower than the 20 I had before repairing it. If I drop it, my combat score decreases by 1.</w:t>
+      </w:r>
+      <w:r>
+        <w:rPr>
+          <w:rFonts w:ascii="Arial" w:hAnsi="Arial" w:cs="Arial"/>
+          <w:color w:val="1D1C1D"/>
+          <w:sz w:val="23"/>
+          <w:szCs w:val="23"/>
+        </w:rPr>
+        <w:br/>
+      </w:r>
+      <w:r>
+        <w:rPr>
+          <w:rFonts w:ascii="Arial" w:hAnsi="Arial" w:cs="Arial"/>
+          <w:color w:val="1D1C1D"/>
+          <w:sz w:val="23"/>
+          <w:szCs w:val="23"/>
+          <w:highlight w:val="red"/>
+          <w:shd w:val="clear" w:color="auto" w:fill="FFFFFF"/>
+        </w:rPr>
+        <w:t>The statue teleported from the left barracks to the Daimyo's barracks.</w:t>
+      </w:r>
+      <w:r>
+        <w:rPr>
+          <w:rFonts w:ascii="Arial" w:hAnsi="Arial" w:cs="Arial"/>
+          <w:color w:val="1D1C1D"/>
+          <w:sz w:val="23"/>
+          <w:szCs w:val="23"/>
+        </w:rPr>
+        <w:br/>
+      </w:r>
+      <w:r>
+        <w:rPr>
+          <w:rFonts w:ascii="Arial" w:hAnsi="Arial" w:cs="Arial"/>
+          <w:color w:val="1D1C1D"/>
+          <w:sz w:val="23"/>
+          <w:szCs w:val="23"/>
+          <w:highlight w:val="red"/>
+          <w:shd w:val="clear" w:color="auto" w:fill="FFFFFF"/>
+        </w:rPr>
+        <w:t xml:space="preserve">There is no item description for </w:t>
+      </w:r>
+      <w:proofErr w:type="spellStart"/>
+      <w:r>
+        <w:rPr>
+          <w:rFonts w:ascii="Arial" w:hAnsi="Arial" w:cs="Arial"/>
+          <w:color w:val="1D1C1D"/>
+          <w:sz w:val="23"/>
+          <w:szCs w:val="23"/>
+          <w:highlight w:val="red"/>
+          <w:shd w:val="clear" w:color="auto" w:fill="FFFFFF"/>
+        </w:rPr>
+        <w:t>Acala's</w:t>
+      </w:r>
+      <w:proofErr w:type="spellEnd"/>
+      <w:r>
+        <w:rPr>
+          <w:rFonts w:ascii="Arial" w:hAnsi="Arial" w:cs="Arial"/>
+          <w:color w:val="1D1C1D"/>
+          <w:sz w:val="23"/>
+          <w:szCs w:val="23"/>
+          <w:highlight w:val="red"/>
+          <w:shd w:val="clear" w:color="auto" w:fill="FFFFFF"/>
+        </w:rPr>
+        <w:t xml:space="preserve"> Charm.</w:t>
+      </w:r>
+      <w:r>
+        <w:rPr>
+          <w:rFonts w:ascii="Arial" w:hAnsi="Arial" w:cs="Arial"/>
+          <w:color w:val="1D1C1D"/>
+          <w:sz w:val="23"/>
+          <w:szCs w:val="23"/>
+        </w:rPr>
+        <w:br/>
+      </w:r>
+      <w:r>
+        <w:rPr>
+          <w:rFonts w:ascii="Arial" w:hAnsi="Arial" w:cs="Arial"/>
+          <w:color w:val="1D1C1D"/>
+          <w:sz w:val="23"/>
+          <w:szCs w:val="23"/>
+          <w:highlight w:val="red"/>
+          <w:shd w:val="clear" w:color="auto" w:fill="FFFFFF"/>
+        </w:rPr>
+        <w:t xml:space="preserve">Building on that - if I drop my +10 </w:t>
+      </w:r>
+      <w:proofErr w:type="gramStart"/>
+      <w:r>
+        <w:rPr>
+          <w:rFonts w:ascii="Arial" w:hAnsi="Arial" w:cs="Arial"/>
+          <w:color w:val="1D1C1D"/>
+          <w:sz w:val="23"/>
+          <w:szCs w:val="23"/>
+          <w:highlight w:val="red"/>
+          <w:shd w:val="clear" w:color="auto" w:fill="FFFFFF"/>
+        </w:rPr>
+        <w:t>weapon  (</w:t>
+      </w:r>
+      <w:proofErr w:type="gramEnd"/>
+      <w:r>
+        <w:rPr>
+          <w:rFonts w:ascii="Arial" w:hAnsi="Arial" w:cs="Arial"/>
+          <w:color w:val="1D1C1D"/>
+          <w:sz w:val="23"/>
+          <w:szCs w:val="23"/>
+          <w:highlight w:val="red"/>
+          <w:shd w:val="clear" w:color="auto" w:fill="FFFFFF"/>
+        </w:rPr>
+        <w:t>Naginata), it only gives me +1 when I pick it back up.</w:t>
+      </w:r>
+      <w:r>
+        <w:rPr>
+          <w:rFonts w:ascii="Arial" w:hAnsi="Arial" w:cs="Arial"/>
+          <w:color w:val="1D1C1D"/>
+          <w:sz w:val="23"/>
+          <w:szCs w:val="23"/>
+        </w:rPr>
+        <w:br/>
+      </w:r>
+      <w:r>
+        <w:rPr>
+          <w:rFonts w:ascii="Arial" w:hAnsi="Arial" w:cs="Arial"/>
+          <w:color w:val="1D1C1D"/>
+          <w:sz w:val="23"/>
+          <w:szCs w:val="23"/>
+          <w:highlight w:val="yellow"/>
+          <w:shd w:val="clear" w:color="auto" w:fill="FFFFFF"/>
+        </w:rPr>
+        <w:t>The tanto blade appeared in the same spot I dropped it in the first playthrough. Picking it up did not change my combat score (should be +4)</w:t>
+      </w:r>
+      <w:r>
+        <w:rPr>
+          <w:rFonts w:ascii="Arial" w:hAnsi="Arial" w:cs="Arial"/>
+          <w:color w:val="1D1C1D"/>
+          <w:sz w:val="23"/>
+          <w:szCs w:val="23"/>
+        </w:rPr>
+        <w:br/>
+      </w:r>
+      <w:r>
+        <w:rPr>
+          <w:rFonts w:ascii="Arial" w:hAnsi="Arial" w:cs="Arial"/>
+          <w:color w:val="1D1C1D"/>
+          <w:sz w:val="23"/>
+          <w:szCs w:val="23"/>
+          <w:highlight w:val="green"/>
+          <w:shd w:val="clear" w:color="auto" w:fill="FFFFFF"/>
+        </w:rPr>
+        <w:t>The name of the item is the "Blooded Tanto" which I think should be Bloody?</w:t>
+      </w:r>
+      <w:r>
+        <w:rPr>
+          <w:rFonts w:ascii="Arial" w:hAnsi="Arial" w:cs="Arial"/>
+          <w:color w:val="1D1C1D"/>
+          <w:sz w:val="23"/>
+          <w:szCs w:val="23"/>
+        </w:rPr>
+        <w:br/>
+      </w:r>
+      <w:r>
+        <w:rPr>
+          <w:rFonts w:ascii="Arial" w:hAnsi="Arial" w:cs="Arial"/>
+          <w:color w:val="1D1C1D"/>
+          <w:sz w:val="23"/>
+          <w:szCs w:val="23"/>
+          <w:highlight w:val="red"/>
+          <w:shd w:val="clear" w:color="auto" w:fill="FFFFFF"/>
+        </w:rPr>
+        <w:t>(Taking samurai path) My combat score did not change (</w:t>
+      </w:r>
+      <w:proofErr w:type="spellStart"/>
+      <w:r>
+        <w:rPr>
+          <w:rFonts w:ascii="Arial" w:hAnsi="Arial" w:cs="Arial"/>
+          <w:color w:val="1D1C1D"/>
+          <w:sz w:val="23"/>
+          <w:szCs w:val="23"/>
+          <w:highlight w:val="red"/>
+          <w:shd w:val="clear" w:color="auto" w:fill="FFFFFF"/>
+        </w:rPr>
+        <w:t>i</w:t>
+      </w:r>
+      <w:proofErr w:type="spellEnd"/>
+      <w:r>
+        <w:rPr>
+          <w:rFonts w:ascii="Arial" w:hAnsi="Arial" w:cs="Arial"/>
+          <w:color w:val="1D1C1D"/>
+          <w:sz w:val="23"/>
+          <w:szCs w:val="23"/>
+          <w:highlight w:val="red"/>
+          <w:shd w:val="clear" w:color="auto" w:fill="FFFFFF"/>
+        </w:rPr>
+        <w:t xml:space="preserve"> think it had something to do with </w:t>
+      </w:r>
+      <w:proofErr w:type="spellStart"/>
+      <w:r>
+        <w:rPr>
+          <w:rFonts w:ascii="Arial" w:hAnsi="Arial" w:cs="Arial"/>
+          <w:color w:val="1D1C1D"/>
+          <w:sz w:val="23"/>
+          <w:szCs w:val="23"/>
+          <w:highlight w:val="red"/>
+          <w:shd w:val="clear" w:color="auto" w:fill="FFFFFF"/>
+        </w:rPr>
+        <w:t>Acala's</w:t>
+      </w:r>
+      <w:proofErr w:type="spellEnd"/>
+      <w:r>
+        <w:rPr>
+          <w:rFonts w:ascii="Arial" w:hAnsi="Arial" w:cs="Arial"/>
+          <w:color w:val="1D1C1D"/>
+          <w:sz w:val="23"/>
+          <w:szCs w:val="23"/>
+          <w:highlight w:val="red"/>
+          <w:shd w:val="clear" w:color="auto" w:fill="FFFFFF"/>
+        </w:rPr>
+        <w:t xml:space="preserve"> Charm.</w:t>
+      </w:r>
+      <w:r>
+        <w:rPr>
+          <w:rFonts w:ascii="Arial" w:hAnsi="Arial" w:cs="Arial"/>
+          <w:color w:val="1D1C1D"/>
+          <w:sz w:val="23"/>
+          <w:szCs w:val="23"/>
+        </w:rPr>
+        <w:br/>
+      </w:r>
+      <w:r>
+        <w:rPr>
+          <w:rFonts w:ascii="Arial" w:hAnsi="Arial" w:cs="Arial"/>
+          <w:color w:val="1D1C1D"/>
+          <w:sz w:val="23"/>
+          <w:szCs w:val="23"/>
+          <w:highlight w:val="red"/>
+          <w:shd w:val="clear" w:color="auto" w:fill="FFFFFF"/>
+        </w:rPr>
+        <w:t xml:space="preserve">I lost my arm in combat to </w:t>
+      </w:r>
+      <w:proofErr w:type="spellStart"/>
+      <w:r>
+        <w:rPr>
+          <w:rFonts w:ascii="Arial" w:hAnsi="Arial" w:cs="Arial"/>
+          <w:color w:val="1D1C1D"/>
+          <w:sz w:val="23"/>
+          <w:szCs w:val="23"/>
+          <w:highlight w:val="red"/>
+          <w:shd w:val="clear" w:color="auto" w:fill="FFFFFF"/>
+        </w:rPr>
+        <w:t>Shigenari</w:t>
+      </w:r>
+      <w:proofErr w:type="spellEnd"/>
+      <w:r>
+        <w:rPr>
+          <w:rFonts w:ascii="Arial" w:hAnsi="Arial" w:cs="Arial"/>
+          <w:color w:val="1D1C1D"/>
+          <w:sz w:val="23"/>
+          <w:szCs w:val="23"/>
+          <w:highlight w:val="red"/>
+          <w:shd w:val="clear" w:color="auto" w:fill="FFFFFF"/>
+        </w:rPr>
+        <w:t xml:space="preserve"> when I would think a +10 weapon, and samurai training would be enough.</w:t>
+      </w:r>
+      <w:r>
+        <w:rPr>
+          <w:rFonts w:ascii="Arial" w:hAnsi="Arial" w:cs="Arial"/>
+          <w:color w:val="1D1C1D"/>
+          <w:sz w:val="23"/>
+          <w:szCs w:val="23"/>
+        </w:rPr>
+        <w:br/>
+      </w:r>
+      <w:r>
+        <w:rPr>
+          <w:rFonts w:ascii="Arial" w:hAnsi="Arial" w:cs="Arial"/>
+          <w:color w:val="1D1C1D"/>
+          <w:sz w:val="23"/>
+          <w:szCs w:val="23"/>
+          <w:highlight w:val="red"/>
+          <w:shd w:val="clear" w:color="auto" w:fill="FFFFFF"/>
+        </w:rPr>
+        <w:t>After picking the samurai path, I was able to navigate back to the temple and choose the monk path as well (I received two different 'time passes' messages)</w:t>
+      </w:r>
+      <w:r>
+        <w:rPr>
+          <w:rFonts w:ascii="Arial" w:hAnsi="Arial" w:cs="Arial"/>
+          <w:color w:val="1D1C1D"/>
+          <w:sz w:val="23"/>
+          <w:szCs w:val="23"/>
+          <w:highlight w:val="red"/>
+        </w:rPr>
+        <w:br/>
+      </w:r>
+      <w:r>
+        <w:rPr>
+          <w:rFonts w:ascii="Arial" w:hAnsi="Arial" w:cs="Arial"/>
+          <w:color w:val="1D1C1D"/>
+          <w:sz w:val="23"/>
+          <w:szCs w:val="23"/>
+          <w:highlight w:val="red"/>
+          <w:shd w:val="clear" w:color="auto" w:fill="FFFFFF"/>
+        </w:rPr>
+        <w:t>Going back to the guards, I was given the message of "Welcome to the stronghold as a monk" (not cutscene this time for entering the stronghold)</w:t>
+      </w:r>
+      <w:r>
+        <w:rPr>
+          <w:rFonts w:ascii="Arial" w:hAnsi="Arial" w:cs="Arial"/>
+          <w:color w:val="1D1C1D"/>
+          <w:sz w:val="23"/>
+          <w:szCs w:val="23"/>
+        </w:rPr>
+        <w:br/>
+      </w:r>
+      <w:r>
+        <w:rPr>
+          <w:rFonts w:ascii="Arial" w:hAnsi="Arial" w:cs="Arial"/>
+          <w:color w:val="1D1C1D"/>
+          <w:sz w:val="23"/>
+          <w:szCs w:val="23"/>
+          <w:highlight w:val="red"/>
+          <w:shd w:val="clear" w:color="auto" w:fill="FFFFFF"/>
+        </w:rPr>
+        <w:t xml:space="preserve">My combat score is now 5. With a plus 10 weapon (naginata), monk robes, </w:t>
+      </w:r>
+      <w:proofErr w:type="spellStart"/>
+      <w:r>
+        <w:rPr>
+          <w:rFonts w:ascii="Arial" w:hAnsi="Arial" w:cs="Arial"/>
+          <w:color w:val="1D1C1D"/>
+          <w:sz w:val="23"/>
+          <w:szCs w:val="23"/>
+          <w:highlight w:val="red"/>
+          <w:shd w:val="clear" w:color="auto" w:fill="FFFFFF"/>
+        </w:rPr>
+        <w:t>sakura</w:t>
+      </w:r>
+      <w:proofErr w:type="spellEnd"/>
+      <w:r>
+        <w:rPr>
+          <w:rFonts w:ascii="Arial" w:hAnsi="Arial" w:cs="Arial"/>
+          <w:color w:val="1D1C1D"/>
+          <w:sz w:val="23"/>
+          <w:szCs w:val="23"/>
+          <w:highlight w:val="red"/>
+          <w:shd w:val="clear" w:color="auto" w:fill="FFFFFF"/>
+        </w:rPr>
+        <w:t xml:space="preserve"> blossom, samurai training, 1 arm, and monk training.</w:t>
+      </w:r>
+      <w:r>
+        <w:rPr>
+          <w:rFonts w:ascii="Arial" w:hAnsi="Arial" w:cs="Arial"/>
+          <w:color w:val="1D1C1D"/>
+          <w:sz w:val="23"/>
+          <w:szCs w:val="23"/>
+        </w:rPr>
+        <w:br/>
+      </w:r>
+      <w:r>
+        <w:rPr>
+          <w:rFonts w:ascii="Arial" w:hAnsi="Arial" w:cs="Arial"/>
+          <w:color w:val="1D1C1D"/>
+          <w:sz w:val="23"/>
+          <w:szCs w:val="23"/>
+          <w:highlight w:val="red"/>
+          <w:shd w:val="clear" w:color="auto" w:fill="FFFFFF"/>
+        </w:rPr>
+        <w:t>Standing next to the sake cup, I try to pick it up, but it alternates between the tanto blade and Sakura Blossom.</w:t>
+      </w:r>
+      <w:r>
+        <w:rPr>
+          <w:rFonts w:ascii="Arial" w:hAnsi="Arial" w:cs="Arial"/>
+          <w:color w:val="1D1C1D"/>
+          <w:sz w:val="23"/>
+          <w:szCs w:val="23"/>
+        </w:rPr>
+        <w:br/>
+      </w:r>
+      <w:r>
+        <w:rPr>
+          <w:rFonts w:ascii="Arial" w:hAnsi="Arial" w:cs="Arial"/>
+          <w:color w:val="1D1C1D"/>
+          <w:sz w:val="23"/>
+          <w:szCs w:val="23"/>
+          <w:highlight w:val="cyan"/>
+          <w:shd w:val="clear" w:color="auto" w:fill="FFFFFF"/>
+        </w:rPr>
+        <w:t>If you pick up the item enough, the item name will shrink so small you can't read it (the Sakura Blossom has 7 (Clones) behind it.</w:t>
+      </w:r>
+      <w:r>
+        <w:rPr>
+          <w:rFonts w:ascii="Arial" w:hAnsi="Arial" w:cs="Arial"/>
+          <w:color w:val="1D1C1D"/>
+          <w:sz w:val="23"/>
+          <w:szCs w:val="23"/>
+        </w:rPr>
+        <w:br/>
+      </w:r>
+      <w:r>
+        <w:rPr>
+          <w:rFonts w:ascii="Arial" w:hAnsi="Arial" w:cs="Arial"/>
+          <w:color w:val="1D1C1D"/>
+          <w:sz w:val="23"/>
+          <w:szCs w:val="23"/>
+          <w:highlight w:val="red"/>
+          <w:shd w:val="clear" w:color="auto" w:fill="FFFFFF"/>
+        </w:rPr>
+        <w:t xml:space="preserve">I figured out the sake cup/bloody tanto issue - there was a clone left there. I picked it up and </w:t>
+      </w:r>
+      <w:r>
+        <w:rPr>
+          <w:rFonts w:ascii="Arial" w:hAnsi="Arial" w:cs="Arial"/>
+          <w:color w:val="1D1C1D"/>
+          <w:sz w:val="23"/>
+          <w:szCs w:val="23"/>
+          <w:highlight w:val="red"/>
+          <w:shd w:val="clear" w:color="auto" w:fill="FFFFFF"/>
+        </w:rPr>
+        <w:lastRenderedPageBreak/>
+        <w:t>placed it next to the one that spawned in from this play through, the clone looks much smaller (about half the size).</w:t>
+      </w:r>
+      <w:r>
+        <w:rPr>
+          <w:rFonts w:ascii="Arial" w:hAnsi="Arial" w:cs="Arial"/>
+          <w:color w:val="1D1C1D"/>
+          <w:sz w:val="23"/>
+          <w:szCs w:val="23"/>
+        </w:rPr>
+        <w:br/>
+      </w:r>
+      <w:r>
+        <w:rPr>
+          <w:rFonts w:ascii="Arial" w:hAnsi="Arial" w:cs="Arial"/>
+          <w:color w:val="1D1C1D"/>
+          <w:sz w:val="23"/>
+          <w:szCs w:val="23"/>
+          <w:highlight w:val="red"/>
+          <w:shd w:val="clear" w:color="auto" w:fill="FFFFFF"/>
+        </w:rPr>
+        <w:t>With my dual career path - the Daimyo is treating me as a samurai while his body guard told me "Hold Monk, state your business"</w:t>
+      </w:r>
+      <w:r>
+        <w:rPr>
+          <w:rFonts w:ascii="Arial" w:hAnsi="Arial" w:cs="Arial"/>
+          <w:color w:val="1D1C1D"/>
+          <w:sz w:val="23"/>
+          <w:szCs w:val="23"/>
+        </w:rPr>
+        <w:br/>
+      </w:r>
+      <w:r>
+        <w:rPr>
+          <w:rFonts w:ascii="Arial" w:hAnsi="Arial" w:cs="Arial"/>
+          <w:color w:val="1D1C1D"/>
+          <w:sz w:val="23"/>
+          <w:szCs w:val="23"/>
+          <w:highlight w:val="red"/>
+          <w:shd w:val="clear" w:color="auto" w:fill="FFFFFF"/>
+        </w:rPr>
+        <w:t xml:space="preserve">I accused </w:t>
+      </w:r>
+      <w:proofErr w:type="spellStart"/>
+      <w:r>
+        <w:rPr>
+          <w:rFonts w:ascii="Arial" w:hAnsi="Arial" w:cs="Arial"/>
+          <w:color w:val="1D1C1D"/>
+          <w:sz w:val="23"/>
+          <w:szCs w:val="23"/>
+          <w:highlight w:val="red"/>
+          <w:shd w:val="clear" w:color="auto" w:fill="FFFFFF"/>
+        </w:rPr>
+        <w:t>Shigeie</w:t>
+      </w:r>
+      <w:proofErr w:type="spellEnd"/>
+      <w:r>
+        <w:rPr>
+          <w:rFonts w:ascii="Arial" w:hAnsi="Arial" w:cs="Arial"/>
+          <w:color w:val="1D1C1D"/>
+          <w:sz w:val="23"/>
+          <w:szCs w:val="23"/>
+          <w:highlight w:val="red"/>
+          <w:shd w:val="clear" w:color="auto" w:fill="FFFFFF"/>
+        </w:rPr>
+        <w:t xml:space="preserve"> of murder without holding either piece of the tanto blade (</w:t>
+      </w:r>
+      <w:proofErr w:type="spellStart"/>
+      <w:r>
+        <w:rPr>
+          <w:rFonts w:ascii="Arial" w:hAnsi="Arial" w:cs="Arial"/>
+          <w:color w:val="1D1C1D"/>
+          <w:sz w:val="23"/>
+          <w:szCs w:val="23"/>
+          <w:highlight w:val="red"/>
+          <w:shd w:val="clear" w:color="auto" w:fill="FFFFFF"/>
+        </w:rPr>
+        <w:t>i</w:t>
+      </w:r>
+      <w:proofErr w:type="spellEnd"/>
+      <w:r>
+        <w:rPr>
+          <w:rFonts w:ascii="Arial" w:hAnsi="Arial" w:cs="Arial"/>
+          <w:color w:val="1D1C1D"/>
+          <w:sz w:val="23"/>
+          <w:szCs w:val="23"/>
+          <w:highlight w:val="red"/>
+          <w:shd w:val="clear" w:color="auto" w:fill="FFFFFF"/>
+        </w:rPr>
+        <w:t xml:space="preserve"> think </w:t>
+      </w:r>
+      <w:proofErr w:type="spellStart"/>
+      <w:r>
+        <w:rPr>
+          <w:rFonts w:ascii="Arial" w:hAnsi="Arial" w:cs="Arial"/>
+          <w:color w:val="1D1C1D"/>
+          <w:sz w:val="23"/>
+          <w:szCs w:val="23"/>
+          <w:highlight w:val="red"/>
+          <w:shd w:val="clear" w:color="auto" w:fill="FFFFFF"/>
+        </w:rPr>
+        <w:t>i</w:t>
+      </w:r>
+      <w:proofErr w:type="spellEnd"/>
+      <w:r>
+        <w:rPr>
+          <w:rFonts w:ascii="Arial" w:hAnsi="Arial" w:cs="Arial"/>
+          <w:color w:val="1D1C1D"/>
+          <w:sz w:val="23"/>
+          <w:szCs w:val="23"/>
+          <w:highlight w:val="red"/>
+          <w:shd w:val="clear" w:color="auto" w:fill="FFFFFF"/>
+        </w:rPr>
+        <w:t xml:space="preserve"> picked up and put down both pieces several times) and the Daimyo took my word for it denouncing </w:t>
+      </w:r>
+      <w:proofErr w:type="spellStart"/>
+      <w:r>
+        <w:rPr>
+          <w:rFonts w:ascii="Arial" w:hAnsi="Arial" w:cs="Arial"/>
+          <w:color w:val="1D1C1D"/>
+          <w:sz w:val="23"/>
+          <w:szCs w:val="23"/>
+          <w:highlight w:val="red"/>
+          <w:shd w:val="clear" w:color="auto" w:fill="FFFFFF"/>
+        </w:rPr>
+        <w:t>Shigeie</w:t>
+      </w:r>
+      <w:proofErr w:type="spellEnd"/>
+      <w:r>
+        <w:rPr>
+          <w:rFonts w:ascii="Arial" w:hAnsi="Arial" w:cs="Arial"/>
+          <w:color w:val="1D1C1D"/>
+          <w:sz w:val="23"/>
+          <w:szCs w:val="23"/>
+          <w:highlight w:val="red"/>
+          <w:shd w:val="clear" w:color="auto" w:fill="FFFFFF"/>
+        </w:rPr>
+        <w:t>.</w:t>
+      </w:r>
+      <w:r>
+        <w:rPr>
+          <w:rFonts w:ascii="Arial" w:hAnsi="Arial" w:cs="Arial"/>
+          <w:color w:val="1D1C1D"/>
+          <w:sz w:val="23"/>
+          <w:szCs w:val="23"/>
+        </w:rPr>
+        <w:br/>
+      </w:r>
+      <w:r>
+        <w:rPr>
+          <w:rFonts w:ascii="Arial" w:hAnsi="Arial" w:cs="Arial"/>
+          <w:color w:val="1D1C1D"/>
+          <w:sz w:val="23"/>
+          <w:szCs w:val="23"/>
+          <w:highlight w:val="yellow"/>
+          <w:shd w:val="clear" w:color="auto" w:fill="FFFFFF"/>
+        </w:rPr>
+        <w:t>I still like the pathfinding cutscene in the Peaceful village.</w:t>
+      </w:r>
+      <w:r>
+        <w:rPr>
+          <w:rFonts w:ascii="Arial" w:hAnsi="Arial" w:cs="Arial"/>
+          <w:color w:val="1D1C1D"/>
+          <w:sz w:val="23"/>
+          <w:szCs w:val="23"/>
+          <w:highlight w:val="yellow"/>
+        </w:rPr>
+        <w:br/>
+      </w:r>
+      <w:r>
+        <w:rPr>
+          <w:rFonts w:ascii="Arial" w:hAnsi="Arial" w:cs="Arial"/>
+          <w:color w:val="1D1C1D"/>
+          <w:sz w:val="23"/>
+          <w:szCs w:val="23"/>
+          <w:highlight w:val="yellow"/>
+          <w:shd w:val="clear" w:color="auto" w:fill="FFFFFF"/>
+        </w:rPr>
+        <w:t>With the villager walking around, I was unable to close the conversation window since he walked out of the conversation window and it soft locked me.</w:t>
+      </w:r>
+    </w:p>
+    <w:p>
+      <w:pPr>
+        <w:rPr>
+          <w:rFonts w:ascii="Arial" w:hAnsi="Arial" w:cs="Arial"/>
+          <w:color w:val="1D1C1D"/>
+          <w:sz w:val="23"/>
+          <w:szCs w:val="23"/>
+          <w:shd w:val="clear" w:color="auto" w:fill="F8F8F8"/>
+        </w:rPr>
+      </w:pPr>
+      <w:r>
+        <w:rPr>
+          <w:rFonts w:ascii="Arial" w:hAnsi="Arial" w:cs="Arial"/>
+          <w:color w:val="1D1C1D"/>
+          <w:sz w:val="23"/>
+          <w:szCs w:val="23"/>
+          <w:shd w:val="clear" w:color="auto" w:fill="F8F8F8"/>
+        </w:rPr>
+        <w:t>New Playthrough -</w:t>
+      </w:r>
+      <w:r>
+        <w:rPr>
+          <w:rFonts w:ascii="Arial" w:hAnsi="Arial" w:cs="Arial"/>
+          <w:color w:val="1D1C1D"/>
+          <w:sz w:val="23"/>
+          <w:szCs w:val="23"/>
+        </w:rPr>
+        <w:br/>
+      </w:r>
+      <w:r>
+        <w:rPr>
+          <w:rFonts w:ascii="Arial" w:hAnsi="Arial" w:cs="Arial"/>
+          <w:color w:val="1D1C1D"/>
+          <w:sz w:val="23"/>
+          <w:szCs w:val="23"/>
+          <w:highlight w:val="yellow"/>
+          <w:shd w:val="clear" w:color="auto" w:fill="F8F8F8"/>
+        </w:rPr>
+        <w:t>I went to grab the key behind the initial house, but it wasn't there (it must have moved from a previous playthrough?)</w:t>
+      </w:r>
+      <w:r>
+        <w:rPr>
+          <w:rFonts w:ascii="Arial" w:hAnsi="Arial" w:cs="Arial"/>
+          <w:color w:val="1D1C1D"/>
+          <w:sz w:val="23"/>
+          <w:szCs w:val="23"/>
+        </w:rPr>
+        <w:br/>
+      </w:r>
+      <w:r>
+        <w:rPr>
+          <w:rFonts w:ascii="Arial" w:hAnsi="Arial" w:cs="Arial"/>
+          <w:color w:val="1D1C1D"/>
+          <w:sz w:val="23"/>
+          <w:szCs w:val="23"/>
+          <w:highlight w:val="yellow"/>
+          <w:shd w:val="clear" w:color="auto" w:fill="F8F8F8"/>
+        </w:rPr>
+        <w:t>I joined the monks this time around (there are still farmers clothes in the temple from a previous playthrough)</w:t>
+      </w:r>
+      <w:r>
+        <w:rPr>
+          <w:rFonts w:ascii="Arial" w:hAnsi="Arial" w:cs="Arial"/>
+          <w:color w:val="1D1C1D"/>
+          <w:sz w:val="23"/>
+          <w:szCs w:val="23"/>
+        </w:rPr>
+        <w:br/>
+      </w:r>
+      <w:r>
+        <w:rPr>
+          <w:rFonts w:ascii="Arial" w:hAnsi="Arial" w:cs="Arial"/>
+          <w:color w:val="1D1C1D"/>
+          <w:sz w:val="23"/>
+          <w:szCs w:val="23"/>
+          <w:highlight w:val="yellow"/>
+          <w:shd w:val="clear" w:color="auto" w:fill="F8F8F8"/>
+        </w:rPr>
+        <w:t>I took the monk robes off in front of the guards to the stronghold and they would not let me through </w:t>
+      </w:r>
+      <w:r>
+        <w:rPr>
+          <w:rFonts w:ascii="Arial" w:hAnsi="Arial" w:cs="Arial"/>
+          <w:noProof/>
+          <w:color w:val="1D1C1D"/>
+          <w:sz w:val="23"/>
+          <w:szCs w:val="23"/>
+          <w:highlight w:val="yellow"/>
+          <w:shd w:val="clear" w:color="auto" w:fill="F8F8F8"/>
+        </w:rPr>
+        <w:drawing>
+          <wp:inline distT="0" distB="0" distL="0" distR="0" wp14:anchorId="3F741804" wp14:editId="097A79B4">
+            <wp:extent cx="209550" cy="209550"/>
+            <wp:effectExtent l="0" t="0" r="0" b="0"/>
+            <wp:docPr id="2" name="Picture 2" descr=":slightly_smiling_face:"/>
+            <wp:cNvGraphicFramePr>
+              <a:graphicFrameLocks xmlns:a="http://schemas.openxmlformats.org/drawingml/2006/main" noChangeAspect="1"/>
+            </wp:cNvGraphicFramePr>
+            <a:graphic xmlns:a="http://schemas.openxmlformats.org/drawingml/2006/main">
+              <a:graphicData uri="http://schemas.openxmlformats.org/drawingml/2006/picture">
+                <pic:pic xmlns:pic="http://schemas.openxmlformats.org/drawingml/2006/picture">
+                  <pic:nvPicPr>
+                    <pic:cNvPr id="0" name="Picture 3" descr=":slightly_smiling_face:"/>
+                    <pic:cNvPicPr>
+                      <a:picLocks noChangeAspect="1" noChangeArrowheads="1"/>
+                    </pic:cNvPicPr>
+                  </pic:nvPicPr>
+                  <pic:blipFill>
+                    <a:blip r:embed="rId6">
+                      <a:extLst>
+                        <a:ext uri="{28A0092B-C50C-407E-A947-70E740481C1C}">
+                          <a14:useLocalDpi xmlns:a14="http://schemas.microsoft.com/office/drawing/2010/main" val="0"/>
+                        </a:ext>
+                      </a:extLst>
+                    </a:blip>
+                    <a:srcRect/>
+                    <a:stretch>
+                      <a:fillRect/>
+                    </a:stretch>
+                  </pic:blipFill>
+                  <pic:spPr bwMode="auto">
+                    <a:xfrm>
+                      <a:off x="0" y="0"/>
+                      <a:ext cx="209550" cy="209550"/>
+                    </a:xfrm>
+                    <a:prstGeom prst="rect">
+                      <a:avLst/>
+                    </a:prstGeom>
+                    <a:noFill/>
+                    <a:ln>
+                      <a:noFill/>
+                    </a:ln>
+                  </pic:spPr>
+                </pic:pic>
+              </a:graphicData>
+            </a:graphic>
+          </wp:inline>
+        </w:drawing>
+      </w:r>
+      <w:r>
+        <w:rPr>
+          <w:rFonts w:ascii="Arial" w:hAnsi="Arial" w:cs="Arial"/>
+          <w:color w:val="1D1C1D"/>
+          <w:sz w:val="23"/>
+          <w:szCs w:val="23"/>
+        </w:rPr>
+        <w:br/>
+      </w:r>
+      <w:r>
+        <w:rPr>
+          <w:rFonts w:ascii="Arial" w:hAnsi="Arial" w:cs="Arial"/>
+          <w:color w:val="1D1C1D"/>
+          <w:sz w:val="23"/>
+          <w:szCs w:val="23"/>
+          <w:highlight w:val="red"/>
+          <w:shd w:val="clear" w:color="auto" w:fill="F8F8F8"/>
+        </w:rPr>
+        <w:t>I don't know where the blue statue went that I put the hand on - it was not in the left barrack nor in the barrack with the Daimyo.</w:t>
+      </w:r>
+      <w:r>
+        <w:rPr>
+          <w:rFonts w:ascii="Arial" w:hAnsi="Arial" w:cs="Arial"/>
+          <w:color w:val="1D1C1D"/>
+          <w:sz w:val="23"/>
+          <w:szCs w:val="23"/>
+        </w:rPr>
+        <w:br/>
+      </w:r>
+      <w:r>
+        <w:rPr>
+          <w:rFonts w:ascii="Arial" w:hAnsi="Arial" w:cs="Arial"/>
+          <w:color w:val="1D1C1D"/>
+          <w:sz w:val="23"/>
+          <w:szCs w:val="23"/>
+          <w:highlight w:val="yellow"/>
+          <w:shd w:val="clear" w:color="auto" w:fill="F8F8F8"/>
+        </w:rPr>
+        <w:t>The cup and tanto fragment are still on the ground where I left them in the last playthrough.</w:t>
+      </w:r>
+      <w:r>
+        <w:rPr>
+          <w:rFonts w:ascii="Arial" w:hAnsi="Arial" w:cs="Arial"/>
+          <w:color w:val="1D1C1D"/>
+          <w:sz w:val="23"/>
+          <w:szCs w:val="23"/>
+        </w:rPr>
+        <w:br/>
+      </w:r>
+      <w:r>
+        <w:rPr>
+          <w:rFonts w:ascii="Arial" w:hAnsi="Arial" w:cs="Arial"/>
+          <w:color w:val="1D1C1D"/>
+          <w:sz w:val="23"/>
+          <w:szCs w:val="23"/>
+          <w:highlight w:val="red"/>
+          <w:shd w:val="clear" w:color="auto" w:fill="F8F8F8"/>
+        </w:rPr>
+        <w:t>As a monk, I went to the Daimyo, I was given 2 options - ??? and I have a warning. I pressed ??? and it launched me into the destroyed village scene.</w:t>
+      </w:r>
+      <w:r>
+        <w:rPr>
+          <w:rFonts w:ascii="Arial" w:hAnsi="Arial" w:cs="Arial"/>
+          <w:color w:val="1D1C1D"/>
+          <w:sz w:val="23"/>
+          <w:szCs w:val="23"/>
+        </w:rPr>
+        <w:br/>
+      </w:r>
+      <w:r>
+        <w:rPr>
+          <w:rFonts w:ascii="Arial" w:hAnsi="Arial" w:cs="Arial"/>
+          <w:color w:val="1D1C1D"/>
+          <w:sz w:val="23"/>
+          <w:szCs w:val="23"/>
+          <w:shd w:val="clear" w:color="auto" w:fill="F8F8F8"/>
+        </w:rPr>
+        <w:t>Nice particle systems!</w:t>
+      </w:r>
+      <w:r>
+        <w:rPr>
+          <w:rFonts w:ascii="Arial" w:hAnsi="Arial" w:cs="Arial"/>
+          <w:color w:val="1D1C1D"/>
+          <w:sz w:val="23"/>
+          <w:szCs w:val="23"/>
+        </w:rPr>
+        <w:br/>
+      </w:r>
+      <w:r>
+        <w:rPr>
+          <w:rFonts w:ascii="Arial" w:hAnsi="Arial" w:cs="Arial"/>
+          <w:color w:val="1D1C1D"/>
+          <w:sz w:val="23"/>
+          <w:szCs w:val="23"/>
+          <w:highlight w:val="green"/>
+          <w:shd w:val="clear" w:color="auto" w:fill="F8F8F8"/>
+        </w:rPr>
+        <w:t>The torii is destroyed but I can still walk through it in the destroyed village.</w:t>
+      </w:r>
+      <w:r>
+        <w:rPr>
+          <w:rFonts w:ascii="Arial" w:hAnsi="Arial" w:cs="Arial"/>
+          <w:color w:val="1D1C1D"/>
+          <w:sz w:val="23"/>
+          <w:szCs w:val="23"/>
+        </w:rPr>
+        <w:br/>
+      </w:r>
+      <w:r>
+        <w:rPr>
+          <w:rFonts w:ascii="Arial" w:hAnsi="Arial" w:cs="Arial"/>
+          <w:color w:val="1D1C1D"/>
+          <w:sz w:val="23"/>
+          <w:szCs w:val="23"/>
+          <w:highlight w:val="red"/>
+          <w:shd w:val="clear" w:color="auto" w:fill="F8F8F8"/>
+        </w:rPr>
+        <w:t>In the destroyed village as the monk, if you talk to the Daimyo, his speech bubble says "0" and "0","1" and "1", "2" and "2", "3" and "3"</w:t>
+      </w:r>
+      <w:r>
+        <w:rPr>
+          <w:rFonts w:ascii="Arial" w:hAnsi="Arial" w:cs="Arial"/>
+          <w:color w:val="1D1C1D"/>
+          <w:sz w:val="23"/>
+          <w:szCs w:val="23"/>
+          <w:highlight w:val="red"/>
+        </w:rPr>
+        <w:br/>
+      </w:r>
+      <w:r>
+        <w:rPr>
+          <w:rFonts w:ascii="Arial" w:hAnsi="Arial" w:cs="Arial"/>
+          <w:color w:val="1D1C1D"/>
+          <w:sz w:val="23"/>
+          <w:szCs w:val="23"/>
+          <w:highlight w:val="red"/>
+          <w:shd w:val="clear" w:color="auto" w:fill="F8F8F8"/>
+        </w:rPr>
+        <w:t>Talking to the two people I got stuck on in my first playthrough, I get "4"</w:t>
+      </w:r>
+      <w:r>
+        <w:rPr>
+          <w:rFonts w:ascii="Arial" w:hAnsi="Arial" w:cs="Arial"/>
+          <w:color w:val="1D1C1D"/>
+          <w:sz w:val="23"/>
+          <w:szCs w:val="23"/>
+          <w:highlight w:val="red"/>
+        </w:rPr>
+        <w:br/>
+      </w:r>
+      <w:r>
+        <w:rPr>
+          <w:rFonts w:ascii="Arial" w:hAnsi="Arial" w:cs="Arial"/>
+          <w:color w:val="1D1C1D"/>
+          <w:sz w:val="23"/>
+          <w:szCs w:val="23"/>
+          <w:highlight w:val="red"/>
+          <w:shd w:val="clear" w:color="auto" w:fill="F8F8F8"/>
+        </w:rPr>
+        <w:t>Talking to the Daimyo again, I get "5"</w:t>
+      </w:r>
+      <w:r>
+        <w:rPr>
+          <w:rFonts w:ascii="Arial" w:hAnsi="Arial" w:cs="Arial"/>
+          <w:color w:val="1D1C1D"/>
+          <w:sz w:val="23"/>
+          <w:szCs w:val="23"/>
+        </w:rPr>
+        <w:br/>
+      </w:r>
+      <w:r>
+        <w:rPr>
+          <w:rFonts w:ascii="Arial" w:hAnsi="Arial" w:cs="Arial"/>
+          <w:color w:val="1D1C1D"/>
+          <w:sz w:val="23"/>
+          <w:szCs w:val="23"/>
+          <w:highlight w:val="yellow"/>
+          <w:shd w:val="clear" w:color="auto" w:fill="F8F8F8"/>
+        </w:rPr>
+        <w:t>I feel like I have talked to everyone and I'm not quite sure how to proceed.</w:t>
+      </w:r>
+    </w:p>
+    <w:p>
+      <w:pPr>
+        <w:rPr>
+          <w:rFonts w:ascii="Arial" w:hAnsi="Arial" w:cs="Arial"/>
+          <w:color w:val="1D1C1D"/>
+          <w:sz w:val="23"/>
+          <w:szCs w:val="23"/>
+          <w:shd w:val="clear" w:color="auto" w:fill="F8F8F8"/>
+        </w:rPr>
+      </w:pPr>
+    </w:p>
+    <w:p>
+      <w:pPr>
+        <w:rPr>
+          <w:rFonts w:ascii="Arial" w:hAnsi="Arial" w:cs="Arial"/>
+          <w:color w:val="1D1C1D"/>
+          <w:sz w:val="23"/>
+          <w:szCs w:val="23"/>
+          <w:shd w:val="clear" w:color="auto" w:fill="F8F8F8"/>
+        </w:rPr>
+      </w:pPr>
+    </w:p>
+    <w:p>
+      <w:pPr>
+        <w:rPr>
+          <w:rFonts w:ascii="Arial" w:hAnsi="Arial" w:cs="Arial"/>
+          <w:color w:val="1D1C1D"/>
+          <w:sz w:val="23"/>
+          <w:szCs w:val="23"/>
+          <w:shd w:val="clear" w:color="auto" w:fill="F8F8F8"/>
+        </w:rPr>
+      </w:pPr>
+      <w:r>
+        <w:rPr>
+          <w:rFonts w:ascii="Arial" w:hAnsi="Arial" w:cs="Arial"/>
+          <w:color w:val="1D1C1D"/>
+          <w:sz w:val="23"/>
+          <w:szCs w:val="23"/>
+          <w:shd w:val="clear" w:color="auto" w:fill="F8F8F8"/>
+        </w:rPr>
+        <w:t>Takeaways:</w:t>
+      </w:r>
+    </w:p>
+    <w:p>
+      <w:pPr>
+        <w:pStyle w:val="ListParagraph"/>
+        <w:numPr>
+          <w:ilvl w:val="0"/>
+          <w:numId w:val="2"/>
+        </w:numPr>
+        <w:rPr>
+          <w:rFonts w:ascii="Arial" w:hAnsi="Arial" w:cs="Arial"/>
+          <w:color w:val="1D1C1D"/>
+          <w:sz w:val="23"/>
+          <w:szCs w:val="23"/>
+          <w:shd w:val="clear" w:color="auto" w:fill="F8F8F8"/>
+        </w:rPr>
+      </w:pPr>
+      <w:r>
+        <w:rPr>
+          <w:rFonts w:ascii="Arial" w:hAnsi="Arial" w:cs="Arial"/>
+          <w:color w:val="1D1C1D"/>
+          <w:sz w:val="23"/>
+          <w:szCs w:val="23"/>
+          <w:shd w:val="clear" w:color="auto" w:fill="F8F8F8"/>
+        </w:rPr>
+        <w:t xml:space="preserve">Locking movement is causing </w:t>
+      </w:r>
+      <w:proofErr w:type="gramStart"/>
+      <w:r>
+        <w:rPr>
+          <w:rFonts w:ascii="Arial" w:hAnsi="Arial" w:cs="Arial"/>
+          <w:color w:val="1D1C1D"/>
+          <w:sz w:val="23"/>
+          <w:szCs w:val="23"/>
+          <w:shd w:val="clear" w:color="auto" w:fill="F8F8F8"/>
+        </w:rPr>
+        <w:t>problems</w:t>
+      </w:r>
+      <w:proofErr w:type="gramEnd"/>
+    </w:p>
+    <w:p>
+      <w:pPr>
+        <w:pStyle w:val="ListParagraph"/>
+        <w:numPr>
+          <w:ilvl w:val="0"/>
+          <w:numId w:val="2"/>
+        </w:numPr>
+        <w:rPr>
+          <w:rFonts w:ascii="Arial" w:hAnsi="Arial" w:cs="Arial"/>
+          <w:color w:val="1D1C1D"/>
+          <w:sz w:val="23"/>
+          <w:szCs w:val="23"/>
+          <w:shd w:val="clear" w:color="auto" w:fill="F8F8F8"/>
+        </w:rPr>
+      </w:pPr>
+      <w:r>
+        <w:rPr>
+          <w:rFonts w:ascii="Arial" w:hAnsi="Arial" w:cs="Arial"/>
+          <w:color w:val="1D1C1D"/>
+          <w:sz w:val="23"/>
+          <w:szCs w:val="23"/>
+          <w:shd w:val="clear" w:color="auto" w:fill="F8F8F8"/>
+        </w:rPr>
+        <w:t xml:space="preserve">Need </w:t>
+      </w:r>
+      <w:proofErr w:type="gramStart"/>
+      <w:r>
+        <w:rPr>
+          <w:rFonts w:ascii="Arial" w:hAnsi="Arial" w:cs="Arial"/>
+          <w:color w:val="1D1C1D"/>
+          <w:sz w:val="23"/>
+          <w:szCs w:val="23"/>
+          <w:shd w:val="clear" w:color="auto" w:fill="F8F8F8"/>
+        </w:rPr>
+        <w:t>FTUE</w:t>
+      </w:r>
+      <w:proofErr w:type="gramEnd"/>
+    </w:p>
+    <w:p>
+      <w:pPr>
+        <w:pStyle w:val="ListParagraph"/>
+        <w:numPr>
+          <w:ilvl w:val="0"/>
+          <w:numId w:val="2"/>
+        </w:numPr>
+        <w:rPr>
+          <w:rFonts w:ascii="Arial" w:hAnsi="Arial" w:cs="Arial"/>
+          <w:color w:val="1D1C1D"/>
+          <w:sz w:val="23"/>
+          <w:szCs w:val="23"/>
+          <w:shd w:val="clear" w:color="auto" w:fill="F8F8F8"/>
+        </w:rPr>
+      </w:pPr>
+      <w:r>
+        <w:rPr>
+          <w:rFonts w:ascii="Arial" w:hAnsi="Arial" w:cs="Arial"/>
+          <w:color w:val="1D1C1D"/>
+          <w:sz w:val="23"/>
+          <w:szCs w:val="23"/>
+          <w:shd w:val="clear" w:color="auto" w:fill="F8F8F8"/>
+        </w:rPr>
+        <w:t xml:space="preserve">Item naming in the desc is an </w:t>
+      </w:r>
+      <w:proofErr w:type="gramStart"/>
+      <w:r>
+        <w:rPr>
+          <w:rFonts w:ascii="Arial" w:hAnsi="Arial" w:cs="Arial"/>
+          <w:color w:val="1D1C1D"/>
+          <w:sz w:val="23"/>
+          <w:szCs w:val="23"/>
+          <w:shd w:val="clear" w:color="auto" w:fill="F8F8F8"/>
+        </w:rPr>
+        <w:t>issue</w:t>
+      </w:r>
+      <w:proofErr w:type="gramEnd"/>
+    </w:p>
+    <w:p>
+      <w:pPr>
+        <w:pStyle w:val="ListParagraph"/>
+        <w:numPr>
+          <w:ilvl w:val="0"/>
+          <w:numId w:val="2"/>
+        </w:numPr>
+        <w:rPr>
+          <w:rFonts w:ascii="Arial" w:hAnsi="Arial" w:cs="Arial"/>
+          <w:color w:val="1D1C1D"/>
+          <w:sz w:val="23"/>
+          <w:szCs w:val="23"/>
+          <w:shd w:val="clear" w:color="auto" w:fill="F8F8F8"/>
+        </w:rPr>
+      </w:pPr>
+      <w:r>
+        <w:rPr>
+          <w:rFonts w:ascii="Arial" w:hAnsi="Arial" w:cs="Arial"/>
+          <w:color w:val="1D1C1D"/>
+          <w:sz w:val="23"/>
+          <w:szCs w:val="23"/>
+          <w:shd w:val="clear" w:color="auto" w:fill="F8F8F8"/>
+        </w:rPr>
+        <w:t xml:space="preserve">Some conversations are not functioning </w:t>
+      </w:r>
+      <w:proofErr w:type="gramStart"/>
+      <w:r>
+        <w:rPr>
+          <w:rFonts w:ascii="Arial" w:hAnsi="Arial" w:cs="Arial"/>
+          <w:color w:val="1D1C1D"/>
+          <w:sz w:val="23"/>
+          <w:szCs w:val="23"/>
+          <w:shd w:val="clear" w:color="auto" w:fill="F8F8F8"/>
+        </w:rPr>
+        <w:t>correctly</w:t>
+      </w:r>
+      <w:proofErr w:type="gramEnd"/>
+    </w:p>
+    <w:p>
+      <w:pPr>
+        <w:pStyle w:val="ListParagraph"/>
+        <w:numPr>
+          <w:ilvl w:val="0"/>
+          <w:numId w:val="2"/>
+        </w:numPr>
+        <w:rPr>
+          <w:rFonts w:ascii="Arial" w:hAnsi="Arial" w:cs="Arial"/>
+          <w:color w:val="1D1C1D"/>
+          <w:sz w:val="23"/>
+          <w:szCs w:val="23"/>
+          <w:shd w:val="clear" w:color="auto" w:fill="F8F8F8"/>
+        </w:rPr>
+      </w:pPr>
+      <w:r>
+        <w:rPr>
+          <w:rFonts w:ascii="Arial" w:hAnsi="Arial" w:cs="Arial"/>
+          <w:color w:val="1D1C1D"/>
+          <w:sz w:val="23"/>
+          <w:szCs w:val="23"/>
+          <w:shd w:val="clear" w:color="auto" w:fill="F8F8F8"/>
+        </w:rPr>
+        <w:t xml:space="preserve">Need to wipe saves on new </w:t>
+      </w:r>
+      <w:proofErr w:type="gramStart"/>
+      <w:r>
+        <w:rPr>
+          <w:rFonts w:ascii="Arial" w:hAnsi="Arial" w:cs="Arial"/>
+          <w:color w:val="1D1C1D"/>
+          <w:sz w:val="23"/>
+          <w:szCs w:val="23"/>
+          <w:shd w:val="clear" w:color="auto" w:fill="F8F8F8"/>
+        </w:rPr>
+        <w:t>playthroughs</w:t>
+      </w:r>
+      <w:proofErr w:type="gramEnd"/>
+    </w:p>
+    <w:p>
+      <w:pPr>
+        <w:pStyle w:val="ListParagraph"/>
+        <w:numPr>
+          <w:ilvl w:val="0"/>
+          <w:numId w:val="2"/>
+        </w:numPr>
+        <w:rPr>
+          <w:rFonts w:ascii="Arial" w:hAnsi="Arial" w:cs="Arial"/>
+          <w:color w:val="1D1C1D"/>
+          <w:sz w:val="23"/>
+          <w:szCs w:val="23"/>
+          <w:shd w:val="clear" w:color="auto" w:fill="F8F8F8"/>
+        </w:rPr>
+      </w:pPr>
+      <w:r>
+        <w:rPr>
+          <w:rFonts w:ascii="Arial" w:hAnsi="Arial" w:cs="Arial"/>
+          <w:color w:val="1D1C1D"/>
+          <w:sz w:val="23"/>
+          <w:szCs w:val="23"/>
+          <w:shd w:val="clear" w:color="auto" w:fill="F8F8F8"/>
+        </w:rPr>
+        <w:t xml:space="preserve">Need to make sure paths are </w:t>
+      </w:r>
+      <w:proofErr w:type="gramStart"/>
+      <w:r>
+        <w:rPr>
+          <w:rFonts w:ascii="Arial" w:hAnsi="Arial" w:cs="Arial"/>
+          <w:color w:val="1D1C1D"/>
+          <w:sz w:val="23"/>
+          <w:szCs w:val="23"/>
+          <w:shd w:val="clear" w:color="auto" w:fill="F8F8F8"/>
+        </w:rPr>
+        <w:t>exclusive</w:t>
+      </w:r>
+      <w:proofErr w:type="gramEnd"/>
+    </w:p>
+    <w:p/>
     <w:sectPr>
       <w:pgSz w:w="12240" w:h="15840"/>
       <w:pgMar w:top="1440" w:right="1440" w:bottom="1440" w:left="1440" w:header="720" w:footer="720" w:gutter="0"/>
@@ -249,8 +2232,124 @@
       </w:pPr>
     </w:lvl>
   </w:abstractNum>
+  <w:abstractNum w:abstractNumId="1" w15:restartNumberingAfterBreak="0">
+    <w:nsid w:val="6CEE2E05"/>
+    <w:multiLevelType w:val="hybridMultilevel"/>
+    <w:tmpl w:val="50043C1E"/>
+    <w:lvl w:ilvl="0" w:tplc="04090001">
+      <w:start w:val="1"/>
+      <w:numFmt w:val="bullet"/>
+      <w:lvlText w:val=""/>
+      <w:lvlJc w:val="left"/>
+      <w:pPr>
+        <w:ind w:left="720" w:hanging="360"/>
+      </w:pPr>
+      <w:rPr>
+        <w:rFonts w:ascii="Symbol" w:hAnsi="Symbol" w:hint="default"/>
+      </w:rPr>
+    </w:lvl>
+    <w:lvl w:ilvl="1" w:tplc="04090003" w:tentative="1">
+      <w:start w:val="1"/>
+      <w:numFmt w:val="bullet"/>
+      <w:lvlText w:val="o"/>
+      <w:lvlJc w:val="left"/>
+      <w:pPr>
+        <w:ind w:left="1440" w:hanging="360"/>
+      </w:pPr>
+      <w:rPr>
+        <w:rFonts w:ascii="Courier New" w:hAnsi="Courier New" w:cs="Courier New" w:hint="default"/>
+      </w:rPr>
+    </w:lvl>
+    <w:lvl w:ilvl="2" w:tplc="04090005" w:tentative="1">
+      <w:start w:val="1"/>
+      <w:numFmt w:val="bullet"/>
+      <w:lvlText w:val=""/>
+      <w:lvlJc w:val="left"/>
+      <w:pPr>
+        <w:ind w:left="2160" w:hanging="360"/>
+      </w:pPr>
+      <w:rPr>
+        <w:rFonts w:ascii="Wingdings" w:hAnsi="Wingdings" w:hint="default"/>
+      </w:rPr>
+    </w:lvl>
+    <w:lvl w:ilvl="3" w:tplc="04090001" w:tentative="1">
+      <w:start w:val="1"/>
+      <w:numFmt w:val="bullet"/>
+      <w:lvlText w:val=""/>
+      <w:lvlJc w:val="left"/>
+      <w:pPr>
+        <w:ind w:left="2880" w:hanging="360"/>
+      </w:pPr>
+      <w:rPr>
+        <w:rFonts w:ascii="Symbol" w:hAnsi="Symbol" w:hint="default"/>
+      </w:rPr>
+    </w:lvl>
+    <w:lvl w:ilvl="4" w:tplc="04090003" w:tentative="1">
+      <w:start w:val="1"/>
+      <w:numFmt w:val="bullet"/>
+      <w:lvlText w:val="o"/>
+      <w:lvlJc w:val="left"/>
+      <w:pPr>
+        <w:ind w:left="3600" w:hanging="360"/>
+      </w:pPr>
+      <w:rPr>
+        <w:rFonts w:ascii="Courier New" w:hAnsi="Courier New" w:cs="Courier New" w:hint="default"/>
+      </w:rPr>
+    </w:lvl>
+    <w:lvl w:ilvl="5" w:tplc="04090005" w:tentative="1">
+      <w:start w:val="1"/>
+      <w:numFmt w:val="bullet"/>
+      <w:lvlText w:val=""/>
+      <w:lvlJc w:val="left"/>
+      <w:pPr>
+        <w:ind w:left="4320" w:hanging="360"/>
+      </w:pPr>
+      <w:rPr>
+        <w:rFonts w:ascii="Wingdings" w:hAnsi="Wingdings" w:hint="default"/>
+      </w:rPr>
+    </w:lvl>
+    <w:lvl w:ilvl="6" w:tplc="04090001" w:tentative="1">
+      <w:start w:val="1"/>
+      <w:numFmt w:val="bullet"/>
+      <w:lvlText w:val=""/>
+      <w:lvlJc w:val="left"/>
+      <w:pPr>
+        <w:ind w:left="5040" w:hanging="360"/>
+      </w:pPr>
+      <w:rPr>
+        <w:rFonts w:ascii="Symbol" w:hAnsi="Symbol" w:hint="default"/>
+      </w:rPr>
+    </w:lvl>
+    <w:lvl w:ilvl="7" w:tplc="04090003" w:tentative="1">
+      <w:start w:val="1"/>
+      <w:numFmt w:val="bullet"/>
+      <w:lvlText w:val="o"/>
+      <w:lvlJc w:val="left"/>
+      <w:pPr>
+        <w:ind w:left="5760" w:hanging="360"/>
+      </w:pPr>
+      <w:rPr>
+        <w:rFonts w:ascii="Courier New" w:hAnsi="Courier New" w:cs="Courier New" w:hint="default"/>
+      </w:rPr>
+    </w:lvl>
+    <w:lvl w:ilvl="8" w:tplc="04090005" w:tentative="1">
+      <w:start w:val="1"/>
+      <w:numFmt w:val="bullet"/>
+      <w:lvlText w:val=""/>
+      <w:lvlJc w:val="left"/>
+      <w:pPr>
+        <w:ind w:left="6480" w:hanging="360"/>
+      </w:pPr>
+      <w:rPr>
+        <w:rFonts w:ascii="Wingdings" w:hAnsi="Wingdings" w:hint="default"/>
+      </w:rPr>
+    </w:lvl>
+  </w:abstractNum>
   <w:num w:numId="1">
     <w:abstractNumId w:val="0"/>
+  </w:num>
+  <w:num w:numId="2">
+    <w:abstractNumId w:val="1"/>
   </w:num>
 </w:numbering>
 </file>
@@ -378,6 +2477,7 @@
     <w:lsdException w:name="HTML Sample" w:semiHidden="1" w:unhideWhenUsed="1"/>
     <w:lsdException w:name="HTML Typewriter" w:semiHidden="1" w:unhideWhenUsed="1"/>
     <w:lsdException w:name="HTML Variable" w:semiHidden="1" w:unhideWhenUsed="1"/>
+    <w:lsdException w:name="Normal Table" w:semiHidden="1" w:unhideWhenUsed="1"/>
     <w:lsdException w:name="annotation subject" w:semiHidden="1" w:unhideWhenUsed="1"/>
     <w:lsdException w:name="No List" w:semiHidden="1" w:unhideWhenUsed="1"/>
     <w:lsdException w:name="Outline List 1" w:semiHidden="1" w:unhideWhenUsed="1"/>
@@ -424,8 +2524,10 @@
     <w:lsdException w:name="Table Subtle 2" w:semiHidden="1" w:unhideWhenUsed="1"/>
     <w:lsdException w:name="Table Web 1" w:semiHidden="1" w:unhideWhenUsed="1"/>
     <w:lsdException w:name="Table Web 2" w:semiHidden="1" w:unhideWhenUsed="1"/>
+    <w:lsdException w:name="Table Web 3" w:semiHidden="1" w:unhideWhenUsed="1"/>
     <w:lsdException w:name="Balloon Text" w:semiHidden="1" w:unhideWhenUsed="1"/>
     <w:lsdException w:name="Table Grid" w:uiPriority="39"/>
+    <w:lsdException w:name="Table Theme" w:semiHidden="1" w:unhideWhenUsed="1"/>
     <w:lsdException w:name="Placeholder Text" w:semiHidden="1"/>
     <w:lsdException w:name="No Spacing" w:uiPriority="1" w:qFormat="1"/>
     <w:lsdException w:name="Light Shading" w:uiPriority="60"/>

</xml_diff>

<commit_message>
Updated playtest document with fixed bugs in blue and green
</commit_message>
<xml_diff>
--- a/Miscellaneous/Kensei Playtest Session 2.docx
+++ b/Miscellaneous/Kensei Playtest Session 2.docx
@@ -280,7 +280,7 @@
           <w:color w:val="1D1C1D"/>
           <w:sz w:val="23"/>
           <w:szCs w:val="23"/>
-          <w:highlight w:val="yellow"/>
+          <w:highlight w:val="cyan"/>
           <w:shd w:val="clear" w:color="auto" w:fill="FFFFFF"/>
         </w:rPr>
         <w:t>It was hard to talk with the villagers in the opening segment since he would walk and it would close the conversation window.</w:t>
@@ -300,173 +300,173 @@
           <w:color w:val="1D1C1D"/>
           <w:sz w:val="23"/>
           <w:szCs w:val="23"/>
+          <w:highlight w:val="cyan"/>
+          <w:shd w:val="clear" w:color="auto" w:fill="FFFFFF"/>
+        </w:rPr>
+        <w:t xml:space="preserve">Even without speaking with </w:t>
+      </w:r>
+      <w:proofErr w:type="spellStart"/>
+      <w:r>
+        <w:rPr>
+          <w:rFonts w:ascii="Arial" w:hAnsi="Arial" w:cs="Arial"/>
+          <w:color w:val="1D1C1D"/>
+          <w:sz w:val="23"/>
+          <w:szCs w:val="23"/>
+          <w:highlight w:val="cyan"/>
+          <w:shd w:val="clear" w:color="auto" w:fill="FFFFFF"/>
+        </w:rPr>
+        <w:t>Mushashi</w:t>
+      </w:r>
+      <w:proofErr w:type="spellEnd"/>
+      <w:r>
+        <w:rPr>
+          <w:rFonts w:ascii="Arial" w:hAnsi="Arial" w:cs="Arial"/>
+          <w:color w:val="1D1C1D"/>
+          <w:sz w:val="23"/>
+          <w:szCs w:val="23"/>
+          <w:highlight w:val="cyan"/>
+          <w:shd w:val="clear" w:color="auto" w:fill="FFFFFF"/>
+        </w:rPr>
+        <w:t>, your father's dialogue defaults to you losing the fight.</w:t>
+      </w:r>
+      <w:r>
+        <w:rPr>
+          <w:rFonts w:ascii="Arial" w:hAnsi="Arial" w:cs="Arial"/>
+          <w:color w:val="1D1C1D"/>
+          <w:sz w:val="23"/>
+          <w:szCs w:val="23"/>
+          <w:highlight w:val="cyan"/>
+        </w:rPr>
+        <w:br/>
+      </w:r>
+      <w:r>
+        <w:rPr>
+          <w:rFonts w:ascii="Arial" w:hAnsi="Arial" w:cs="Arial"/>
+          <w:color w:val="1D1C1D"/>
+          <w:sz w:val="23"/>
+          <w:szCs w:val="23"/>
+          <w:highlight w:val="cyan"/>
+          <w:shd w:val="clear" w:color="auto" w:fill="FFFFFF"/>
+        </w:rPr>
+        <w:t>There are a couple trees in the top right section of the map that are on the wrong layer and the player is walking below the tree roots.</w:t>
+      </w:r>
+      <w:r>
+        <w:rPr>
+          <w:rFonts w:ascii="Arial" w:hAnsi="Arial" w:cs="Arial"/>
+          <w:color w:val="1D1C1D"/>
+          <w:sz w:val="23"/>
+          <w:szCs w:val="23"/>
+        </w:rPr>
+        <w:br/>
+      </w:r>
+      <w:r>
+        <w:rPr>
+          <w:rFonts w:ascii="Arial" w:hAnsi="Arial" w:cs="Arial"/>
+          <w:color w:val="1D1C1D"/>
+          <w:sz w:val="23"/>
+          <w:szCs w:val="23"/>
+          <w:highlight w:val="cyan"/>
+          <w:shd w:val="clear" w:color="auto" w:fill="FFFFFF"/>
+        </w:rPr>
+        <w:t>I don't know why, but I kept defaulting to hitting Tab to open the inventory.</w:t>
+      </w:r>
+      <w:r>
+        <w:rPr>
+          <w:rFonts w:ascii="Arial" w:hAnsi="Arial" w:cs="Arial"/>
+          <w:color w:val="1D1C1D"/>
+          <w:sz w:val="23"/>
+          <w:szCs w:val="23"/>
+        </w:rPr>
+        <w:br/>
+      </w:r>
+      <w:r>
+        <w:rPr>
+          <w:rFonts w:ascii="Arial" w:hAnsi="Arial" w:cs="Arial"/>
+          <w:color w:val="1D1C1D"/>
+          <w:sz w:val="23"/>
+          <w:szCs w:val="23"/>
+          <w:highlight w:val="cyan"/>
+          <w:shd w:val="clear" w:color="auto" w:fill="FFFFFF"/>
+        </w:rPr>
+        <w:t>If you drop the key (on the grave) when picking up the blade fragment, there is no icon of a key that appears on the ground.</w:t>
+      </w:r>
+      <w:r>
+        <w:rPr>
+          <w:rFonts w:ascii="Arial" w:hAnsi="Arial" w:cs="Arial"/>
+          <w:color w:val="1D1C1D"/>
+          <w:sz w:val="23"/>
+          <w:szCs w:val="23"/>
+        </w:rPr>
+        <w:br/>
+      </w:r>
+      <w:r>
+        <w:rPr>
+          <w:rFonts w:ascii="Arial" w:hAnsi="Arial" w:cs="Arial"/>
+          <w:color w:val="1D1C1D"/>
+          <w:sz w:val="23"/>
+          <w:szCs w:val="23"/>
+          <w:shd w:val="clear" w:color="auto" w:fill="FFFFFF"/>
+        </w:rPr>
+        <w:t>(Taking the Ronin path)</w:t>
+      </w:r>
+      <w:r>
+        <w:rPr>
+          <w:rFonts w:ascii="Arial" w:hAnsi="Arial" w:cs="Arial"/>
+          <w:color w:val="1D1C1D"/>
+          <w:sz w:val="23"/>
+          <w:szCs w:val="23"/>
+        </w:rPr>
+        <w:br/>
+      </w:r>
+      <w:r>
+        <w:rPr>
+          <w:rFonts w:ascii="Arial" w:hAnsi="Arial" w:cs="Arial"/>
+          <w:color w:val="1D1C1D"/>
+          <w:sz w:val="23"/>
+          <w:szCs w:val="23"/>
+          <w:highlight w:val="cyan"/>
+          <w:shd w:val="clear" w:color="auto" w:fill="FFFFFF"/>
+        </w:rPr>
+        <w:t>In the forest clearing in the top right, the player can walk on top of the trees.</w:t>
+      </w:r>
+      <w:r>
+        <w:rPr>
+          <w:rFonts w:ascii="Arial" w:hAnsi="Arial" w:cs="Arial"/>
+          <w:color w:val="1D1C1D"/>
+          <w:sz w:val="23"/>
+          <w:szCs w:val="23"/>
+        </w:rPr>
+        <w:br/>
+      </w:r>
+      <w:r>
+        <w:rPr>
+          <w:rFonts w:ascii="Arial" w:hAnsi="Arial" w:cs="Arial"/>
+          <w:color w:val="1D1C1D"/>
+          <w:sz w:val="23"/>
+          <w:szCs w:val="23"/>
+          <w:highlight w:val="cyan"/>
+          <w:shd w:val="clear" w:color="auto" w:fill="FFFFFF"/>
+        </w:rPr>
+        <w:t>The player clips through the doorway to the temple in the forest</w:t>
+      </w:r>
+      <w:r>
+        <w:rPr>
+          <w:rFonts w:ascii="Arial" w:hAnsi="Arial" w:cs="Arial"/>
+          <w:color w:val="1D1C1D"/>
+          <w:sz w:val="23"/>
+          <w:szCs w:val="23"/>
+        </w:rPr>
+        <w:br/>
+      </w:r>
+      <w:r>
+        <w:rPr>
+          <w:rFonts w:ascii="Arial" w:hAnsi="Arial" w:cs="Arial"/>
+          <w:color w:val="1D1C1D"/>
+          <w:sz w:val="23"/>
+          <w:szCs w:val="23"/>
           <w:highlight w:val="red"/>
           <w:shd w:val="clear" w:color="auto" w:fill="FFFFFF"/>
         </w:rPr>
-        <w:t xml:space="preserve">Even without speaking with </w:t>
-      </w:r>
-      <w:proofErr w:type="spellStart"/>
-      <w:r>
-        <w:rPr>
-          <w:rFonts w:ascii="Arial" w:hAnsi="Arial" w:cs="Arial"/>
-          <w:color w:val="1D1C1D"/>
-          <w:sz w:val="23"/>
-          <w:szCs w:val="23"/>
-          <w:highlight w:val="red"/>
-          <w:shd w:val="clear" w:color="auto" w:fill="FFFFFF"/>
-        </w:rPr>
-        <w:t>Mushashi</w:t>
-      </w:r>
-      <w:proofErr w:type="spellEnd"/>
-      <w:r>
-        <w:rPr>
-          <w:rFonts w:ascii="Arial" w:hAnsi="Arial" w:cs="Arial"/>
-          <w:color w:val="1D1C1D"/>
-          <w:sz w:val="23"/>
-          <w:szCs w:val="23"/>
-          <w:highlight w:val="red"/>
-          <w:shd w:val="clear" w:color="auto" w:fill="FFFFFF"/>
-        </w:rPr>
-        <w:t>, your father's dialogue defaults to you losing the fight.</w:t>
-      </w:r>
-      <w:r>
-        <w:rPr>
-          <w:rFonts w:ascii="Arial" w:hAnsi="Arial" w:cs="Arial"/>
-          <w:color w:val="1D1C1D"/>
-          <w:sz w:val="23"/>
-          <w:szCs w:val="23"/>
-          <w:highlight w:val="red"/>
-        </w:rPr>
-        <w:br/>
-      </w:r>
-      <w:r>
-        <w:rPr>
-          <w:rFonts w:ascii="Arial" w:hAnsi="Arial" w:cs="Arial"/>
-          <w:color w:val="1D1C1D"/>
-          <w:sz w:val="23"/>
-          <w:szCs w:val="23"/>
-          <w:highlight w:val="red"/>
-          <w:shd w:val="clear" w:color="auto" w:fill="FFFFFF"/>
-        </w:rPr>
-        <w:t>There are a couple trees in the top right section of the map that are on the wrong layer and the player is walking below the tree roots.</w:t>
-      </w:r>
-      <w:r>
-        <w:rPr>
-          <w:rFonts w:ascii="Arial" w:hAnsi="Arial" w:cs="Arial"/>
-          <w:color w:val="1D1C1D"/>
-          <w:sz w:val="23"/>
-          <w:szCs w:val="23"/>
-        </w:rPr>
-        <w:br/>
-      </w:r>
-      <w:r>
-        <w:rPr>
-          <w:rFonts w:ascii="Arial" w:hAnsi="Arial" w:cs="Arial"/>
-          <w:color w:val="1D1C1D"/>
-          <w:sz w:val="23"/>
-          <w:szCs w:val="23"/>
-          <w:highlight w:val="yellow"/>
-          <w:shd w:val="clear" w:color="auto" w:fill="FFFFFF"/>
-        </w:rPr>
-        <w:t>I don't know why, but I kept defaulting to hitting Tab to open the inventory.</w:t>
-      </w:r>
-      <w:r>
-        <w:rPr>
-          <w:rFonts w:ascii="Arial" w:hAnsi="Arial" w:cs="Arial"/>
-          <w:color w:val="1D1C1D"/>
-          <w:sz w:val="23"/>
-          <w:szCs w:val="23"/>
-        </w:rPr>
-        <w:br/>
-      </w:r>
-      <w:r>
-        <w:rPr>
-          <w:rFonts w:ascii="Arial" w:hAnsi="Arial" w:cs="Arial"/>
-          <w:color w:val="1D1C1D"/>
-          <w:sz w:val="23"/>
-          <w:szCs w:val="23"/>
-          <w:highlight w:val="red"/>
-          <w:shd w:val="clear" w:color="auto" w:fill="FFFFFF"/>
-        </w:rPr>
-        <w:t>If you drop the key (on the grave) when picking up the blade fragment, there is no icon of a key that appears on the ground.</w:t>
-      </w:r>
-      <w:r>
-        <w:rPr>
-          <w:rFonts w:ascii="Arial" w:hAnsi="Arial" w:cs="Arial"/>
-          <w:color w:val="1D1C1D"/>
-          <w:sz w:val="23"/>
-          <w:szCs w:val="23"/>
-        </w:rPr>
-        <w:br/>
-      </w:r>
-      <w:r>
-        <w:rPr>
-          <w:rFonts w:ascii="Arial" w:hAnsi="Arial" w:cs="Arial"/>
-          <w:color w:val="1D1C1D"/>
-          <w:sz w:val="23"/>
-          <w:szCs w:val="23"/>
-          <w:shd w:val="clear" w:color="auto" w:fill="FFFFFF"/>
-        </w:rPr>
-        <w:t>(Taking the Ronin path)</w:t>
-      </w:r>
-      <w:r>
-        <w:rPr>
-          <w:rFonts w:ascii="Arial" w:hAnsi="Arial" w:cs="Arial"/>
-          <w:color w:val="1D1C1D"/>
-          <w:sz w:val="23"/>
-          <w:szCs w:val="23"/>
-        </w:rPr>
-        <w:br/>
-      </w:r>
-      <w:r>
-        <w:rPr>
-          <w:rFonts w:ascii="Arial" w:hAnsi="Arial" w:cs="Arial"/>
-          <w:color w:val="1D1C1D"/>
-          <w:sz w:val="23"/>
-          <w:szCs w:val="23"/>
-          <w:highlight w:val="red"/>
-          <w:shd w:val="clear" w:color="auto" w:fill="FFFFFF"/>
-        </w:rPr>
-        <w:t>In the forest clearing in the top right, the player can walk on top of the trees.</w:t>
-      </w:r>
-      <w:r>
-        <w:rPr>
-          <w:rFonts w:ascii="Arial" w:hAnsi="Arial" w:cs="Arial"/>
-          <w:color w:val="1D1C1D"/>
-          <w:sz w:val="23"/>
-          <w:szCs w:val="23"/>
-        </w:rPr>
-        <w:br/>
-      </w:r>
-      <w:r>
-        <w:rPr>
-          <w:rFonts w:ascii="Arial" w:hAnsi="Arial" w:cs="Arial"/>
-          <w:color w:val="1D1C1D"/>
-          <w:sz w:val="23"/>
-          <w:szCs w:val="23"/>
-          <w:highlight w:val="yellow"/>
-          <w:shd w:val="clear" w:color="auto" w:fill="FFFFFF"/>
-        </w:rPr>
-        <w:t>The player clips through the doorway to the temple in the forest</w:t>
-      </w:r>
-      <w:r>
-        <w:rPr>
-          <w:rFonts w:ascii="Arial" w:hAnsi="Arial" w:cs="Arial"/>
-          <w:color w:val="1D1C1D"/>
-          <w:sz w:val="23"/>
-          <w:szCs w:val="23"/>
-        </w:rPr>
-        <w:br/>
-      </w:r>
-      <w:r>
-        <w:rPr>
-          <w:rFonts w:ascii="Arial" w:hAnsi="Arial" w:cs="Arial"/>
-          <w:color w:val="1D1C1D"/>
-          <w:sz w:val="23"/>
-          <w:szCs w:val="23"/>
-          <w:highlight w:val="red"/>
-          <w:shd w:val="clear" w:color="auto" w:fill="FFFFFF"/>
-        </w:rPr>
         <w:t>After taking the Ronin path, if you go to the temple and speak with the guy on the right, there is a button that says "Speak", but no dialogue appears.</w:t>
       </w:r>
       <w:r>
@@ -504,31 +504,10 @@
           <w:color w:val="1D1C1D"/>
           <w:sz w:val="23"/>
           <w:szCs w:val="23"/>
-          <w:highlight w:val="red"/>
-          <w:shd w:val="clear" w:color="auto" w:fill="FFFFFF"/>
-        </w:rPr>
-        <w:t>Taking the Ronin path, I picked up the monk robes in the temple. Upon reaching the stronghold guards, I was given the option of "Do nothing" or "Fight". I'm sure that was a Ronin path choice, but I was expecting there to be a peaceful option since I was wearing</w:t>
-      </w:r>
-      <w:r>
-        <w:rPr>
-          <w:rFonts w:ascii="Arial" w:hAnsi="Arial" w:cs="Arial"/>
-          <w:color w:val="1D1C1D"/>
-          <w:sz w:val="23"/>
-          <w:szCs w:val="23"/>
-          <w:shd w:val="clear" w:color="auto" w:fill="FFFFFF"/>
-        </w:rPr>
-        <w:t xml:space="preserve"> </w:t>
-      </w:r>
-      <w:r>
-        <w:rPr>
-          <w:rFonts w:ascii="Arial" w:hAnsi="Arial" w:cs="Arial"/>
-          <w:color w:val="1D1C1D"/>
-          <w:sz w:val="23"/>
-          <w:szCs w:val="23"/>
-          <w:highlight w:val="red"/>
-          <w:shd w:val="clear" w:color="auto" w:fill="FFFFFF"/>
-        </w:rPr>
-        <w:t>Monk robes (I am a cool Combat Score 26 Monk though </w:t>
+          <w:highlight w:val="cyan"/>
+          <w:shd w:val="clear" w:color="auto" w:fill="FFFFFF"/>
+        </w:rPr>
+        <w:t>Taking the Ronin path, I picked up the monk robes in the temple. Upon reaching the stronghold guards, I was given the option of "Do nothing" or "Fight". I'm sure that was a Ronin path choice, but I was expecting there to be a peaceful option since I was wearing Monk robes (I am a cool Combat Score 26 Monk though </w:t>
       </w:r>
       <w:r>
         <w:rPr>
@@ -537,7 +516,7 @@
           <w:color w:val="1D1C1D"/>
           <w:sz w:val="23"/>
           <w:szCs w:val="23"/>
-          <w:highlight w:val="red"/>
+          <w:highlight w:val="cyan"/>
           <w:shd w:val="clear" w:color="auto" w:fill="FFFFFF"/>
         </w:rPr>
         <w:drawing>
@@ -595,7 +574,7 @@
           <w:color w:val="1D1C1D"/>
           <w:sz w:val="23"/>
           <w:szCs w:val="23"/>
-          <w:highlight w:val="red"/>
+          <w:highlight w:val="cyan"/>
           <w:shd w:val="clear" w:color="auto" w:fill="FFFFFF"/>
         </w:rPr>
         <w:t> )</w:t>
@@ -711,7 +690,7 @@
           <w:color w:val="1D1C1D"/>
           <w:sz w:val="23"/>
           <w:szCs w:val="23"/>
-          <w:highlight w:val="red"/>
+          <w:highlight w:val="cyan"/>
           <w:shd w:val="clear" w:color="auto" w:fill="FFFFFF"/>
         </w:rPr>
         <w:t>The animation is very smooth after the Daimyo conversation to placing the flowers on the grave (worth noting, the sword blade jumped back to being on top of the grave even though I swapped it in a different scene).</w:t>
@@ -761,7 +740,7 @@
           <w:color w:val="1D1C1D"/>
           <w:sz w:val="23"/>
           <w:szCs w:val="23"/>
-          <w:highlight w:val="yellow"/>
+          <w:highlight w:val="cyan"/>
           <w:shd w:val="clear" w:color="auto" w:fill="FFFFFF"/>
         </w:rPr>
         <w:t>I seem to have gotten stuck between two NPCs which soft locked it.</w:t>
@@ -813,81 +792,222 @@
           <w:color w:val="1D1C1D"/>
           <w:sz w:val="23"/>
           <w:szCs w:val="23"/>
+          <w:highlight w:val="cyan"/>
+          <w:shd w:val="clear" w:color="auto" w:fill="FFFFFF"/>
+        </w:rPr>
+        <w:t>On the path to the temple - you can walk on top of the trees and the statues</w:t>
+      </w:r>
+      <w:r>
+        <w:rPr>
+          <w:rFonts w:ascii="Arial" w:hAnsi="Arial" w:cs="Arial"/>
+          <w:color w:val="1D1C1D"/>
+          <w:sz w:val="23"/>
+          <w:szCs w:val="23"/>
+        </w:rPr>
+        <w:br/>
+      </w:r>
+      <w:r>
+        <w:rPr>
+          <w:rFonts w:ascii="Arial" w:hAnsi="Arial" w:cs="Arial"/>
+          <w:color w:val="1D1C1D"/>
+          <w:sz w:val="23"/>
+          <w:szCs w:val="23"/>
+          <w:highlight w:val="cyan"/>
+          <w:shd w:val="clear" w:color="auto" w:fill="FFFFFF"/>
+        </w:rPr>
+        <w:t>On the second playthrough in the temple spawned the monk robes and the farmers clothes (clone) I had discarded there in my second play through</w:t>
+      </w:r>
+      <w:r>
+        <w:rPr>
+          <w:rFonts w:ascii="Arial" w:hAnsi="Arial" w:cs="Arial"/>
+          <w:color w:val="1D1C1D"/>
+          <w:sz w:val="23"/>
+          <w:szCs w:val="23"/>
+        </w:rPr>
+        <w:br/>
+      </w:r>
+      <w:r>
+        <w:rPr>
+          <w:rFonts w:ascii="Arial" w:hAnsi="Arial" w:cs="Arial"/>
+          <w:color w:val="1D1C1D"/>
+          <w:sz w:val="23"/>
+          <w:szCs w:val="23"/>
+          <w:highlight w:val="cyan"/>
+          <w:shd w:val="clear" w:color="auto" w:fill="FFFFFF"/>
+        </w:rPr>
+        <w:t>The broken haniwa also was in the position I discarded it from the first playthrough.</w:t>
+      </w:r>
+      <w:r>
+        <w:rPr>
+          <w:rFonts w:ascii="Arial" w:hAnsi="Arial" w:cs="Arial"/>
+          <w:color w:val="1D1C1D"/>
+          <w:sz w:val="23"/>
+          <w:szCs w:val="23"/>
+          <w:highlight w:val="yellow"/>
+        </w:rPr>
+        <w:br/>
+      </w:r>
+      <w:r>
+        <w:rPr>
+          <w:rFonts w:ascii="Arial" w:hAnsi="Arial" w:cs="Arial"/>
+          <w:color w:val="1D1C1D"/>
+          <w:sz w:val="23"/>
+          <w:szCs w:val="23"/>
+          <w:highlight w:val="cyan"/>
+          <w:shd w:val="clear" w:color="auto" w:fill="FFFFFF"/>
+        </w:rPr>
+        <w:t>Each time you put an item down and pick it up, it adds a (Clone) to the end of the name. Currently my monk robes are Monk Robes (Clone)(Clone)(Clone)</w:t>
+      </w:r>
+      <w:r>
+        <w:rPr>
+          <w:rFonts w:ascii="Arial" w:hAnsi="Arial" w:cs="Arial"/>
+          <w:color w:val="1D1C1D"/>
+          <w:sz w:val="23"/>
+          <w:szCs w:val="23"/>
+        </w:rPr>
+        <w:br/>
+      </w:r>
+      <w:r>
+        <w:rPr>
+          <w:rFonts w:ascii="Arial" w:hAnsi="Arial" w:cs="Arial"/>
+          <w:color w:val="1D1C1D"/>
+          <w:sz w:val="23"/>
+          <w:szCs w:val="23"/>
+          <w:highlight w:val="cyan"/>
+          <w:shd w:val="clear" w:color="auto" w:fill="FFFFFF"/>
+        </w:rPr>
+        <w:t>Without picking the Monk or Ronin path, but wearing the monk robes, you can be granted entry to the Daimyo</w:t>
+      </w:r>
+      <w:r>
+        <w:rPr>
+          <w:rFonts w:ascii="Arial" w:hAnsi="Arial" w:cs="Arial"/>
+          <w:color w:val="1D1C1D"/>
+          <w:sz w:val="23"/>
+          <w:szCs w:val="23"/>
+        </w:rPr>
+        <w:br/>
+      </w:r>
+      <w:r>
+        <w:rPr>
+          <w:rFonts w:ascii="Arial" w:hAnsi="Arial" w:cs="Arial"/>
+          <w:color w:val="1D1C1D"/>
+          <w:sz w:val="23"/>
+          <w:szCs w:val="23"/>
+          <w:highlight w:val="cyan"/>
+          <w:shd w:val="clear" w:color="auto" w:fill="FFFFFF"/>
+        </w:rPr>
+        <w:t xml:space="preserve">I repaired the hand and received the </w:t>
+      </w:r>
+      <w:proofErr w:type="spellStart"/>
+      <w:r>
+        <w:rPr>
+          <w:rFonts w:ascii="Arial" w:hAnsi="Arial" w:cs="Arial"/>
+          <w:color w:val="1D1C1D"/>
+          <w:sz w:val="23"/>
+          <w:szCs w:val="23"/>
+          <w:highlight w:val="cyan"/>
+          <w:shd w:val="clear" w:color="auto" w:fill="FFFFFF"/>
+        </w:rPr>
+        <w:t>Acala's</w:t>
+      </w:r>
+      <w:proofErr w:type="spellEnd"/>
+      <w:r>
+        <w:rPr>
+          <w:rFonts w:ascii="Arial" w:hAnsi="Arial" w:cs="Arial"/>
+          <w:color w:val="1D1C1D"/>
+          <w:sz w:val="23"/>
+          <w:szCs w:val="23"/>
+          <w:highlight w:val="cyan"/>
+          <w:shd w:val="clear" w:color="auto" w:fill="FFFFFF"/>
+        </w:rPr>
+        <w:t xml:space="preserve"> Charm which gives me a Combat Score of 100, but currently my combat score only shows 11 (which was lower than the 20 I had before repairing it. If I drop it, my combat score decreases by 1.</w:t>
+      </w:r>
+      <w:r>
+        <w:rPr>
+          <w:rFonts w:ascii="Arial" w:hAnsi="Arial" w:cs="Arial"/>
+          <w:color w:val="1D1C1D"/>
+          <w:sz w:val="23"/>
+          <w:szCs w:val="23"/>
+        </w:rPr>
+        <w:br/>
+      </w:r>
+      <w:r>
+        <w:rPr>
+          <w:rFonts w:ascii="Arial" w:hAnsi="Arial" w:cs="Arial"/>
+          <w:color w:val="1D1C1D"/>
+          <w:sz w:val="23"/>
+          <w:szCs w:val="23"/>
+          <w:highlight w:val="cyan"/>
+          <w:shd w:val="clear" w:color="auto" w:fill="FFFFFF"/>
+        </w:rPr>
+        <w:t>The statue teleported from the left barracks to the Daimyo's barracks.</w:t>
+      </w:r>
+      <w:r>
+        <w:rPr>
+          <w:rFonts w:ascii="Arial" w:hAnsi="Arial" w:cs="Arial"/>
+          <w:color w:val="1D1C1D"/>
+          <w:sz w:val="23"/>
+          <w:szCs w:val="23"/>
+          <w:highlight w:val="cyan"/>
+        </w:rPr>
+        <w:br/>
+      </w:r>
+      <w:r>
+        <w:rPr>
+          <w:rFonts w:ascii="Arial" w:hAnsi="Arial" w:cs="Arial"/>
+          <w:color w:val="1D1C1D"/>
+          <w:sz w:val="23"/>
+          <w:szCs w:val="23"/>
+          <w:highlight w:val="cyan"/>
+          <w:shd w:val="clear" w:color="auto" w:fill="FFFFFF"/>
+        </w:rPr>
+        <w:t xml:space="preserve">There is no item description for </w:t>
+      </w:r>
+      <w:proofErr w:type="spellStart"/>
+      <w:r>
+        <w:rPr>
+          <w:rFonts w:ascii="Arial" w:hAnsi="Arial" w:cs="Arial"/>
+          <w:color w:val="1D1C1D"/>
+          <w:sz w:val="23"/>
+          <w:szCs w:val="23"/>
+          <w:highlight w:val="cyan"/>
+          <w:shd w:val="clear" w:color="auto" w:fill="FFFFFF"/>
+        </w:rPr>
+        <w:t>Acala's</w:t>
+      </w:r>
+      <w:proofErr w:type="spellEnd"/>
+      <w:r>
+        <w:rPr>
+          <w:rFonts w:ascii="Arial" w:hAnsi="Arial" w:cs="Arial"/>
+          <w:color w:val="1D1C1D"/>
+          <w:sz w:val="23"/>
+          <w:szCs w:val="23"/>
+          <w:highlight w:val="cyan"/>
+          <w:shd w:val="clear" w:color="auto" w:fill="FFFFFF"/>
+        </w:rPr>
+        <w:t xml:space="preserve"> Charm.</w:t>
+      </w:r>
+      <w:r>
+        <w:rPr>
+          <w:rFonts w:ascii="Arial" w:hAnsi="Arial" w:cs="Arial"/>
+          <w:color w:val="1D1C1D"/>
+          <w:sz w:val="23"/>
+          <w:szCs w:val="23"/>
+        </w:rPr>
+        <w:br/>
+      </w:r>
+      <w:r>
+        <w:rPr>
+          <w:rFonts w:ascii="Arial" w:hAnsi="Arial" w:cs="Arial"/>
+          <w:color w:val="1D1C1D"/>
+          <w:sz w:val="23"/>
+          <w:szCs w:val="23"/>
           <w:highlight w:val="red"/>
           <w:shd w:val="clear" w:color="auto" w:fill="FFFFFF"/>
         </w:rPr>
-        <w:t>On the path to the temple - you can walk on top of the trees and the statues</w:t>
-      </w:r>
-      <w:r>
-        <w:rPr>
-          <w:rFonts w:ascii="Arial" w:hAnsi="Arial" w:cs="Arial"/>
-          <w:color w:val="1D1C1D"/>
-          <w:sz w:val="23"/>
-          <w:szCs w:val="23"/>
-        </w:rPr>
-        <w:br/>
-      </w:r>
-      <w:r>
-        <w:rPr>
-          <w:rFonts w:ascii="Arial" w:hAnsi="Arial" w:cs="Arial"/>
-          <w:color w:val="1D1C1D"/>
-          <w:sz w:val="23"/>
-          <w:szCs w:val="23"/>
-          <w:highlight w:val="cyan"/>
-          <w:shd w:val="clear" w:color="auto" w:fill="FFFFFF"/>
-        </w:rPr>
-        <w:t>On the second playthrough in the temple spawned the monk robes and the farmers clothes (clone) I had discarded there in my second play through</w:t>
-      </w:r>
-      <w:r>
-        <w:rPr>
-          <w:rFonts w:ascii="Arial" w:hAnsi="Arial" w:cs="Arial"/>
-          <w:color w:val="1D1C1D"/>
-          <w:sz w:val="23"/>
-          <w:szCs w:val="23"/>
-        </w:rPr>
-        <w:br/>
-      </w:r>
-      <w:r>
-        <w:rPr>
-          <w:rFonts w:ascii="Arial" w:hAnsi="Arial" w:cs="Arial"/>
-          <w:color w:val="1D1C1D"/>
-          <w:sz w:val="23"/>
-          <w:szCs w:val="23"/>
-          <w:highlight w:val="yellow"/>
-          <w:shd w:val="clear" w:color="auto" w:fill="FFFFFF"/>
-        </w:rPr>
-        <w:t>The broken haniwa also was in the position I discarded it from the first playthrough.</w:t>
-      </w:r>
-      <w:r>
-        <w:rPr>
-          <w:rFonts w:ascii="Arial" w:hAnsi="Arial" w:cs="Arial"/>
-          <w:color w:val="1D1C1D"/>
-          <w:sz w:val="23"/>
-          <w:szCs w:val="23"/>
-          <w:highlight w:val="yellow"/>
-        </w:rPr>
-        <w:br/>
-      </w:r>
-      <w:r>
-        <w:rPr>
-          <w:rFonts w:ascii="Arial" w:hAnsi="Arial" w:cs="Arial"/>
-          <w:color w:val="1D1C1D"/>
-          <w:sz w:val="23"/>
-          <w:szCs w:val="23"/>
-          <w:highlight w:val="cyan"/>
-          <w:shd w:val="clear" w:color="auto" w:fill="FFFFFF"/>
-        </w:rPr>
-        <w:t>Each time you put an item down and pick it up, it adds a (Clone) to the end of the name. Currently my monk robes are Monk Robes (Clone)(Clone)(Clone)</w:t>
-      </w:r>
-      <w:r>
-        <w:rPr>
-          <w:rFonts w:ascii="Arial" w:hAnsi="Arial" w:cs="Arial"/>
-          <w:color w:val="1D1C1D"/>
-          <w:sz w:val="23"/>
-          <w:szCs w:val="23"/>
-        </w:rPr>
-        <w:br/>
-      </w:r>
+        <w:t xml:space="preserve">Building on that - if I drop my +10 </w:t>
+      </w:r>
+      <w:proofErr w:type="gramStart"/>
       <w:r>
         <w:rPr>
           <w:rFonts w:ascii="Arial" w:hAnsi="Arial" w:cs="Arial"/>
@@ -897,17 +1017,9 @@
           <w:highlight w:val="red"/>
           <w:shd w:val="clear" w:color="auto" w:fill="FFFFFF"/>
         </w:rPr>
-        <w:t>Without picking the Monk or Ronin path, but wearing the monk robes, you can be granted entry to the Daimyo</w:t>
-      </w:r>
-      <w:r>
-        <w:rPr>
-          <w:rFonts w:ascii="Arial" w:hAnsi="Arial" w:cs="Arial"/>
-          <w:color w:val="1D1C1D"/>
-          <w:sz w:val="23"/>
-          <w:szCs w:val="23"/>
-        </w:rPr>
-        <w:br/>
-      </w:r>
+        <w:t>weapon  (</w:t>
+      </w:r>
+      <w:proofErr w:type="gramEnd"/>
       <w:r>
         <w:rPr>
           <w:rFonts w:ascii="Arial" w:hAnsi="Arial" w:cs="Arial"/>
@@ -917,7 +1029,67 @@
           <w:highlight w:val="red"/>
           <w:shd w:val="clear" w:color="auto" w:fill="FFFFFF"/>
         </w:rPr>
-        <w:t xml:space="preserve">I repaired the hand and received the </w:t>
+        <w:t>Naginata), it only gives me +1 when I pick it back up.</w:t>
+      </w:r>
+      <w:r>
+        <w:rPr>
+          <w:rFonts w:ascii="Arial" w:hAnsi="Arial" w:cs="Arial"/>
+          <w:color w:val="1D1C1D"/>
+          <w:sz w:val="23"/>
+          <w:szCs w:val="23"/>
+        </w:rPr>
+        <w:br/>
+      </w:r>
+      <w:r>
+        <w:rPr>
+          <w:rFonts w:ascii="Arial" w:hAnsi="Arial" w:cs="Arial"/>
+          <w:color w:val="1D1C1D"/>
+          <w:sz w:val="23"/>
+          <w:szCs w:val="23"/>
+          <w:highlight w:val="cyan"/>
+          <w:shd w:val="clear" w:color="auto" w:fill="FFFFFF"/>
+        </w:rPr>
+        <w:t>The tanto blade appeared in the same spot I dropped it in the first playthrough. Picking it up did not change my combat score (should be +4)</w:t>
+      </w:r>
+      <w:r>
+        <w:rPr>
+          <w:rFonts w:ascii="Arial" w:hAnsi="Arial" w:cs="Arial"/>
+          <w:color w:val="1D1C1D"/>
+          <w:sz w:val="23"/>
+          <w:szCs w:val="23"/>
+        </w:rPr>
+        <w:br/>
+      </w:r>
+      <w:r>
+        <w:rPr>
+          <w:rFonts w:ascii="Arial" w:hAnsi="Arial" w:cs="Arial"/>
+          <w:color w:val="1D1C1D"/>
+          <w:sz w:val="23"/>
+          <w:szCs w:val="23"/>
+          <w:highlight w:val="green"/>
+          <w:shd w:val="clear" w:color="auto" w:fill="FFFFFF"/>
+        </w:rPr>
+        <w:t>The name of the item is the "Blooded Tanto" which I think should be Bloody?</w:t>
+      </w:r>
+      <w:r>
+        <w:rPr>
+          <w:rFonts w:ascii="Arial" w:hAnsi="Arial" w:cs="Arial"/>
+          <w:color w:val="1D1C1D"/>
+          <w:sz w:val="23"/>
+          <w:szCs w:val="23"/>
+        </w:rPr>
+        <w:br/>
+      </w:r>
+      <w:r>
+        <w:rPr>
+          <w:rFonts w:ascii="Arial" w:hAnsi="Arial" w:cs="Arial"/>
+          <w:color w:val="1D1C1D"/>
+          <w:sz w:val="23"/>
+          <w:szCs w:val="23"/>
+          <w:highlight w:val="cyan"/>
+          <w:shd w:val="clear" w:color="auto" w:fill="FFFFFF"/>
+        </w:rPr>
+        <w:t>(Taking samurai path) My combat score did not change (</w:t>
       </w:r>
       <w:proofErr w:type="spellStart"/>
       <w:r>
@@ -926,386 +1098,194 @@
           <w:color w:val="1D1C1D"/>
           <w:sz w:val="23"/>
           <w:szCs w:val="23"/>
+          <w:highlight w:val="cyan"/>
+          <w:shd w:val="clear" w:color="auto" w:fill="FFFFFF"/>
+        </w:rPr>
+        <w:t>i</w:t>
+      </w:r>
+      <w:proofErr w:type="spellEnd"/>
+      <w:r>
+        <w:rPr>
+          <w:rFonts w:ascii="Arial" w:hAnsi="Arial" w:cs="Arial"/>
+          <w:color w:val="1D1C1D"/>
+          <w:sz w:val="23"/>
+          <w:szCs w:val="23"/>
+          <w:highlight w:val="cyan"/>
+          <w:shd w:val="clear" w:color="auto" w:fill="FFFFFF"/>
+        </w:rPr>
+        <w:t xml:space="preserve"> think it had something to do with </w:t>
+      </w:r>
+      <w:proofErr w:type="spellStart"/>
+      <w:r>
+        <w:rPr>
+          <w:rFonts w:ascii="Arial" w:hAnsi="Arial" w:cs="Arial"/>
+          <w:color w:val="1D1C1D"/>
+          <w:sz w:val="23"/>
+          <w:szCs w:val="23"/>
+          <w:highlight w:val="cyan"/>
+          <w:shd w:val="clear" w:color="auto" w:fill="FFFFFF"/>
+        </w:rPr>
+        <w:t>Acala's</w:t>
+      </w:r>
+      <w:proofErr w:type="spellEnd"/>
+      <w:r>
+        <w:rPr>
+          <w:rFonts w:ascii="Arial" w:hAnsi="Arial" w:cs="Arial"/>
+          <w:color w:val="1D1C1D"/>
+          <w:sz w:val="23"/>
+          <w:szCs w:val="23"/>
+          <w:highlight w:val="cyan"/>
+          <w:shd w:val="clear" w:color="auto" w:fill="FFFFFF"/>
+        </w:rPr>
+        <w:t xml:space="preserve"> Charm.</w:t>
+      </w:r>
+      <w:r>
+        <w:rPr>
+          <w:rFonts w:ascii="Arial" w:hAnsi="Arial" w:cs="Arial"/>
+          <w:color w:val="1D1C1D"/>
+          <w:sz w:val="23"/>
+          <w:szCs w:val="23"/>
+        </w:rPr>
+        <w:br/>
+      </w:r>
+      <w:r>
+        <w:rPr>
+          <w:rFonts w:ascii="Arial" w:hAnsi="Arial" w:cs="Arial"/>
+          <w:color w:val="1D1C1D"/>
+          <w:sz w:val="23"/>
+          <w:szCs w:val="23"/>
+          <w:highlight w:val="cyan"/>
+          <w:shd w:val="clear" w:color="auto" w:fill="FFFFFF"/>
+        </w:rPr>
+        <w:t xml:space="preserve">I lost my arm in combat to </w:t>
+      </w:r>
+      <w:proofErr w:type="spellStart"/>
+      <w:r>
+        <w:rPr>
+          <w:rFonts w:ascii="Arial" w:hAnsi="Arial" w:cs="Arial"/>
+          <w:color w:val="1D1C1D"/>
+          <w:sz w:val="23"/>
+          <w:szCs w:val="23"/>
+          <w:highlight w:val="cyan"/>
+          <w:shd w:val="clear" w:color="auto" w:fill="FFFFFF"/>
+        </w:rPr>
+        <w:t>Shigenari</w:t>
+      </w:r>
+      <w:proofErr w:type="spellEnd"/>
+      <w:r>
+        <w:rPr>
+          <w:rFonts w:ascii="Arial" w:hAnsi="Arial" w:cs="Arial"/>
+          <w:color w:val="1D1C1D"/>
+          <w:sz w:val="23"/>
+          <w:szCs w:val="23"/>
+          <w:highlight w:val="cyan"/>
+          <w:shd w:val="clear" w:color="auto" w:fill="FFFFFF"/>
+        </w:rPr>
+        <w:t xml:space="preserve"> when I would think a +10 weapon, and samurai training would be enough.</w:t>
+      </w:r>
+      <w:r>
+        <w:rPr>
+          <w:rFonts w:ascii="Arial" w:hAnsi="Arial" w:cs="Arial"/>
+          <w:color w:val="1D1C1D"/>
+          <w:sz w:val="23"/>
+          <w:szCs w:val="23"/>
+        </w:rPr>
+        <w:br/>
+      </w:r>
+      <w:r>
+        <w:rPr>
+          <w:rFonts w:ascii="Arial" w:hAnsi="Arial" w:cs="Arial"/>
+          <w:color w:val="1D1C1D"/>
+          <w:sz w:val="23"/>
+          <w:szCs w:val="23"/>
+          <w:highlight w:val="cyan"/>
+          <w:shd w:val="clear" w:color="auto" w:fill="FFFFFF"/>
+        </w:rPr>
+        <w:t>After picking the samurai path, I was able to navigate back to the temple and choose the monk path as well (I received two different 'time passes' messages)</w:t>
+      </w:r>
+      <w:r>
+        <w:rPr>
+          <w:rFonts w:ascii="Arial" w:hAnsi="Arial" w:cs="Arial"/>
+          <w:color w:val="1D1C1D"/>
+          <w:sz w:val="23"/>
+          <w:szCs w:val="23"/>
+          <w:highlight w:val="cyan"/>
+        </w:rPr>
+        <w:br/>
+      </w:r>
+      <w:r>
+        <w:rPr>
+          <w:rFonts w:ascii="Arial" w:hAnsi="Arial" w:cs="Arial"/>
+          <w:color w:val="1D1C1D"/>
+          <w:sz w:val="23"/>
+          <w:szCs w:val="23"/>
+          <w:highlight w:val="cyan"/>
+          <w:shd w:val="clear" w:color="auto" w:fill="FFFFFF"/>
+        </w:rPr>
+        <w:t>Going back to the guards, I was given the message of "Welcome to the stronghold as a monk" (not cutscene this time for entering the stronghold)</w:t>
+      </w:r>
+      <w:r>
+        <w:rPr>
+          <w:rFonts w:ascii="Arial" w:hAnsi="Arial" w:cs="Arial"/>
+          <w:color w:val="1D1C1D"/>
+          <w:sz w:val="23"/>
+          <w:szCs w:val="23"/>
+        </w:rPr>
+        <w:br/>
+      </w:r>
+      <w:r>
+        <w:rPr>
+          <w:rFonts w:ascii="Arial" w:hAnsi="Arial" w:cs="Arial"/>
+          <w:color w:val="1D1C1D"/>
+          <w:sz w:val="23"/>
+          <w:szCs w:val="23"/>
+          <w:highlight w:val="cyan"/>
+          <w:shd w:val="clear" w:color="auto" w:fill="FFFFFF"/>
+        </w:rPr>
+        <w:t xml:space="preserve">My combat score is now 5. With a plus 10 weapon (naginata), monk robes, </w:t>
+      </w:r>
+      <w:proofErr w:type="spellStart"/>
+      <w:r>
+        <w:rPr>
+          <w:rFonts w:ascii="Arial" w:hAnsi="Arial" w:cs="Arial"/>
+          <w:color w:val="1D1C1D"/>
+          <w:sz w:val="23"/>
+          <w:szCs w:val="23"/>
+          <w:highlight w:val="cyan"/>
+          <w:shd w:val="clear" w:color="auto" w:fill="FFFFFF"/>
+        </w:rPr>
+        <w:t>sakura</w:t>
+      </w:r>
+      <w:proofErr w:type="spellEnd"/>
+      <w:r>
+        <w:rPr>
+          <w:rFonts w:ascii="Arial" w:hAnsi="Arial" w:cs="Arial"/>
+          <w:color w:val="1D1C1D"/>
+          <w:sz w:val="23"/>
+          <w:szCs w:val="23"/>
+          <w:highlight w:val="cyan"/>
+          <w:shd w:val="clear" w:color="auto" w:fill="FFFFFF"/>
+        </w:rPr>
+        <w:t xml:space="preserve"> blossom, samurai training, 1 arm, and monk training.</w:t>
+      </w:r>
+      <w:r>
+        <w:rPr>
+          <w:rFonts w:ascii="Arial" w:hAnsi="Arial" w:cs="Arial"/>
+          <w:color w:val="1D1C1D"/>
+          <w:sz w:val="23"/>
+          <w:szCs w:val="23"/>
+        </w:rPr>
+        <w:br/>
+      </w:r>
+      <w:r>
+        <w:rPr>
+          <w:rFonts w:ascii="Arial" w:hAnsi="Arial" w:cs="Arial"/>
+          <w:color w:val="1D1C1D"/>
+          <w:sz w:val="23"/>
+          <w:szCs w:val="23"/>
           <w:highlight w:val="red"/>
           <w:shd w:val="clear" w:color="auto" w:fill="FFFFFF"/>
         </w:rPr>
-        <w:t>Acala's</w:t>
-      </w:r>
-      <w:proofErr w:type="spellEnd"/>
-      <w:r>
-        <w:rPr>
-          <w:rFonts w:ascii="Arial" w:hAnsi="Arial" w:cs="Arial"/>
-          <w:color w:val="1D1C1D"/>
-          <w:sz w:val="23"/>
-          <w:szCs w:val="23"/>
-          <w:highlight w:val="red"/>
-          <w:shd w:val="clear" w:color="auto" w:fill="FFFFFF"/>
-        </w:rPr>
-        <w:t xml:space="preserve"> Charm which gives me a Combat Score of 100, but currently my combat score only shows 11 (which was lower than the 20 I had before repairing it. If I drop it, my combat score decreases by 1.</w:t>
-      </w:r>
-      <w:r>
-        <w:rPr>
-          <w:rFonts w:ascii="Arial" w:hAnsi="Arial" w:cs="Arial"/>
-          <w:color w:val="1D1C1D"/>
-          <w:sz w:val="23"/>
-          <w:szCs w:val="23"/>
-        </w:rPr>
-        <w:br/>
-      </w:r>
-      <w:r>
-        <w:rPr>
-          <w:rFonts w:ascii="Arial" w:hAnsi="Arial" w:cs="Arial"/>
-          <w:color w:val="1D1C1D"/>
-          <w:sz w:val="23"/>
-          <w:szCs w:val="23"/>
-          <w:highlight w:val="red"/>
-          <w:shd w:val="clear" w:color="auto" w:fill="FFFFFF"/>
-        </w:rPr>
-        <w:t>The statue teleported from the left barracks to the Daimyo's barracks.</w:t>
-      </w:r>
-      <w:r>
-        <w:rPr>
-          <w:rFonts w:ascii="Arial" w:hAnsi="Arial" w:cs="Arial"/>
-          <w:color w:val="1D1C1D"/>
-          <w:sz w:val="23"/>
-          <w:szCs w:val="23"/>
-        </w:rPr>
-        <w:br/>
-      </w:r>
-      <w:r>
-        <w:rPr>
-          <w:rFonts w:ascii="Arial" w:hAnsi="Arial" w:cs="Arial"/>
-          <w:color w:val="1D1C1D"/>
-          <w:sz w:val="23"/>
-          <w:szCs w:val="23"/>
-          <w:highlight w:val="red"/>
-          <w:shd w:val="clear" w:color="auto" w:fill="FFFFFF"/>
-        </w:rPr>
-        <w:t xml:space="preserve">There is no item description for </w:t>
-      </w:r>
-      <w:proofErr w:type="spellStart"/>
-      <w:r>
-        <w:rPr>
-          <w:rFonts w:ascii="Arial" w:hAnsi="Arial" w:cs="Arial"/>
-          <w:color w:val="1D1C1D"/>
-          <w:sz w:val="23"/>
-          <w:szCs w:val="23"/>
-          <w:highlight w:val="red"/>
-          <w:shd w:val="clear" w:color="auto" w:fill="FFFFFF"/>
-        </w:rPr>
-        <w:t>Acala's</w:t>
-      </w:r>
-      <w:proofErr w:type="spellEnd"/>
-      <w:r>
-        <w:rPr>
-          <w:rFonts w:ascii="Arial" w:hAnsi="Arial" w:cs="Arial"/>
-          <w:color w:val="1D1C1D"/>
-          <w:sz w:val="23"/>
-          <w:szCs w:val="23"/>
-          <w:highlight w:val="red"/>
-          <w:shd w:val="clear" w:color="auto" w:fill="FFFFFF"/>
-        </w:rPr>
-        <w:t xml:space="preserve"> Charm.</w:t>
-      </w:r>
-      <w:r>
-        <w:rPr>
-          <w:rFonts w:ascii="Arial" w:hAnsi="Arial" w:cs="Arial"/>
-          <w:color w:val="1D1C1D"/>
-          <w:sz w:val="23"/>
-          <w:szCs w:val="23"/>
-        </w:rPr>
-        <w:br/>
-      </w:r>
-      <w:r>
-        <w:rPr>
-          <w:rFonts w:ascii="Arial" w:hAnsi="Arial" w:cs="Arial"/>
-          <w:color w:val="1D1C1D"/>
-          <w:sz w:val="23"/>
-          <w:szCs w:val="23"/>
-          <w:highlight w:val="red"/>
-          <w:shd w:val="clear" w:color="auto" w:fill="FFFFFF"/>
-        </w:rPr>
-        <w:t xml:space="preserve">Building on that - if I drop my +10 </w:t>
-      </w:r>
-      <w:proofErr w:type="gramStart"/>
-      <w:r>
-        <w:rPr>
-          <w:rFonts w:ascii="Arial" w:hAnsi="Arial" w:cs="Arial"/>
-          <w:color w:val="1D1C1D"/>
-          <w:sz w:val="23"/>
-          <w:szCs w:val="23"/>
-          <w:highlight w:val="red"/>
-          <w:shd w:val="clear" w:color="auto" w:fill="FFFFFF"/>
-        </w:rPr>
-        <w:t>weapon  (</w:t>
-      </w:r>
-      <w:proofErr w:type="gramEnd"/>
-      <w:r>
-        <w:rPr>
-          <w:rFonts w:ascii="Arial" w:hAnsi="Arial" w:cs="Arial"/>
-          <w:color w:val="1D1C1D"/>
-          <w:sz w:val="23"/>
-          <w:szCs w:val="23"/>
-          <w:highlight w:val="red"/>
-          <w:shd w:val="clear" w:color="auto" w:fill="FFFFFF"/>
-        </w:rPr>
-        <w:t>Naginata), it only gives me +1 when I pick it back up.</w:t>
-      </w:r>
-      <w:r>
-        <w:rPr>
-          <w:rFonts w:ascii="Arial" w:hAnsi="Arial" w:cs="Arial"/>
-          <w:color w:val="1D1C1D"/>
-          <w:sz w:val="23"/>
-          <w:szCs w:val="23"/>
-        </w:rPr>
-        <w:br/>
-      </w:r>
-      <w:r>
-        <w:rPr>
-          <w:rFonts w:ascii="Arial" w:hAnsi="Arial" w:cs="Arial"/>
-          <w:color w:val="1D1C1D"/>
-          <w:sz w:val="23"/>
-          <w:szCs w:val="23"/>
-          <w:highlight w:val="yellow"/>
-          <w:shd w:val="clear" w:color="auto" w:fill="FFFFFF"/>
-        </w:rPr>
-        <w:t>The tanto blade appeared in the same spot I dropped it in the first playthrough. Picking it up did not change my combat score (should be +4)</w:t>
-      </w:r>
-      <w:r>
-        <w:rPr>
-          <w:rFonts w:ascii="Arial" w:hAnsi="Arial" w:cs="Arial"/>
-          <w:color w:val="1D1C1D"/>
-          <w:sz w:val="23"/>
-          <w:szCs w:val="23"/>
-        </w:rPr>
-        <w:br/>
-      </w:r>
-      <w:r>
-        <w:rPr>
-          <w:rFonts w:ascii="Arial" w:hAnsi="Arial" w:cs="Arial"/>
-          <w:color w:val="1D1C1D"/>
-          <w:sz w:val="23"/>
-          <w:szCs w:val="23"/>
-          <w:highlight w:val="green"/>
-          <w:shd w:val="clear" w:color="auto" w:fill="FFFFFF"/>
-        </w:rPr>
-        <w:t>The name of the item is the "Blooded Tanto" which I think should be Bloody?</w:t>
-      </w:r>
-      <w:r>
-        <w:rPr>
-          <w:rFonts w:ascii="Arial" w:hAnsi="Arial" w:cs="Arial"/>
-          <w:color w:val="1D1C1D"/>
-          <w:sz w:val="23"/>
-          <w:szCs w:val="23"/>
-        </w:rPr>
-        <w:br/>
-      </w:r>
-      <w:r>
-        <w:rPr>
-          <w:rFonts w:ascii="Arial" w:hAnsi="Arial" w:cs="Arial"/>
-          <w:color w:val="1D1C1D"/>
-          <w:sz w:val="23"/>
-          <w:szCs w:val="23"/>
-          <w:highlight w:val="red"/>
-          <w:shd w:val="clear" w:color="auto" w:fill="FFFFFF"/>
-        </w:rPr>
-        <w:t>(Taking samurai path) My combat score did not change (</w:t>
-      </w:r>
-      <w:proofErr w:type="spellStart"/>
-      <w:r>
-        <w:rPr>
-          <w:rFonts w:ascii="Arial" w:hAnsi="Arial" w:cs="Arial"/>
-          <w:color w:val="1D1C1D"/>
-          <w:sz w:val="23"/>
-          <w:szCs w:val="23"/>
-          <w:highlight w:val="red"/>
-          <w:shd w:val="clear" w:color="auto" w:fill="FFFFFF"/>
-        </w:rPr>
-        <w:t>i</w:t>
-      </w:r>
-      <w:proofErr w:type="spellEnd"/>
-      <w:r>
-        <w:rPr>
-          <w:rFonts w:ascii="Arial" w:hAnsi="Arial" w:cs="Arial"/>
-          <w:color w:val="1D1C1D"/>
-          <w:sz w:val="23"/>
-          <w:szCs w:val="23"/>
-          <w:highlight w:val="red"/>
-          <w:shd w:val="clear" w:color="auto" w:fill="FFFFFF"/>
-        </w:rPr>
-        <w:t xml:space="preserve"> think it had something to do with </w:t>
-      </w:r>
-      <w:proofErr w:type="spellStart"/>
-      <w:r>
-        <w:rPr>
-          <w:rFonts w:ascii="Arial" w:hAnsi="Arial" w:cs="Arial"/>
-          <w:color w:val="1D1C1D"/>
-          <w:sz w:val="23"/>
-          <w:szCs w:val="23"/>
-          <w:highlight w:val="red"/>
-          <w:shd w:val="clear" w:color="auto" w:fill="FFFFFF"/>
-        </w:rPr>
-        <w:t>Acala's</w:t>
-      </w:r>
-      <w:proofErr w:type="spellEnd"/>
-      <w:r>
-        <w:rPr>
-          <w:rFonts w:ascii="Arial" w:hAnsi="Arial" w:cs="Arial"/>
-          <w:color w:val="1D1C1D"/>
-          <w:sz w:val="23"/>
-          <w:szCs w:val="23"/>
-          <w:highlight w:val="red"/>
-          <w:shd w:val="clear" w:color="auto" w:fill="FFFFFF"/>
-        </w:rPr>
-        <w:t xml:space="preserve"> Charm.</w:t>
-      </w:r>
-      <w:r>
-        <w:rPr>
-          <w:rFonts w:ascii="Arial" w:hAnsi="Arial" w:cs="Arial"/>
-          <w:color w:val="1D1C1D"/>
-          <w:sz w:val="23"/>
-          <w:szCs w:val="23"/>
-        </w:rPr>
-        <w:br/>
-      </w:r>
-      <w:r>
-        <w:rPr>
-          <w:rFonts w:ascii="Arial" w:hAnsi="Arial" w:cs="Arial"/>
-          <w:color w:val="1D1C1D"/>
-          <w:sz w:val="23"/>
-          <w:szCs w:val="23"/>
-          <w:highlight w:val="red"/>
-          <w:shd w:val="clear" w:color="auto" w:fill="FFFFFF"/>
-        </w:rPr>
-        <w:t xml:space="preserve">I lost my arm in combat to </w:t>
-      </w:r>
-      <w:proofErr w:type="spellStart"/>
-      <w:r>
-        <w:rPr>
-          <w:rFonts w:ascii="Arial" w:hAnsi="Arial" w:cs="Arial"/>
-          <w:color w:val="1D1C1D"/>
-          <w:sz w:val="23"/>
-          <w:szCs w:val="23"/>
-          <w:highlight w:val="red"/>
-          <w:shd w:val="clear" w:color="auto" w:fill="FFFFFF"/>
-        </w:rPr>
-        <w:t>Shigenari</w:t>
-      </w:r>
-      <w:proofErr w:type="spellEnd"/>
-      <w:r>
-        <w:rPr>
-          <w:rFonts w:ascii="Arial" w:hAnsi="Arial" w:cs="Arial"/>
-          <w:color w:val="1D1C1D"/>
-          <w:sz w:val="23"/>
-          <w:szCs w:val="23"/>
-          <w:highlight w:val="red"/>
-          <w:shd w:val="clear" w:color="auto" w:fill="FFFFFF"/>
-        </w:rPr>
-        <w:t xml:space="preserve"> when I would think a +10 weapon, and samurai training would be enough.</w:t>
-      </w:r>
-      <w:r>
-        <w:rPr>
-          <w:rFonts w:ascii="Arial" w:hAnsi="Arial" w:cs="Arial"/>
-          <w:color w:val="1D1C1D"/>
-          <w:sz w:val="23"/>
-          <w:szCs w:val="23"/>
-        </w:rPr>
-        <w:br/>
-      </w:r>
-      <w:r>
-        <w:rPr>
-          <w:rFonts w:ascii="Arial" w:hAnsi="Arial" w:cs="Arial"/>
-          <w:color w:val="1D1C1D"/>
-          <w:sz w:val="23"/>
-          <w:szCs w:val="23"/>
-          <w:highlight w:val="red"/>
-          <w:shd w:val="clear" w:color="auto" w:fill="FFFFFF"/>
-        </w:rPr>
-        <w:t>After picking the samurai path, I was able to navigate back to the temple and choose the monk path as well (I received two different 'time passes' messages)</w:t>
-      </w:r>
-      <w:r>
-        <w:rPr>
-          <w:rFonts w:ascii="Arial" w:hAnsi="Arial" w:cs="Arial"/>
-          <w:color w:val="1D1C1D"/>
-          <w:sz w:val="23"/>
-          <w:szCs w:val="23"/>
-          <w:highlight w:val="red"/>
-        </w:rPr>
-        <w:br/>
-      </w:r>
-      <w:r>
-        <w:rPr>
-          <w:rFonts w:ascii="Arial" w:hAnsi="Arial" w:cs="Arial"/>
-          <w:color w:val="1D1C1D"/>
-          <w:sz w:val="23"/>
-          <w:szCs w:val="23"/>
-          <w:highlight w:val="red"/>
-          <w:shd w:val="clear" w:color="auto" w:fill="FFFFFF"/>
-        </w:rPr>
-        <w:t>Going back to the guards, I was given the message of "Welcome to the stronghold as a monk" (not cutscene this time for entering the stronghold)</w:t>
-      </w:r>
-      <w:r>
-        <w:rPr>
-          <w:rFonts w:ascii="Arial" w:hAnsi="Arial" w:cs="Arial"/>
-          <w:color w:val="1D1C1D"/>
-          <w:sz w:val="23"/>
-          <w:szCs w:val="23"/>
-        </w:rPr>
-        <w:br/>
-      </w:r>
-      <w:r>
-        <w:rPr>
-          <w:rFonts w:ascii="Arial" w:hAnsi="Arial" w:cs="Arial"/>
-          <w:color w:val="1D1C1D"/>
-          <w:sz w:val="23"/>
-          <w:szCs w:val="23"/>
-          <w:highlight w:val="red"/>
-          <w:shd w:val="clear" w:color="auto" w:fill="FFFFFF"/>
-        </w:rPr>
-        <w:t xml:space="preserve">My combat score is now 5. With a plus 10 weapon (naginata), monk robes, </w:t>
-      </w:r>
-      <w:proofErr w:type="spellStart"/>
-      <w:r>
-        <w:rPr>
-          <w:rFonts w:ascii="Arial" w:hAnsi="Arial" w:cs="Arial"/>
-          <w:color w:val="1D1C1D"/>
-          <w:sz w:val="23"/>
-          <w:szCs w:val="23"/>
-          <w:highlight w:val="red"/>
-          <w:shd w:val="clear" w:color="auto" w:fill="FFFFFF"/>
-        </w:rPr>
-        <w:t>sakura</w:t>
-      </w:r>
-      <w:proofErr w:type="spellEnd"/>
-      <w:r>
-        <w:rPr>
-          <w:rFonts w:ascii="Arial" w:hAnsi="Arial" w:cs="Arial"/>
-          <w:color w:val="1D1C1D"/>
-          <w:sz w:val="23"/>
-          <w:szCs w:val="23"/>
-          <w:highlight w:val="red"/>
-          <w:shd w:val="clear" w:color="auto" w:fill="FFFFFF"/>
-        </w:rPr>
-        <w:t xml:space="preserve"> blossom, samurai training, 1 arm, and monk training.</w:t>
-      </w:r>
-      <w:r>
-        <w:rPr>
-          <w:rFonts w:ascii="Arial" w:hAnsi="Arial" w:cs="Arial"/>
-          <w:color w:val="1D1C1D"/>
-          <w:sz w:val="23"/>
-          <w:szCs w:val="23"/>
-        </w:rPr>
-        <w:br/>
-      </w:r>
-      <w:r>
-        <w:rPr>
-          <w:rFonts w:ascii="Arial" w:hAnsi="Arial" w:cs="Arial"/>
-          <w:color w:val="1D1C1D"/>
-          <w:sz w:val="23"/>
-          <w:szCs w:val="23"/>
-          <w:highlight w:val="red"/>
-          <w:shd w:val="clear" w:color="auto" w:fill="FFFFFF"/>
-        </w:rPr>
         <w:t>Standing next to the sake cup, I try to pick it up, but it alternates between the tanto blade and Sakura Blossom.</w:t>
       </w:r>
       <w:r>
@@ -1343,7 +1323,7 @@
           <w:color w:val="1D1C1D"/>
           <w:sz w:val="23"/>
           <w:szCs w:val="23"/>
-          <w:highlight w:val="red"/>
+          <w:highlight w:val="cyan"/>
           <w:shd w:val="clear" w:color="auto" w:fill="FFFFFF"/>
         </w:rPr>
         <w:t xml:space="preserve">I figured out the sake cup/bloody tanto issue - there was a clone left there. I picked it up and </w:t>
@@ -1354,7 +1334,7 @@
           <w:color w:val="1D1C1D"/>
           <w:sz w:val="23"/>
           <w:szCs w:val="23"/>
-          <w:highlight w:val="red"/>
+          <w:highlight w:val="cyan"/>
           <w:shd w:val="clear" w:color="auto" w:fill="FFFFFF"/>
         </w:rPr>
         <w:lastRenderedPageBreak/>
@@ -1375,7 +1355,7 @@
           <w:color w:val="1D1C1D"/>
           <w:sz w:val="23"/>
           <w:szCs w:val="23"/>
-          <w:highlight w:val="red"/>
+          <w:highlight w:val="cyan"/>
           <w:shd w:val="clear" w:color="auto" w:fill="FFFFFF"/>
         </w:rPr>
         <w:t>With my dual career path - the Daimyo is treating me as a samurai while his body guard told me "Hold Monk, state your business"</w:t>
@@ -1395,7 +1375,7 @@
           <w:color w:val="1D1C1D"/>
           <w:sz w:val="23"/>
           <w:szCs w:val="23"/>
-          <w:highlight w:val="red"/>
+          <w:highlight w:val="cyan"/>
           <w:shd w:val="clear" w:color="auto" w:fill="FFFFFF"/>
         </w:rPr>
         <w:t xml:space="preserve">I accused </w:t>
@@ -1407,7 +1387,7 @@
           <w:color w:val="1D1C1D"/>
           <w:sz w:val="23"/>
           <w:szCs w:val="23"/>
-          <w:highlight w:val="red"/>
+          <w:highlight w:val="cyan"/>
           <w:shd w:val="clear" w:color="auto" w:fill="FFFFFF"/>
         </w:rPr>
         <w:t>Shigeie</w:t>
@@ -1419,7 +1399,7 @@
           <w:color w:val="1D1C1D"/>
           <w:sz w:val="23"/>
           <w:szCs w:val="23"/>
-          <w:highlight w:val="red"/>
+          <w:highlight w:val="cyan"/>
           <w:shd w:val="clear" w:color="auto" w:fill="FFFFFF"/>
         </w:rPr>
         <w:t xml:space="preserve"> of murder without holding either piece of the tanto blade (</w:t>
@@ -1431,7 +1411,7 @@
           <w:color w:val="1D1C1D"/>
           <w:sz w:val="23"/>
           <w:szCs w:val="23"/>
-          <w:highlight w:val="red"/>
+          <w:highlight w:val="cyan"/>
           <w:shd w:val="clear" w:color="auto" w:fill="FFFFFF"/>
         </w:rPr>
         <w:t>i</w:t>
@@ -1443,7 +1423,7 @@
           <w:color w:val="1D1C1D"/>
           <w:sz w:val="23"/>
           <w:szCs w:val="23"/>
-          <w:highlight w:val="red"/>
+          <w:highlight w:val="cyan"/>
           <w:shd w:val="clear" w:color="auto" w:fill="FFFFFF"/>
         </w:rPr>
         <w:t xml:space="preserve"> think </w:t>
@@ -1455,7 +1435,7 @@
           <w:color w:val="1D1C1D"/>
           <w:sz w:val="23"/>
           <w:szCs w:val="23"/>
-          <w:highlight w:val="red"/>
+          <w:highlight w:val="cyan"/>
           <w:shd w:val="clear" w:color="auto" w:fill="FFFFFF"/>
         </w:rPr>
         <w:t>i</w:t>
@@ -1467,7 +1447,7 @@
           <w:color w:val="1D1C1D"/>
           <w:sz w:val="23"/>
           <w:szCs w:val="23"/>
-          <w:highlight w:val="red"/>
+          <w:highlight w:val="cyan"/>
           <w:shd w:val="clear" w:color="auto" w:fill="FFFFFF"/>
         </w:rPr>
         <w:t xml:space="preserve"> picked up and put down both pieces several times) and the Daimyo took my word for it denouncing </w:t>
@@ -1479,7 +1459,7 @@
           <w:color w:val="1D1C1D"/>
           <w:sz w:val="23"/>
           <w:szCs w:val="23"/>
-          <w:highlight w:val="red"/>
+          <w:highlight w:val="cyan"/>
           <w:shd w:val="clear" w:color="auto" w:fill="FFFFFF"/>
         </w:rPr>
         <w:t>Shigeie</w:t>
@@ -1491,7 +1471,7 @@
           <w:color w:val="1D1C1D"/>
           <w:sz w:val="23"/>
           <w:szCs w:val="23"/>
-          <w:highlight w:val="red"/>
+          <w:highlight w:val="cyan"/>
           <w:shd w:val="clear" w:color="auto" w:fill="FFFFFF"/>
         </w:rPr>
         <w:t>.</w:t>
@@ -1511,7 +1491,7 @@
           <w:color w:val="1D1C1D"/>
           <w:sz w:val="23"/>
           <w:szCs w:val="23"/>
-          <w:highlight w:val="yellow"/>
+          <w:highlight w:val="cyan"/>
           <w:shd w:val="clear" w:color="auto" w:fill="FFFFFF"/>
         </w:rPr>
         <w:t>I still like the pathfinding cutscene in the Peaceful village.</w:t>
@@ -1522,17 +1502,17 @@
           <w:color w:val="1D1C1D"/>
           <w:sz w:val="23"/>
           <w:szCs w:val="23"/>
-          <w:highlight w:val="yellow"/>
-        </w:rPr>
-        <w:br/>
-      </w:r>
-      <w:r>
-        <w:rPr>
-          <w:rFonts w:ascii="Arial" w:hAnsi="Arial" w:cs="Arial"/>
-          <w:color w:val="1D1C1D"/>
-          <w:sz w:val="23"/>
-          <w:szCs w:val="23"/>
-          <w:highlight w:val="yellow"/>
+          <w:highlight w:val="cyan"/>
+        </w:rPr>
+        <w:br/>
+      </w:r>
+      <w:r>
+        <w:rPr>
+          <w:rFonts w:ascii="Arial" w:hAnsi="Arial" w:cs="Arial"/>
+          <w:color w:val="1D1C1D"/>
+          <w:sz w:val="23"/>
+          <w:szCs w:val="23"/>
+          <w:highlight w:val="cyan"/>
           <w:shd w:val="clear" w:color="auto" w:fill="FFFFFF"/>
         </w:rPr>
         <w:t>With the villager walking around, I was unable to close the conversation window since he walked out of the conversation window and it soft locked me.</w:t>
@@ -1573,7 +1553,7 @@
           <w:color w:val="1D1C1D"/>
           <w:sz w:val="23"/>
           <w:szCs w:val="23"/>
-          <w:highlight w:val="yellow"/>
+          <w:highlight w:val="cyan"/>
           <w:shd w:val="clear" w:color="auto" w:fill="F8F8F8"/>
         </w:rPr>
         <w:t>I went to grab the key behind the initial house, but it wasn't there (it must have moved from a previous playthrough?)</w:t>
@@ -1584,16 +1564,17 @@
           <w:color w:val="1D1C1D"/>
           <w:sz w:val="23"/>
           <w:szCs w:val="23"/>
-        </w:rPr>
-        <w:br/>
-      </w:r>
-      <w:r>
-        <w:rPr>
-          <w:rFonts w:ascii="Arial" w:hAnsi="Arial" w:cs="Arial"/>
-          <w:color w:val="1D1C1D"/>
-          <w:sz w:val="23"/>
-          <w:szCs w:val="23"/>
-          <w:highlight w:val="yellow"/>
+          <w:highlight w:val="cyan"/>
+        </w:rPr>
+        <w:br/>
+      </w:r>
+      <w:r>
+        <w:rPr>
+          <w:rFonts w:ascii="Arial" w:hAnsi="Arial" w:cs="Arial"/>
+          <w:color w:val="1D1C1D"/>
+          <w:sz w:val="23"/>
+          <w:szCs w:val="23"/>
+          <w:highlight w:val="cyan"/>
           <w:shd w:val="clear" w:color="auto" w:fill="F8F8F8"/>
         </w:rPr>
         <w:t>I joined the monks this time around (there are still farmers clothes in the temple from a previous playthrough)</w:t>
@@ -1604,16 +1585,17 @@
           <w:color w:val="1D1C1D"/>
           <w:sz w:val="23"/>
           <w:szCs w:val="23"/>
-        </w:rPr>
-        <w:br/>
-      </w:r>
-      <w:r>
-        <w:rPr>
-          <w:rFonts w:ascii="Arial" w:hAnsi="Arial" w:cs="Arial"/>
-          <w:color w:val="1D1C1D"/>
-          <w:sz w:val="23"/>
-          <w:szCs w:val="23"/>
-          <w:highlight w:val="yellow"/>
+          <w:highlight w:val="cyan"/>
+        </w:rPr>
+        <w:br/>
+      </w:r>
+      <w:r>
+        <w:rPr>
+          <w:rFonts w:ascii="Arial" w:hAnsi="Arial" w:cs="Arial"/>
+          <w:color w:val="1D1C1D"/>
+          <w:sz w:val="23"/>
+          <w:szCs w:val="23"/>
+          <w:highlight w:val="cyan"/>
           <w:shd w:val="clear" w:color="auto" w:fill="F8F8F8"/>
         </w:rPr>
         <w:t>I took the monk robes off in front of the guards to the stronghold and they would not let me through </w:t>
@@ -1625,7 +1607,7 @@
           <w:color w:val="1D1C1D"/>
           <w:sz w:val="23"/>
           <w:szCs w:val="23"/>
-          <w:highlight w:val="yellow"/>
+          <w:highlight w:val="cyan"/>
           <w:shd w:val="clear" w:color="auto" w:fill="F8F8F8"/>
         </w:rPr>
         <w:drawing>
@@ -1692,7 +1674,7 @@
           <w:color w:val="1D1C1D"/>
           <w:sz w:val="23"/>
           <w:szCs w:val="23"/>
-          <w:highlight w:val="red"/>
+          <w:highlight w:val="cyan"/>
           <w:shd w:val="clear" w:color="auto" w:fill="F8F8F8"/>
         </w:rPr>
         <w:t>I don't know where the blue statue went that I put the hand on - it was not in the left barrack nor in the barrack with the Daimyo.</w:t>
@@ -1712,7 +1694,7 @@
           <w:color w:val="1D1C1D"/>
           <w:sz w:val="23"/>
           <w:szCs w:val="23"/>
-          <w:highlight w:val="yellow"/>
+          <w:highlight w:val="cyan"/>
           <w:shd w:val="clear" w:color="auto" w:fill="F8F8F8"/>
         </w:rPr>
         <w:t>The cup and tanto fragment are still on the ground where I left them in the last playthrough.</w:t>
@@ -1723,16 +1705,17 @@
           <w:color w:val="1D1C1D"/>
           <w:sz w:val="23"/>
           <w:szCs w:val="23"/>
-        </w:rPr>
-        <w:br/>
-      </w:r>
-      <w:r>
-        <w:rPr>
-          <w:rFonts w:ascii="Arial" w:hAnsi="Arial" w:cs="Arial"/>
-          <w:color w:val="1D1C1D"/>
-          <w:sz w:val="23"/>
-          <w:szCs w:val="23"/>
-          <w:highlight w:val="red"/>
+          <w:highlight w:val="cyan"/>
+        </w:rPr>
+        <w:br/>
+      </w:r>
+      <w:r>
+        <w:rPr>
+          <w:rFonts w:ascii="Arial" w:hAnsi="Arial" w:cs="Arial"/>
+          <w:color w:val="1D1C1D"/>
+          <w:sz w:val="23"/>
+          <w:szCs w:val="23"/>
+          <w:highlight w:val="cyan"/>
           <w:shd w:val="clear" w:color="auto" w:fill="F8F8F8"/>
         </w:rPr>
         <w:t>As a monk, I went to the Daimyo, I was given 2 options - ??? and I have a warning. I pressed ??? and it launched me into the destroyed village scene.</w:t>
@@ -1791,7 +1774,7 @@
           <w:color w:val="1D1C1D"/>
           <w:sz w:val="23"/>
           <w:szCs w:val="23"/>
-          <w:highlight w:val="red"/>
+          <w:highlight w:val="cyan"/>
           <w:shd w:val="clear" w:color="auto" w:fill="F8F8F8"/>
         </w:rPr>
         <w:t>In the destroyed village as the monk, if you talk to the Daimyo, his speech bubble says "0" and "0","1" and "1", "2" and "2", "3" and "3"</w:t>
@@ -1802,17 +1785,17 @@
           <w:color w:val="1D1C1D"/>
           <w:sz w:val="23"/>
           <w:szCs w:val="23"/>
-          <w:highlight w:val="red"/>
-        </w:rPr>
-        <w:br/>
-      </w:r>
-      <w:r>
-        <w:rPr>
-          <w:rFonts w:ascii="Arial" w:hAnsi="Arial" w:cs="Arial"/>
-          <w:color w:val="1D1C1D"/>
-          <w:sz w:val="23"/>
-          <w:szCs w:val="23"/>
-          <w:highlight w:val="red"/>
+          <w:highlight w:val="cyan"/>
+        </w:rPr>
+        <w:br/>
+      </w:r>
+      <w:r>
+        <w:rPr>
+          <w:rFonts w:ascii="Arial" w:hAnsi="Arial" w:cs="Arial"/>
+          <w:color w:val="1D1C1D"/>
+          <w:sz w:val="23"/>
+          <w:szCs w:val="23"/>
+          <w:highlight w:val="cyan"/>
           <w:shd w:val="clear" w:color="auto" w:fill="F8F8F8"/>
         </w:rPr>
         <w:t>Talking to the two people I got stuck on in my first playthrough, I get "4"</w:t>
@@ -1823,17 +1806,17 @@
           <w:color w:val="1D1C1D"/>
           <w:sz w:val="23"/>
           <w:szCs w:val="23"/>
-          <w:highlight w:val="red"/>
-        </w:rPr>
-        <w:br/>
-      </w:r>
-      <w:r>
-        <w:rPr>
-          <w:rFonts w:ascii="Arial" w:hAnsi="Arial" w:cs="Arial"/>
-          <w:color w:val="1D1C1D"/>
-          <w:sz w:val="23"/>
-          <w:szCs w:val="23"/>
-          <w:highlight w:val="red"/>
+          <w:highlight w:val="cyan"/>
+        </w:rPr>
+        <w:br/>
+      </w:r>
+      <w:r>
+        <w:rPr>
+          <w:rFonts w:ascii="Arial" w:hAnsi="Arial" w:cs="Arial"/>
+          <w:color w:val="1D1C1D"/>
+          <w:sz w:val="23"/>
+          <w:szCs w:val="23"/>
+          <w:highlight w:val="cyan"/>
           <w:shd w:val="clear" w:color="auto" w:fill="F8F8F8"/>
         </w:rPr>
         <w:t>Talking to the Daimyo again, I get "5"</w:t>
@@ -1911,15 +1894,17 @@
         </w:numPr>
         <w:rPr>
           <w:rFonts w:ascii="Arial" w:hAnsi="Arial" w:cs="Arial"/>
-          <w:color w:val="1D1C1D"/>
-          <w:sz w:val="23"/>
-          <w:szCs w:val="23"/>
-          <w:shd w:val="clear" w:color="auto" w:fill="F8F8F8"/>
-        </w:rPr>
-      </w:pPr>
-      <w:r>
-        <w:rPr>
-          <w:rFonts w:ascii="Arial" w:hAnsi="Arial" w:cs="Arial"/>
+          <w:strike/>
+          <w:color w:val="1D1C1D"/>
+          <w:sz w:val="23"/>
+          <w:szCs w:val="23"/>
+          <w:shd w:val="clear" w:color="auto" w:fill="F8F8F8"/>
+        </w:rPr>
+      </w:pPr>
+      <w:r>
+        <w:rPr>
+          <w:rFonts w:ascii="Arial" w:hAnsi="Arial" w:cs="Arial"/>
+          <w:strike/>
           <w:color w:val="1D1C1D"/>
           <w:sz w:val="23"/>
           <w:szCs w:val="23"/>
@@ -1931,6 +1916,7 @@
       <w:r>
         <w:rPr>
           <w:rFonts w:ascii="Arial" w:hAnsi="Arial" w:cs="Arial"/>
+          <w:strike/>
           <w:color w:val="1D1C1D"/>
           <w:sz w:val="23"/>
           <w:szCs w:val="23"/>
@@ -1949,15 +1935,17 @@
         </w:numPr>
         <w:rPr>
           <w:rFonts w:ascii="Arial" w:hAnsi="Arial" w:cs="Arial"/>
-          <w:color w:val="1D1C1D"/>
-          <w:sz w:val="23"/>
-          <w:szCs w:val="23"/>
-          <w:shd w:val="clear" w:color="auto" w:fill="F8F8F8"/>
-        </w:rPr>
-      </w:pPr>
-      <w:r>
-        <w:rPr>
-          <w:rFonts w:ascii="Arial" w:hAnsi="Arial" w:cs="Arial"/>
+          <w:strike/>
+          <w:color w:val="1D1C1D"/>
+          <w:sz w:val="23"/>
+          <w:szCs w:val="23"/>
+          <w:shd w:val="clear" w:color="auto" w:fill="F8F8F8"/>
+        </w:rPr>
+      </w:pPr>
+      <w:r>
+        <w:rPr>
+          <w:rFonts w:ascii="Arial" w:hAnsi="Arial" w:cs="Arial"/>
+          <w:strike/>
           <w:color w:val="1D1C1D"/>
           <w:sz w:val="23"/>
           <w:szCs w:val="23"/>
@@ -1969,6 +1957,7 @@
       <w:r>
         <w:rPr>
           <w:rFonts w:ascii="Arial" w:hAnsi="Arial" w:cs="Arial"/>
+          <w:strike/>
           <w:color w:val="1D1C1D"/>
           <w:sz w:val="23"/>
           <w:szCs w:val="23"/>
@@ -1987,32 +1976,35 @@
         </w:numPr>
         <w:rPr>
           <w:rFonts w:ascii="Arial" w:hAnsi="Arial" w:cs="Arial"/>
-          <w:color w:val="1D1C1D"/>
-          <w:sz w:val="23"/>
-          <w:szCs w:val="23"/>
-          <w:shd w:val="clear" w:color="auto" w:fill="F8F8F8"/>
-        </w:rPr>
-      </w:pPr>
-      <w:r>
-        <w:rPr>
-          <w:rFonts w:ascii="Arial" w:hAnsi="Arial" w:cs="Arial"/>
-          <w:color w:val="1D1C1D"/>
-          <w:sz w:val="23"/>
-          <w:szCs w:val="23"/>
-          <w:shd w:val="clear" w:color="auto" w:fill="F8F8F8"/>
-        </w:rPr>
-        <w:t xml:space="preserve">Item naming in the desc is an </w:t>
+          <w:strike/>
+          <w:color w:val="1D1C1D"/>
+          <w:sz w:val="23"/>
+          <w:szCs w:val="23"/>
+          <w:shd w:val="clear" w:color="auto" w:fill="F8F8F8"/>
+        </w:rPr>
+      </w:pPr>
+      <w:r>
+        <w:rPr>
+          <w:rFonts w:ascii="Arial" w:hAnsi="Arial" w:cs="Arial"/>
+          <w:strike/>
+          <w:color w:val="1D1C1D"/>
+          <w:sz w:val="23"/>
+          <w:szCs w:val="23"/>
+          <w:shd w:val="clear" w:color="auto" w:fill="F8F8F8"/>
+        </w:rPr>
+        <w:t xml:space="preserve">Some conversations are not functioning </w:t>
       </w:r>
       <w:proofErr w:type="gramStart"/>
       <w:r>
         <w:rPr>
           <w:rFonts w:ascii="Arial" w:hAnsi="Arial" w:cs="Arial"/>
-          <w:color w:val="1D1C1D"/>
-          <w:sz w:val="23"/>
-          <w:szCs w:val="23"/>
-          <w:shd w:val="clear" w:color="auto" w:fill="F8F8F8"/>
-        </w:rPr>
-        <w:t>issue</w:t>
+          <w:strike/>
+          <w:color w:val="1D1C1D"/>
+          <w:sz w:val="23"/>
+          <w:szCs w:val="23"/>
+          <w:shd w:val="clear" w:color="auto" w:fill="F8F8F8"/>
+        </w:rPr>
+        <w:t>correctly</w:t>
       </w:r>
       <w:proofErr w:type="gramEnd"/>
     </w:p>
@@ -2025,32 +2017,35 @@
         </w:numPr>
         <w:rPr>
           <w:rFonts w:ascii="Arial" w:hAnsi="Arial" w:cs="Arial"/>
-          <w:color w:val="1D1C1D"/>
-          <w:sz w:val="23"/>
-          <w:szCs w:val="23"/>
-          <w:shd w:val="clear" w:color="auto" w:fill="F8F8F8"/>
-        </w:rPr>
-      </w:pPr>
-      <w:r>
-        <w:rPr>
-          <w:rFonts w:ascii="Arial" w:hAnsi="Arial" w:cs="Arial"/>
-          <w:color w:val="1D1C1D"/>
-          <w:sz w:val="23"/>
-          <w:szCs w:val="23"/>
-          <w:shd w:val="clear" w:color="auto" w:fill="F8F8F8"/>
-        </w:rPr>
-        <w:t xml:space="preserve">Some conversations are not functioning </w:t>
+          <w:strike/>
+          <w:color w:val="1D1C1D"/>
+          <w:sz w:val="23"/>
+          <w:szCs w:val="23"/>
+          <w:shd w:val="clear" w:color="auto" w:fill="F8F8F8"/>
+        </w:rPr>
+      </w:pPr>
+      <w:r>
+        <w:rPr>
+          <w:rFonts w:ascii="Arial" w:hAnsi="Arial" w:cs="Arial"/>
+          <w:strike/>
+          <w:color w:val="1D1C1D"/>
+          <w:sz w:val="23"/>
+          <w:szCs w:val="23"/>
+          <w:shd w:val="clear" w:color="auto" w:fill="F8F8F8"/>
+        </w:rPr>
+        <w:t xml:space="preserve">Need to wipe saves on new </w:t>
       </w:r>
       <w:proofErr w:type="gramStart"/>
       <w:r>
         <w:rPr>
           <w:rFonts w:ascii="Arial" w:hAnsi="Arial" w:cs="Arial"/>
-          <w:color w:val="1D1C1D"/>
-          <w:sz w:val="23"/>
-          <w:szCs w:val="23"/>
-          <w:shd w:val="clear" w:color="auto" w:fill="F8F8F8"/>
-        </w:rPr>
-        <w:t>correctly</w:t>
+          <w:strike/>
+          <w:color w:val="1D1C1D"/>
+          <w:sz w:val="23"/>
+          <w:szCs w:val="23"/>
+          <w:shd w:val="clear" w:color="auto" w:fill="F8F8F8"/>
+        </w:rPr>
+        <w:t>playthroughs</w:t>
       </w:r>
       <w:proofErr w:type="gramEnd"/>
     </w:p>
@@ -2063,32 +2058,35 @@
         </w:numPr>
         <w:rPr>
           <w:rFonts w:ascii="Arial" w:hAnsi="Arial" w:cs="Arial"/>
-          <w:color w:val="1D1C1D"/>
-          <w:sz w:val="23"/>
-          <w:szCs w:val="23"/>
-          <w:shd w:val="clear" w:color="auto" w:fill="F8F8F8"/>
-        </w:rPr>
-      </w:pPr>
-      <w:r>
-        <w:rPr>
-          <w:rFonts w:ascii="Arial" w:hAnsi="Arial" w:cs="Arial"/>
-          <w:color w:val="1D1C1D"/>
-          <w:sz w:val="23"/>
-          <w:szCs w:val="23"/>
-          <w:shd w:val="clear" w:color="auto" w:fill="F8F8F8"/>
-        </w:rPr>
-        <w:t xml:space="preserve">Need to wipe saves on new </w:t>
+          <w:strike/>
+          <w:color w:val="1D1C1D"/>
+          <w:sz w:val="23"/>
+          <w:szCs w:val="23"/>
+          <w:shd w:val="clear" w:color="auto" w:fill="F8F8F8"/>
+        </w:rPr>
+      </w:pPr>
+      <w:r>
+        <w:rPr>
+          <w:rFonts w:ascii="Arial" w:hAnsi="Arial" w:cs="Arial"/>
+          <w:strike/>
+          <w:color w:val="1D1C1D"/>
+          <w:sz w:val="23"/>
+          <w:szCs w:val="23"/>
+          <w:shd w:val="clear" w:color="auto" w:fill="F8F8F8"/>
+        </w:rPr>
+        <w:t xml:space="preserve">Need to make sure paths are </w:t>
       </w:r>
       <w:proofErr w:type="gramStart"/>
       <w:r>
         <w:rPr>
           <w:rFonts w:ascii="Arial" w:hAnsi="Arial" w:cs="Arial"/>
-          <w:color w:val="1D1C1D"/>
-          <w:sz w:val="23"/>
-          <w:szCs w:val="23"/>
-          <w:shd w:val="clear" w:color="auto" w:fill="F8F8F8"/>
-        </w:rPr>
-        <w:t>playthroughs</w:t>
+          <w:strike/>
+          <w:color w:val="1D1C1D"/>
+          <w:sz w:val="23"/>
+          <w:szCs w:val="23"/>
+          <w:shd w:val="clear" w:color="auto" w:fill="F8F8F8"/>
+        </w:rPr>
+        <w:t>exclusive</w:t>
       </w:r>
       <w:proofErr w:type="gramEnd"/>
     </w:p>
@@ -2101,34 +2099,462 @@
         </w:numPr>
         <w:rPr>
           <w:rFonts w:ascii="Arial" w:hAnsi="Arial" w:cs="Arial"/>
-          <w:color w:val="1D1C1D"/>
-          <w:sz w:val="23"/>
-          <w:szCs w:val="23"/>
-          <w:shd w:val="clear" w:color="auto" w:fill="F8F8F8"/>
-        </w:rPr>
-      </w:pPr>
-      <w:r>
-        <w:rPr>
-          <w:rFonts w:ascii="Arial" w:hAnsi="Arial" w:cs="Arial"/>
-          <w:color w:val="1D1C1D"/>
-          <w:sz w:val="23"/>
-          <w:szCs w:val="23"/>
-          <w:shd w:val="clear" w:color="auto" w:fill="F8F8F8"/>
-        </w:rPr>
-        <w:t xml:space="preserve">Need to make sure paths are </w:t>
+          <w:strike/>
+          <w:color w:val="1D1C1D"/>
+          <w:sz w:val="23"/>
+          <w:szCs w:val="23"/>
+          <w:shd w:val="clear" w:color="auto" w:fill="F8F8F8"/>
+        </w:rPr>
+      </w:pPr>
+      <w:r>
+        <w:rPr>
+          <w:rFonts w:ascii="Arial" w:hAnsi="Arial" w:cs="Arial"/>
+          <w:strike/>
+          <w:color w:val="1D1C1D"/>
+          <w:sz w:val="23"/>
+          <w:szCs w:val="23"/>
+          <w:shd w:val="clear" w:color="auto" w:fill="F8F8F8"/>
+        </w:rPr>
+        <w:t>State tracker</w:t>
+      </w:r>
+    </w:p>
+    <w:p>
+      <w:pPr>
+        <w:pStyle w:val="ListParagraph"/>
+        <w:numPr>
+          <w:ilvl w:val="0"/>
+          <w:numId w:val="2"/>
+        </w:numPr>
+        <w:rPr>
+          <w:rFonts w:ascii="Arial" w:hAnsi="Arial" w:cs="Arial"/>
+          <w:strike/>
+          <w:color w:val="1D1C1D"/>
+          <w:sz w:val="23"/>
+          <w:szCs w:val="23"/>
+          <w:shd w:val="clear" w:color="auto" w:fill="F8F8F8"/>
+        </w:rPr>
+      </w:pPr>
+      <w:r>
+        <w:rPr>
+          <w:rFonts w:ascii="Arial" w:hAnsi="Arial" w:cs="Arial"/>
+          <w:strike/>
+          <w:color w:val="1D1C1D"/>
+          <w:sz w:val="23"/>
+          <w:szCs w:val="23"/>
+          <w:shd w:val="clear" w:color="auto" w:fill="F8F8F8"/>
+        </w:rPr>
+        <w:t xml:space="preserve">Make locking for decision </w:t>
       </w:r>
       <w:proofErr w:type="gramStart"/>
       <w:r>
         <w:rPr>
           <w:rFonts w:ascii="Arial" w:hAnsi="Arial" w:cs="Arial"/>
-          <w:color w:val="1D1C1D"/>
-          <w:sz w:val="23"/>
-          <w:szCs w:val="23"/>
-          <w:shd w:val="clear" w:color="auto" w:fill="F8F8F8"/>
-        </w:rPr>
-        <w:t>exclusive</w:t>
+          <w:strike/>
+          <w:color w:val="1D1C1D"/>
+          <w:sz w:val="23"/>
+          <w:szCs w:val="23"/>
+          <w:shd w:val="clear" w:color="auto" w:fill="F8F8F8"/>
+        </w:rPr>
+        <w:t>display</w:t>
       </w:r>
       <w:proofErr w:type="gramEnd"/>
+    </w:p>
+    <w:p>
+      <w:pPr>
+        <w:pStyle w:val="ListParagraph"/>
+        <w:numPr>
+          <w:ilvl w:val="0"/>
+          <w:numId w:val="2"/>
+        </w:numPr>
+        <w:rPr>
+          <w:rFonts w:ascii="Arial" w:hAnsi="Arial" w:cs="Arial"/>
+          <w:color w:val="1D1C1D"/>
+          <w:sz w:val="23"/>
+          <w:szCs w:val="23"/>
+          <w:shd w:val="clear" w:color="auto" w:fill="F8F8F8"/>
+        </w:rPr>
+      </w:pPr>
+      <w:r>
+        <w:rPr>
+          <w:rFonts w:ascii="Arial" w:hAnsi="Arial" w:cs="Arial"/>
+          <w:color w:val="1D1C1D"/>
+          <w:sz w:val="23"/>
+          <w:szCs w:val="23"/>
+          <w:shd w:val="clear" w:color="auto" w:fill="F8F8F8"/>
+        </w:rPr>
+        <w:t>Test ronin + Samurai + combat score</w:t>
+      </w:r>
+    </w:p>
+    <w:p>
+      <w:pPr>
+        <w:pStyle w:val="ListParagraph"/>
+        <w:numPr>
+          <w:ilvl w:val="0"/>
+          <w:numId w:val="2"/>
+        </w:numPr>
+        <w:rPr>
+          <w:rFonts w:ascii="Arial" w:hAnsi="Arial" w:cs="Arial"/>
+          <w:strike/>
+          <w:color w:val="1D1C1D"/>
+          <w:sz w:val="23"/>
+          <w:szCs w:val="23"/>
+          <w:shd w:val="clear" w:color="auto" w:fill="F8F8F8"/>
+        </w:rPr>
+      </w:pPr>
+      <w:r>
+        <w:rPr>
+          <w:rFonts w:ascii="Arial" w:hAnsi="Arial" w:cs="Arial"/>
+          <w:strike/>
+          <w:color w:val="1D1C1D"/>
+          <w:sz w:val="23"/>
+          <w:szCs w:val="23"/>
+          <w:shd w:val="clear" w:color="auto" w:fill="F8F8F8"/>
+        </w:rPr>
+        <w:t xml:space="preserve">Add in epilogue to both destroyed and </w:t>
+      </w:r>
+      <w:proofErr w:type="gramStart"/>
+      <w:r>
+        <w:rPr>
+          <w:rFonts w:ascii="Arial" w:hAnsi="Arial" w:cs="Arial"/>
+          <w:strike/>
+          <w:color w:val="1D1C1D"/>
+          <w:sz w:val="23"/>
+          <w:szCs w:val="23"/>
+          <w:shd w:val="clear" w:color="auto" w:fill="F8F8F8"/>
+        </w:rPr>
+        <w:t>pristine</w:t>
+      </w:r>
+      <w:proofErr w:type="gramEnd"/>
+    </w:p>
+    <w:p>
+      <w:pPr>
+        <w:pStyle w:val="ListParagraph"/>
+        <w:numPr>
+          <w:ilvl w:val="0"/>
+          <w:numId w:val="2"/>
+        </w:numPr>
+        <w:rPr>
+          <w:rFonts w:ascii="Arial" w:hAnsi="Arial" w:cs="Arial"/>
+          <w:strike/>
+          <w:color w:val="1D1C1D"/>
+          <w:sz w:val="23"/>
+          <w:szCs w:val="23"/>
+          <w:shd w:val="clear" w:color="auto" w:fill="F8F8F8"/>
+        </w:rPr>
+      </w:pPr>
+      <w:r>
+        <w:rPr>
+          <w:rFonts w:ascii="Arial" w:hAnsi="Arial" w:cs="Arial"/>
+          <w:strike/>
+          <w:color w:val="1D1C1D"/>
+          <w:sz w:val="23"/>
+          <w:szCs w:val="23"/>
+          <w:shd w:val="clear" w:color="auto" w:fill="F8F8F8"/>
+        </w:rPr>
+        <w:lastRenderedPageBreak/>
+        <w:t xml:space="preserve">Add in missing </w:t>
+      </w:r>
+      <w:proofErr w:type="gramStart"/>
+      <w:r>
+        <w:rPr>
+          <w:rFonts w:ascii="Arial" w:hAnsi="Arial" w:cs="Arial"/>
+          <w:strike/>
+          <w:color w:val="1D1C1D"/>
+          <w:sz w:val="23"/>
+          <w:szCs w:val="23"/>
+          <w:shd w:val="clear" w:color="auto" w:fill="F8F8F8"/>
+        </w:rPr>
+        <w:t>dialogue</w:t>
+      </w:r>
+      <w:proofErr w:type="gramEnd"/>
+    </w:p>
+    <w:p>
+      <w:pPr>
+        <w:pStyle w:val="ListParagraph"/>
+        <w:numPr>
+          <w:ilvl w:val="0"/>
+          <w:numId w:val="2"/>
+        </w:numPr>
+        <w:rPr>
+          <w:rFonts w:ascii="Arial" w:hAnsi="Arial" w:cs="Arial"/>
+          <w:strike/>
+          <w:color w:val="1D1C1D"/>
+          <w:sz w:val="23"/>
+          <w:szCs w:val="23"/>
+          <w:shd w:val="clear" w:color="auto" w:fill="F8F8F8"/>
+        </w:rPr>
+      </w:pPr>
+      <w:r>
+        <w:rPr>
+          <w:rFonts w:ascii="Arial" w:hAnsi="Arial" w:cs="Arial"/>
+          <w:strike/>
+          <w:color w:val="1D1C1D"/>
+          <w:sz w:val="23"/>
+          <w:szCs w:val="23"/>
+          <w:shd w:val="clear" w:color="auto" w:fill="F8F8F8"/>
+        </w:rPr>
+        <w:t>Fix forest -&gt; village spawning</w:t>
+      </w:r>
+    </w:p>
+    <w:p>
+      <w:pPr>
+        <w:pStyle w:val="ListParagraph"/>
+        <w:numPr>
+          <w:ilvl w:val="0"/>
+          <w:numId w:val="2"/>
+        </w:numPr>
+        <w:rPr>
+          <w:rFonts w:ascii="Arial" w:hAnsi="Arial" w:cs="Arial"/>
+          <w:strike/>
+          <w:color w:val="1D1C1D"/>
+          <w:sz w:val="23"/>
+          <w:szCs w:val="23"/>
+          <w:shd w:val="clear" w:color="auto" w:fill="F8F8F8"/>
+        </w:rPr>
+      </w:pPr>
+      <w:r>
+        <w:rPr>
+          <w:rFonts w:ascii="Arial" w:hAnsi="Arial" w:cs="Arial"/>
+          <w:strike/>
+          <w:color w:val="1D1C1D"/>
+          <w:sz w:val="23"/>
+          <w:szCs w:val="23"/>
+          <w:shd w:val="clear" w:color="auto" w:fill="F8F8F8"/>
+        </w:rPr>
+        <w:t xml:space="preserve">Add dialogue to </w:t>
+      </w:r>
+      <w:proofErr w:type="spellStart"/>
+      <w:r>
+        <w:rPr>
+          <w:rFonts w:ascii="Arial" w:hAnsi="Arial" w:cs="Arial"/>
+          <w:strike/>
+          <w:color w:val="1D1C1D"/>
+          <w:sz w:val="23"/>
+          <w:szCs w:val="23"/>
+          <w:shd w:val="clear" w:color="auto" w:fill="F8F8F8"/>
+        </w:rPr>
+        <w:t>Shigeie</w:t>
+      </w:r>
+      <w:proofErr w:type="spellEnd"/>
+      <w:r>
+        <w:rPr>
+          <w:rFonts w:ascii="Arial" w:hAnsi="Arial" w:cs="Arial"/>
+          <w:strike/>
+          <w:color w:val="1D1C1D"/>
+          <w:sz w:val="23"/>
+          <w:szCs w:val="23"/>
+          <w:shd w:val="clear" w:color="auto" w:fill="F8F8F8"/>
+        </w:rPr>
+        <w:t xml:space="preserve"> destroyed </w:t>
+      </w:r>
+      <w:proofErr w:type="gramStart"/>
+      <w:r>
+        <w:rPr>
+          <w:rFonts w:ascii="Arial" w:hAnsi="Arial" w:cs="Arial"/>
+          <w:strike/>
+          <w:color w:val="1D1C1D"/>
+          <w:sz w:val="23"/>
+          <w:szCs w:val="23"/>
+          <w:shd w:val="clear" w:color="auto" w:fill="F8F8F8"/>
+        </w:rPr>
+        <w:t>village</w:t>
+      </w:r>
+      <w:proofErr w:type="gramEnd"/>
+    </w:p>
+    <w:p>
+      <w:pPr>
+        <w:pStyle w:val="ListParagraph"/>
+        <w:numPr>
+          <w:ilvl w:val="0"/>
+          <w:numId w:val="2"/>
+        </w:numPr>
+        <w:rPr>
+          <w:rFonts w:ascii="Arial" w:hAnsi="Arial" w:cs="Arial"/>
+          <w:strike/>
+          <w:color w:val="1D1C1D"/>
+          <w:sz w:val="23"/>
+          <w:szCs w:val="23"/>
+          <w:shd w:val="clear" w:color="auto" w:fill="F8F8F8"/>
+        </w:rPr>
+      </w:pPr>
+      <w:r>
+        <w:rPr>
+          <w:rFonts w:ascii="Arial" w:hAnsi="Arial" w:cs="Arial"/>
+          <w:strike/>
+          <w:color w:val="1D1C1D"/>
+          <w:sz w:val="23"/>
+          <w:szCs w:val="23"/>
+          <w:shd w:val="clear" w:color="auto" w:fill="F8F8F8"/>
+        </w:rPr>
+        <w:t xml:space="preserve">Dead </w:t>
+      </w:r>
+      <w:proofErr w:type="spellStart"/>
+      <w:r>
+        <w:rPr>
+          <w:rFonts w:ascii="Arial" w:hAnsi="Arial" w:cs="Arial"/>
+          <w:strike/>
+          <w:color w:val="1D1C1D"/>
+          <w:sz w:val="23"/>
+          <w:szCs w:val="23"/>
+          <w:shd w:val="clear" w:color="auto" w:fill="F8F8F8"/>
+        </w:rPr>
+        <w:t>daimyio</w:t>
+      </w:r>
+      <w:proofErr w:type="spellEnd"/>
+      <w:r>
+        <w:rPr>
+          <w:rFonts w:ascii="Arial" w:hAnsi="Arial" w:cs="Arial"/>
+          <w:strike/>
+          <w:color w:val="1D1C1D"/>
+          <w:sz w:val="23"/>
+          <w:szCs w:val="23"/>
+          <w:shd w:val="clear" w:color="auto" w:fill="F8F8F8"/>
+        </w:rPr>
+        <w:t xml:space="preserve"> sprite</w:t>
+      </w:r>
+    </w:p>
+    <w:p>
+      <w:pPr>
+        <w:pStyle w:val="ListParagraph"/>
+        <w:numPr>
+          <w:ilvl w:val="0"/>
+          <w:numId w:val="2"/>
+        </w:numPr>
+        <w:rPr>
+          <w:rFonts w:ascii="Arial" w:hAnsi="Arial" w:cs="Arial"/>
+          <w:strike/>
+          <w:color w:val="1D1C1D"/>
+          <w:sz w:val="23"/>
+          <w:szCs w:val="23"/>
+          <w:shd w:val="clear" w:color="auto" w:fill="F8F8F8"/>
+        </w:rPr>
+      </w:pPr>
+      <w:r>
+        <w:rPr>
+          <w:rFonts w:ascii="Arial" w:hAnsi="Arial" w:cs="Arial"/>
+          <w:strike/>
+          <w:color w:val="1D1C1D"/>
+          <w:sz w:val="23"/>
+          <w:szCs w:val="23"/>
+          <w:shd w:val="clear" w:color="auto" w:fill="F8F8F8"/>
+        </w:rPr>
+        <w:t xml:space="preserve">Dead </w:t>
+      </w:r>
+      <w:proofErr w:type="spellStart"/>
+      <w:r>
+        <w:rPr>
+          <w:rFonts w:ascii="Arial" w:hAnsi="Arial" w:cs="Arial"/>
+          <w:strike/>
+          <w:color w:val="1D1C1D"/>
+          <w:sz w:val="23"/>
+          <w:szCs w:val="23"/>
+          <w:shd w:val="clear" w:color="auto" w:fill="F8F8F8"/>
+        </w:rPr>
+        <w:t>shigeie</w:t>
+      </w:r>
+      <w:proofErr w:type="spellEnd"/>
+      <w:r>
+        <w:rPr>
+          <w:rFonts w:ascii="Arial" w:hAnsi="Arial" w:cs="Arial"/>
+          <w:strike/>
+          <w:color w:val="1D1C1D"/>
+          <w:sz w:val="23"/>
+          <w:szCs w:val="23"/>
+          <w:shd w:val="clear" w:color="auto" w:fill="F8F8F8"/>
+        </w:rPr>
+        <w:t xml:space="preserve"> sprite</w:t>
+      </w:r>
+    </w:p>
+    <w:p>
+      <w:pPr>
+        <w:pStyle w:val="ListParagraph"/>
+        <w:numPr>
+          <w:ilvl w:val="0"/>
+          <w:numId w:val="2"/>
+        </w:numPr>
+        <w:rPr>
+          <w:rFonts w:ascii="Arial" w:hAnsi="Arial" w:cs="Arial"/>
+          <w:strike/>
+          <w:color w:val="1D1C1D"/>
+          <w:sz w:val="23"/>
+          <w:szCs w:val="23"/>
+          <w:shd w:val="clear" w:color="auto" w:fill="F8F8F8"/>
+        </w:rPr>
+      </w:pPr>
+      <w:r>
+        <w:rPr>
+          <w:rFonts w:ascii="Arial" w:hAnsi="Arial" w:cs="Arial"/>
+          <w:color w:val="1D1C1D"/>
+          <w:sz w:val="23"/>
+          <w:szCs w:val="23"/>
+          <w:shd w:val="clear" w:color="auto" w:fill="F8F8F8"/>
+        </w:rPr>
+        <w:t>Double check all names (Sasaki for example is wrong)</w:t>
+      </w:r>
+    </w:p>
+    <w:p>
+      <w:pPr>
+        <w:pStyle w:val="ListParagraph"/>
+        <w:numPr>
+          <w:ilvl w:val="0"/>
+          <w:numId w:val="2"/>
+        </w:numPr>
+        <w:rPr>
+          <w:rFonts w:ascii="Arial" w:hAnsi="Arial" w:cs="Arial"/>
+          <w:color w:val="1D1C1D"/>
+          <w:sz w:val="23"/>
+          <w:szCs w:val="23"/>
+          <w:shd w:val="clear" w:color="auto" w:fill="F8F8F8"/>
+        </w:rPr>
+      </w:pPr>
+      <w:r>
+        <w:rPr>
+          <w:rFonts w:ascii="Arial" w:hAnsi="Arial" w:cs="Arial"/>
+          <w:color w:val="1D1C1D"/>
+          <w:sz w:val="23"/>
+          <w:szCs w:val="23"/>
+          <w:shd w:val="clear" w:color="auto" w:fill="F8F8F8"/>
+        </w:rPr>
+        <w:t>Testing final scene</w:t>
+      </w:r>
+    </w:p>
+    <w:p>
+      <w:pPr>
+        <w:pStyle w:val="ListParagraph"/>
+        <w:numPr>
+          <w:ilvl w:val="0"/>
+          <w:numId w:val="2"/>
+        </w:numPr>
+        <w:rPr>
+          <w:rFonts w:ascii="Arial" w:hAnsi="Arial" w:cs="Arial"/>
+          <w:color w:val="1D1C1D"/>
+          <w:sz w:val="23"/>
+          <w:szCs w:val="23"/>
+          <w:shd w:val="clear" w:color="auto" w:fill="F8F8F8"/>
+        </w:rPr>
+      </w:pPr>
+      <w:r>
+        <w:rPr>
+          <w:rFonts w:ascii="Arial" w:hAnsi="Arial" w:cs="Arial"/>
+          <w:color w:val="1D1C1D"/>
+          <w:sz w:val="23"/>
+          <w:szCs w:val="23"/>
+          <w:shd w:val="clear" w:color="auto" w:fill="F8F8F8"/>
+        </w:rPr>
+        <w:t>Items that can spawn in multiple scenes??</w:t>
+      </w:r>
+    </w:p>
+    <w:p>
+      <w:pPr>
+        <w:ind w:left="360"/>
+        <w:rPr>
+          <w:rFonts w:ascii="Arial" w:hAnsi="Arial" w:cs="Arial"/>
+          <w:color w:val="1D1C1D"/>
+          <w:sz w:val="23"/>
+          <w:szCs w:val="23"/>
+          <w:shd w:val="clear" w:color="auto" w:fill="F8F8F8"/>
+        </w:rPr>
+      </w:pPr>
     </w:p>
     <w:p/>
     <w:sectPr>

</xml_diff>